<commit_message>
[Refactor] MobContract pre et post dans leurs propres méthodes.
</commit_message>
<xml_diff>
--- a/rapports/CPS_Rapport_SERGEANT_HAVINH.docx
+++ b/rapports/CPS_Rapport_SERGEANT_HAVINH.docx
@@ -446,13 +446,13 @@
         <w:rPr/>
       </w:pPr>
       <w:bookmarkStart w:id="0" w:name="_Toc515483597"/>
-      <w:bookmarkStart w:id="1" w:name="_Toc515447554"/>
+      <w:bookmarkStart w:id="1" w:name="_Toc515448252"/>
       <w:bookmarkStart w:id="2" w:name="_Toc515447950"/>
-      <w:bookmarkStart w:id="3" w:name="_Toc515448252"/>
+      <w:bookmarkStart w:id="3" w:name="_Toc515447554"/>
+      <w:bookmarkEnd w:id="0"/>
       <w:bookmarkEnd w:id="1"/>
       <w:bookmarkEnd w:id="2"/>
       <w:bookmarkEnd w:id="3"/>
-      <w:bookmarkEnd w:id="0"/>
       <w:r>
         <w:rPr/>
         <w:t>Sommaire</w:t>
@@ -485,7 +485,7 @@
           <w:docPartGallery w:val="Table of Contents"/>
           <w:docPartUnique w:val="true"/>
         </w:docPartObj>
-        <w:id w:val="1594145939"/>
+        <w:id w:val="338558494"/>
       </w:sdtPr>
       <w:sdtContent>
         <w:p>
@@ -1097,7 +1097,10 @@
             <w:r>
               <w:rPr>
                 <w:webHidden/>
+                <w:rStyle w:val="LienInternet"/>
+                <w:vanish/>
               </w:rPr>
+              <w:fldChar w:fldCharType="begin"/>
             </w:r>
             <w:r>
               <w:rPr>
@@ -1105,6 +1108,18 @@
               </w:rPr>
               <w:fldChar w:fldCharType="end"/>
             </w:r>
+            <w:r>
+              <w:instrText> PAGEREF _Toc515483624 \h </w:instrText>
+            </w:r>
+            <w:r>
+              <w:fldChar w:fldCharType="separate"/>
+            </w:r>
+            <w:r>
+              <w:t>25</w:t>
+            </w:r>
+            <w:r>
+              <w:fldChar w:fldCharType="end"/>
+            </w:r>
           </w:hyperlink>
         </w:p>
       </w:sdtContent>
@@ -1215,13 +1230,13 @@
         </w:rPr>
       </w:pPr>
       <w:bookmarkStart w:id="7" w:name="_Toc515483599"/>
-      <w:bookmarkStart w:id="8" w:name="_Toc515447589"/>
+      <w:bookmarkStart w:id="8" w:name="_Toc515448254"/>
       <w:bookmarkStart w:id="9" w:name="_Toc515447953"/>
-      <w:bookmarkStart w:id="10" w:name="_Toc515448254"/>
+      <w:bookmarkStart w:id="10" w:name="_Toc515447589"/>
+      <w:bookmarkEnd w:id="7"/>
       <w:bookmarkEnd w:id="8"/>
       <w:bookmarkEnd w:id="9"/>
       <w:bookmarkEnd w:id="10"/>
-      <w:bookmarkEnd w:id="7"/>
       <w:r>
         <w:rPr>
           <w:rFonts w:ascii="Calibri Light" w:hAnsi="Calibri Light"/>
@@ -2080,13 +2095,13 @@
         </w:rPr>
       </w:pPr>
       <w:bookmarkStart w:id="14" w:name="_Toc515483603"/>
-      <w:bookmarkStart w:id="15" w:name="_Toc515447593"/>
+      <w:bookmarkStart w:id="15" w:name="_Toc515448258"/>
       <w:bookmarkStart w:id="16" w:name="_Toc515447957"/>
-      <w:bookmarkStart w:id="17" w:name="_Toc515448258"/>
+      <w:bookmarkStart w:id="17" w:name="_Toc515447593"/>
+      <w:bookmarkEnd w:id="14"/>
       <w:bookmarkEnd w:id="15"/>
       <w:bookmarkEnd w:id="16"/>
       <w:bookmarkEnd w:id="17"/>
-      <w:bookmarkEnd w:id="14"/>
       <w:r>
         <w:rPr>
           <w:rStyle w:val="Titre2Car"/>
@@ -2718,7 +2733,7 @@
       </w:pPr>
       <w:r>
         <w:drawing>
-          <wp:anchor behindDoc="0" distT="0" distB="0" distL="114300" distR="114300" simplePos="0" locked="0" layoutInCell="1" allowOverlap="1" relativeHeight="28">
+          <wp:anchor behindDoc="0" distT="0" distB="0" distL="114300" distR="114300" simplePos="0" locked="0" layoutInCell="1" allowOverlap="1" relativeHeight="27">
             <wp:simplePos x="0" y="0"/>
             <wp:positionH relativeFrom="column">
               <wp:posOffset>4310380</wp:posOffset>
@@ -2763,7 +2778,7 @@
           </wp:anchor>
         </w:drawing>
         <w:drawing>
-          <wp:anchor behindDoc="0" distT="0" distB="0" distL="114300" distR="114300" simplePos="0" locked="0" layoutInCell="1" allowOverlap="1" relativeHeight="29">
+          <wp:anchor behindDoc="0" distT="0" distB="0" distL="114300" distR="114300" simplePos="0" locked="0" layoutInCell="1" allowOverlap="1" relativeHeight="28">
             <wp:simplePos x="0" y="0"/>
             <wp:positionH relativeFrom="column">
               <wp:posOffset>3691255</wp:posOffset>
@@ -2808,7 +2823,7 @@
           </wp:anchor>
         </w:drawing>
         <w:drawing>
-          <wp:anchor behindDoc="0" distT="0" distB="0" distL="114300" distR="114300" simplePos="0" locked="0" layoutInCell="1" allowOverlap="1" relativeHeight="30">
+          <wp:anchor behindDoc="0" distT="0" distB="0" distL="114300" distR="114300" simplePos="0" locked="0" layoutInCell="1" allowOverlap="1" relativeHeight="29">
             <wp:simplePos x="0" y="0"/>
             <wp:positionH relativeFrom="column">
               <wp:posOffset>1986280</wp:posOffset>
@@ -2853,7 +2868,7 @@
           </wp:anchor>
         </w:drawing>
         <w:drawing>
-          <wp:anchor behindDoc="0" distT="0" distB="0" distL="114300" distR="114300" simplePos="0" locked="0" layoutInCell="1" allowOverlap="1" relativeHeight="31">
+          <wp:anchor behindDoc="0" distT="0" distB="0" distL="114300" distR="114300" simplePos="0" locked="0" layoutInCell="1" allowOverlap="1" relativeHeight="30">
             <wp:simplePos x="0" y="0"/>
             <wp:positionH relativeFrom="margin">
               <wp:posOffset>1323975</wp:posOffset>
@@ -2943,13 +2958,13 @@
         <w:rPr/>
       </w:pPr>
       <w:bookmarkStart w:id="18" w:name="_Toc515483604"/>
-      <w:bookmarkStart w:id="19" w:name="_Toc515447594"/>
+      <w:bookmarkStart w:id="19" w:name="_Toc515448259"/>
       <w:bookmarkStart w:id="20" w:name="_Toc515447958"/>
-      <w:bookmarkStart w:id="21" w:name="_Toc515448259"/>
+      <w:bookmarkStart w:id="21" w:name="_Toc515447594"/>
+      <w:bookmarkEnd w:id="18"/>
       <w:bookmarkEnd w:id="19"/>
       <w:bookmarkEnd w:id="20"/>
       <w:bookmarkEnd w:id="21"/>
-      <w:bookmarkEnd w:id="18"/>
       <w:r>
         <w:rPr>
           <w:rStyle w:val="Titre2Car"/>
@@ -3422,7 +3437,7 @@
       </w:pPr>
       <w:r>
         <w:drawing>
-          <wp:anchor behindDoc="0" distT="0" distB="0" distL="114300" distR="114300" simplePos="0" locked="0" layoutInCell="1" allowOverlap="1" relativeHeight="32">
+          <wp:anchor behindDoc="0" distT="0" distB="0" distL="114300" distR="114300" simplePos="0" locked="0" layoutInCell="1" allowOverlap="1" relativeHeight="31">
             <wp:simplePos x="0" y="0"/>
             <wp:positionH relativeFrom="column">
               <wp:posOffset>2081530</wp:posOffset>
@@ -3467,7 +3482,7 @@
           </wp:anchor>
         </w:drawing>
         <w:drawing>
-          <wp:anchor behindDoc="0" distT="0" distB="0" distL="114300" distR="114300" simplePos="0" locked="0" layoutInCell="1" allowOverlap="1" relativeHeight="33">
+          <wp:anchor behindDoc="0" distT="0" distB="0" distL="114300" distR="114300" simplePos="0" locked="0" layoutInCell="1" allowOverlap="1" relativeHeight="32">
             <wp:simplePos x="0" y="0"/>
             <wp:positionH relativeFrom="column">
               <wp:posOffset>3224530</wp:posOffset>
@@ -6241,27 +6256,7 @@
           <w:szCs w:val="22"/>
           <w:lang w:val="en-US"/>
         </w:rPr>
-        <w:t xml:space="preserve"> SetNature(M,x,y, </w:t>
-      </w:r>
-      <w:r>
-        <w:rPr>
-          <w:rFonts w:cs="Arial" w:ascii="Arial" w:hAnsi="Arial"/>
-          <w:color w:val="000000"/>
-          <w:sz w:val="22"/>
-          <w:szCs w:val="22"/>
-          <w:lang w:val="en-US"/>
-        </w:rPr>
-        <w:t>c</w:t>
-      </w:r>
-      <w:r>
-        <w:rPr>
-          <w:rFonts w:cs="Arial" w:ascii="Arial" w:hAnsi="Arial"/>
-          <w:color w:val="000000"/>
-          <w:sz w:val="22"/>
-          <w:szCs w:val="22"/>
-          <w:lang w:val="en-US"/>
-        </w:rPr>
-        <w:t xml:space="preserve">) </w:t>
+        <w:t xml:space="preserve"> SetNature(M,x,y, c) </w:t>
       </w:r>
       <w:r>
         <w:rPr>
@@ -8990,9 +8985,11 @@
         <w:pStyle w:val="NormalWeb"/>
         <w:spacing w:before="0" w:after="0"/>
         <w:ind w:right="-891" w:firstLine="720"/>
-        <w:rPr>
-          <w:rFonts w:ascii="Arial" w:hAnsi="Arial" w:cs="Arial"/>
-          <w:b/>
+        <w:rPr/>
+      </w:pPr>
+      <w:r>
+        <w:rPr>
+          <w:rFonts w:cs="Arial" w:ascii="Arial" w:hAnsi="Arial"/>
           <w:b/>
           <w:bCs/>
           <w:color w:val="FF0000"/>
@@ -9000,7 +8997,18 @@
           <w:szCs w:val="22"/>
           <w:lang w:val="en-US"/>
         </w:rPr>
-      </w:pPr>
+        <w:t>and</w:t>
+      </w:r>
+      <w:r>
+        <w:rPr>
+          <w:rFonts w:cs="Arial" w:ascii="Arial" w:hAnsi="Arial"/>
+          <w:color w:val="FF0000"/>
+          <w:sz w:val="22"/>
+          <w:szCs w:val="22"/>
+          <w:lang w:val="en-US"/>
+        </w:rPr>
+        <w:t xml:space="preserve"> Environment::CellContent(M,x,y) = </w:t>
+      </w:r>
       <w:r>
         <w:rPr>
           <w:rFonts w:cs="Arial" w:ascii="Arial" w:hAnsi="Arial"/>
@@ -9011,44 +9019,7 @@
           <w:szCs w:val="22"/>
           <w:lang w:val="en-US"/>
         </w:rPr>
-        <w:t>and</w:t>
-      </w:r>
-      <w:r>
-        <w:rPr>
-          <w:rFonts w:cs="Arial" w:ascii="Arial" w:hAnsi="Arial"/>
-          <w:color w:val="FF0000"/>
-          <w:sz w:val="22"/>
-          <w:szCs w:val="22"/>
-          <w:lang w:val="en-US"/>
-        </w:rPr>
-        <w:t xml:space="preserve"> Environment::CellContent(M,x,y) = </w:t>
-      </w:r>
-      <w:r>
-        <w:rPr>
-          <w:rFonts w:cs="Arial" w:ascii="Arial" w:hAnsi="Arial"/>
-          <w:b/>
-          <w:bCs/>
-          <w:color w:val="FF0000"/>
-          <w:sz w:val="22"/>
-          <w:szCs w:val="22"/>
-          <w:lang w:val="en-US"/>
-        </w:rPr>
         <w:t>No</w:t>
-      </w:r>
-    </w:p>
-    <w:p>
-      <w:pPr>
-        <w:pStyle w:val="NormalWeb"/>
-        <w:spacing w:before="0" w:after="0"/>
-        <w:ind w:right="-891" w:firstLine="720"/>
-        <w:rPr>
-          <w:lang w:val="en-US"/>
-        </w:rPr>
-      </w:pPr>
-      <w:r>
-        <w:rPr>
-          <w:lang w:val="en-US"/>
-        </w:rPr>
       </w:r>
     </w:p>
     <w:p>
@@ -9062,26 +9033,8 @@
       </w:pPr>
       <w:r>
         <w:rPr>
-          <w:rFonts w:cs="Arial" w:ascii="Arial" w:hAnsi="Arial"/>
-          <w:b/>
-          <w:bCs/>
-          <w:color w:val="000000"/>
-          <w:sz w:val="22"/>
-          <w:szCs w:val="22"/>
-          <w:u w:val="single"/>
-          <w:lang w:val="en-US"/>
-        </w:rPr>
-        <w:t>Operators</w:t>
-      </w:r>
-      <w:r>
-        <w:rPr>
-          <w:rFonts w:cs="Arial" w:ascii="Arial" w:hAnsi="Arial"/>
-          <w:color w:val="000000"/>
-          <w:sz w:val="22"/>
-          <w:szCs w:val="22"/>
-          <w:lang w:val="en-US"/>
-        </w:rPr>
-        <w:t xml:space="preserve">: </w:t>
+          <w:lang w:val="en-US"/>
+        </w:rPr>
       </w:r>
     </w:p>
     <w:p>
@@ -9096,12 +9049,25 @@
       <w:r>
         <w:rPr>
           <w:rFonts w:cs="Arial" w:ascii="Arial" w:hAnsi="Arial"/>
-          <w:color w:val="000000"/>
-          <w:sz w:val="22"/>
-          <w:szCs w:val="22"/>
-          <w:lang w:val="en-US"/>
-        </w:rPr>
-        <w:t>Forward: [Mob] → [Mob]</w:t>
+          <w:b/>
+          <w:bCs/>
+          <w:color w:val="000000"/>
+          <w:sz w:val="22"/>
+          <w:szCs w:val="22"/>
+          <w:u w:val="single"/>
+          <w:lang w:val="en-US"/>
+        </w:rPr>
+        <w:t>Operators</w:t>
+      </w:r>
+      <w:r>
+        <w:rPr>
+          <w:rFonts w:cs="Arial" w:ascii="Arial" w:hAnsi="Arial"/>
+          <w:color w:val="000000"/>
+          <w:sz w:val="22"/>
+          <w:szCs w:val="22"/>
+          <w:lang w:val="en-US"/>
+        </w:rPr>
+        <w:t xml:space="preserve">: </w:t>
       </w:r>
     </w:p>
     <w:p>
@@ -9121,7 +9087,7 @@
           <w:szCs w:val="22"/>
           <w:lang w:val="en-US"/>
         </w:rPr>
-        <w:t>Backward: [Mob] → [Mob]</w:t>
+        <w:t>Forward: [Mob] → [Mob]</w:t>
       </w:r>
     </w:p>
     <w:p>
@@ -9141,7 +9107,7 @@
           <w:szCs w:val="22"/>
           <w:lang w:val="en-US"/>
         </w:rPr>
-        <w:t>TurnL: [Mob] → [Mob]</w:t>
+        <w:t>Backward: [Mob] → [Mob]</w:t>
       </w:r>
     </w:p>
     <w:p>
@@ -9161,7 +9127,7 @@
           <w:szCs w:val="22"/>
           <w:lang w:val="en-US"/>
         </w:rPr>
-        <w:t>TurnR: [Mob] → [Mob]</w:t>
+        <w:t>TurnL: [Mob] → [Mob]</w:t>
       </w:r>
     </w:p>
     <w:p>
@@ -9181,7 +9147,7 @@
           <w:szCs w:val="22"/>
           <w:lang w:val="en-US"/>
         </w:rPr>
-        <w:t>StrafeL: [Mob] → [Mob]</w:t>
+        <w:t>TurnR: [Mob] → [Mob]</w:t>
       </w:r>
     </w:p>
     <w:p>
@@ -9201,20 +9167,27 @@
           <w:szCs w:val="22"/>
           <w:lang w:val="en-US"/>
         </w:rPr>
+        <w:t>StrafeL: [Mob] → [Mob]</w:t>
+      </w:r>
+    </w:p>
+    <w:p>
+      <w:pPr>
+        <w:pStyle w:val="NormalWeb"/>
+        <w:spacing w:before="0" w:after="0"/>
+        <w:ind w:right="-891" w:hanging="0"/>
+        <w:rPr>
+          <w:lang w:val="en-US"/>
+        </w:rPr>
+      </w:pPr>
+      <w:r>
+        <w:rPr>
+          <w:rFonts w:cs="Arial" w:ascii="Arial" w:hAnsi="Arial"/>
+          <w:color w:val="000000"/>
+          <w:sz w:val="22"/>
+          <w:szCs w:val="22"/>
+          <w:lang w:val="en-US"/>
+        </w:rPr>
         <w:t>StrafeR: [Mob] → [Mob]</w:t>
-      </w:r>
-    </w:p>
-    <w:p>
-      <w:pPr>
-        <w:pStyle w:val="Normal"/>
-        <w:rPr>
-          <w:lang w:val="en-US"/>
-        </w:rPr>
-      </w:pPr>
-      <w:r>
-        <w:rPr>
-          <w:lang w:val="en-US"/>
-        </w:rPr>
       </w:r>
     </w:p>
     <w:p>
@@ -9706,11 +9679,11 @@
           <w:rFonts w:cs="Arial" w:ascii="Arial" w:hAnsi="Arial"/>
           <w:b/>
           <w:bCs/>
-          <w:color w:val="FF0000"/>
-          <w:sz w:val="22"/>
-          <w:szCs w:val="22"/>
-        </w:rPr>
-        <w:t>DNO</w:t>
+          <w:color w:val="000000"/>
+          <w:sz w:val="22"/>
+          <w:szCs w:val="22"/>
+        </w:rPr>
+        <w:t>DWO</w:t>
       </w:r>
       <w:r>
         <w:rPr>
@@ -10000,11 +9973,11 @@
           <w:rFonts w:cs="Arial" w:ascii="Arial" w:hAnsi="Arial"/>
           <w:b/>
           <w:bCs/>
-          <w:color w:val="FF0000"/>
-          <w:sz w:val="22"/>
-          <w:szCs w:val="22"/>
-        </w:rPr>
-        <w:t>DNO</w:t>
+          <w:color w:val="000000"/>
+          <w:sz w:val="22"/>
+          <w:szCs w:val="22"/>
+        </w:rPr>
+        <w:t>DWO</w:t>
       </w:r>
       <w:r>
         <w:rPr>
@@ -10294,11 +10267,33 @@
           <w:rFonts w:cs="Arial" w:ascii="Arial" w:hAnsi="Arial"/>
           <w:b/>
           <w:bCs/>
-          <w:color w:val="FF0000"/>
-          <w:sz w:val="22"/>
-          <w:szCs w:val="22"/>
-        </w:rPr>
-        <w:t>DWO</w:t>
+          <w:color w:val="000000"/>
+          <w:sz w:val="22"/>
+          <w:szCs w:val="22"/>
+        </w:rPr>
+        <w:t>D</w:t>
+      </w:r>
+      <w:r>
+        <w:rPr>
+          <w:rFonts w:cs="Arial" w:ascii="Arial" w:hAnsi="Arial"/>
+          <w:b/>
+          <w:bCs/>
+          <w:color w:val="000000"/>
+          <w:sz w:val="22"/>
+          <w:szCs w:val="22"/>
+        </w:rPr>
+        <w:t>N</w:t>
+      </w:r>
+      <w:r>
+        <w:rPr>
+          <w:rFonts w:cs="Arial" w:ascii="Arial" w:hAnsi="Arial"/>
+          <w:b/>
+          <w:bCs/>
+          <w:color w:val="000000"/>
+          <w:sz w:val="22"/>
+          <w:szCs w:val="22"/>
+        </w:rPr>
+        <w:t>O</w:t>
       </w:r>
       <w:r>
         <w:rPr>
@@ -10592,7 +10587,29 @@
           <w:sz w:val="22"/>
           <w:szCs w:val="22"/>
         </w:rPr>
-        <w:t>DWO</w:t>
+        <w:t>D</w:t>
+      </w:r>
+      <w:r>
+        <w:rPr>
+          <w:rFonts w:cs="Arial" w:ascii="Arial" w:hAnsi="Arial"/>
+          <w:b/>
+          <w:bCs/>
+          <w:color w:val="FF0000"/>
+          <w:sz w:val="22"/>
+          <w:szCs w:val="22"/>
+        </w:rPr>
+        <w:t>N</w:t>
+      </w:r>
+      <w:r>
+        <w:rPr>
+          <w:rFonts w:cs="Arial" w:ascii="Arial" w:hAnsi="Arial"/>
+          <w:b/>
+          <w:bCs/>
+          <w:color w:val="FF0000"/>
+          <w:sz w:val="22"/>
+          <w:szCs w:val="22"/>
+        </w:rPr>
+        <w:t>O</w:t>
       </w:r>
       <w:r>
         <w:rPr>
@@ -10871,11 +10888,33 @@
           <w:rFonts w:cs="Arial" w:ascii="Arial" w:hAnsi="Arial"/>
           <w:b/>
           <w:bCs/>
-          <w:color w:val="FF0000"/>
-          <w:sz w:val="22"/>
-          <w:szCs w:val="22"/>
-        </w:rPr>
-        <w:t>DNO</w:t>
+          <w:color w:val="000000"/>
+          <w:sz w:val="22"/>
+          <w:szCs w:val="22"/>
+        </w:rPr>
+        <w:t>D</w:t>
+      </w:r>
+      <w:r>
+        <w:rPr>
+          <w:rFonts w:cs="Arial" w:ascii="Arial" w:hAnsi="Arial"/>
+          <w:b/>
+          <w:bCs/>
+          <w:color w:val="000000"/>
+          <w:sz w:val="22"/>
+          <w:szCs w:val="22"/>
+        </w:rPr>
+        <w:t>W</w:t>
+      </w:r>
+      <w:r>
+        <w:rPr>
+          <w:rFonts w:cs="Arial" w:ascii="Arial" w:hAnsi="Arial"/>
+          <w:b/>
+          <w:bCs/>
+          <w:color w:val="000000"/>
+          <w:sz w:val="22"/>
+          <w:szCs w:val="22"/>
+        </w:rPr>
+        <w:t>O</w:t>
       </w:r>
       <w:r>
         <w:rPr>
@@ -11185,11 +11224,33 @@
           <w:rFonts w:cs="Arial" w:ascii="Arial" w:hAnsi="Arial"/>
           <w:b/>
           <w:bCs/>
-          <w:color w:val="FF0000"/>
-          <w:sz w:val="22"/>
-          <w:szCs w:val="22"/>
-        </w:rPr>
-        <w:t>DNO</w:t>
+          <w:color w:val="000000"/>
+          <w:sz w:val="22"/>
+          <w:szCs w:val="22"/>
+        </w:rPr>
+        <w:t>D</w:t>
+      </w:r>
+      <w:r>
+        <w:rPr>
+          <w:rFonts w:cs="Arial" w:ascii="Arial" w:hAnsi="Arial"/>
+          <w:b/>
+          <w:bCs/>
+          <w:color w:val="000000"/>
+          <w:sz w:val="22"/>
+          <w:szCs w:val="22"/>
+        </w:rPr>
+        <w:t>W</w:t>
+      </w:r>
+      <w:r>
+        <w:rPr>
+          <w:rFonts w:cs="Arial" w:ascii="Arial" w:hAnsi="Arial"/>
+          <w:b/>
+          <w:bCs/>
+          <w:color w:val="000000"/>
+          <w:sz w:val="22"/>
+          <w:szCs w:val="22"/>
+        </w:rPr>
+        <w:t>O</w:t>
       </w:r>
       <w:r>
         <w:rPr>
@@ -11479,11 +11540,33 @@
           <w:rFonts w:cs="Arial" w:ascii="Arial" w:hAnsi="Arial"/>
           <w:b/>
           <w:bCs/>
-          <w:color w:val="FF0000"/>
-          <w:sz w:val="22"/>
-          <w:szCs w:val="22"/>
-        </w:rPr>
-        <w:t>DWO</w:t>
+          <w:color w:val="000000"/>
+          <w:sz w:val="22"/>
+          <w:szCs w:val="22"/>
+        </w:rPr>
+        <w:t>D</w:t>
+      </w:r>
+      <w:r>
+        <w:rPr>
+          <w:rFonts w:cs="Arial" w:ascii="Arial" w:hAnsi="Arial"/>
+          <w:b/>
+          <w:bCs/>
+          <w:color w:val="000000"/>
+          <w:sz w:val="22"/>
+          <w:szCs w:val="22"/>
+        </w:rPr>
+        <w:t>N</w:t>
+      </w:r>
+      <w:r>
+        <w:rPr>
+          <w:rFonts w:cs="Arial" w:ascii="Arial" w:hAnsi="Arial"/>
+          <w:b/>
+          <w:bCs/>
+          <w:color w:val="000000"/>
+          <w:sz w:val="22"/>
+          <w:szCs w:val="22"/>
+        </w:rPr>
+        <w:t>O</w:t>
       </w:r>
       <w:r>
         <w:rPr>
@@ -11777,7 +11860,40 @@
           <w:sz w:val="22"/>
           <w:szCs w:val="22"/>
         </w:rPr>
-        <w:t xml:space="preserve"> DWO</w:t>
+        <w:t xml:space="preserve"> </w:t>
+      </w:r>
+      <w:r>
+        <w:rPr>
+          <w:rFonts w:cs="Arial" w:ascii="Arial" w:hAnsi="Arial"/>
+          <w:b/>
+          <w:bCs/>
+          <w:color w:val="000000"/>
+          <w:sz w:val="22"/>
+          <w:szCs w:val="22"/>
+        </w:rPr>
+        <w:t>D</w:t>
+      </w:r>
+      <w:r>
+        <w:rPr>
+          <w:rFonts w:cs="Arial" w:ascii="Arial" w:hAnsi="Arial"/>
+          <w:b/>
+          <w:bCs/>
+          <w:color w:val="000000"/>
+          <w:sz w:val="22"/>
+          <w:szCs w:val="22"/>
+        </w:rPr>
+        <w:t>N</w:t>
+      </w:r>
+      <w:r>
+        <w:rPr>
+          <w:rFonts w:cs="Arial" w:ascii="Arial" w:hAnsi="Arial"/>
+          <w:b/>
+          <w:bCs/>
+          <w:color w:val="000000"/>
+          <w:sz w:val="22"/>
+          <w:szCs w:val="22"/>
+        </w:rPr>
+        <w:t>O</w:t>
       </w:r>
       <w:r>
         <w:rPr>
@@ -23597,6 +23713,7 @@
             <w:webHidden/>
             <w:rStyle w:val="LienInternet"/>
             <w:i/>
+            <w:vanish/>
             <w:sz w:val="20"/>
           </w:rPr>
           <w:t>https://github.com/Hephixor/CPS_DUNGEON_MASTER_PROJECT</w:t>
@@ -23630,7 +23747,7 @@
     <w:r>
       <w:rPr/>
       <w:drawing>
-        <wp:anchor behindDoc="1" distT="0" distB="0" distL="114935" distR="114935" simplePos="0" locked="0" layoutInCell="1" allowOverlap="1" relativeHeight="27">
+        <wp:anchor behindDoc="1" distT="0" distB="0" distL="114935" distR="114935" simplePos="0" locked="0" layoutInCell="1" allowOverlap="1" relativeHeight="26">
           <wp:simplePos x="0" y="0"/>
           <wp:positionH relativeFrom="column">
             <wp:posOffset>605790</wp:posOffset>
@@ -23705,7 +23822,7 @@
       <w:fldChar w:fldCharType="separate"/>
     </w:r>
     <w:r>
-      <w:t>26</w:t>
+      <w:t>25</w:t>
     </w:r>
     <w:r>
       <w:fldChar w:fldCharType="end"/>
@@ -23735,7 +23852,7 @@
       <w:fldChar w:fldCharType="separate"/>
     </w:r>
     <w:r>
-      <w:t>26</w:t>
+      <w:t>25</w:t>
     </w:r>
     <w:r>
       <w:fldChar w:fldCharType="end"/>
@@ -23856,6 +23973,8 @@
         <w:ind w:left="1426" w:hanging="576"/>
       </w:pPr>
       <w:rPr>
+        <w:sz w:val="24"/>
+        <w:b/>
         <w:rFonts w:cs="Times New Roman"/>
       </w:rPr>
     </w:lvl>
@@ -23872,6 +23991,7 @@
         <w:ind w:left="1713" w:hanging="720"/>
       </w:pPr>
       <w:rPr>
+        <w:sz w:val="28"/>
         <w:rFonts w:cs="Times New Roman"/>
       </w:rPr>
     </w:lvl>
@@ -31678,11 +31798,11 @@
       <w:jc w:val="both"/>
     </w:pPr>
     <w:rPr>
-      <w:rFonts w:ascii="Century Gothic" w:hAnsi="Century Gothic" w:cs="Century Gothic" w:eastAsia="Times New Roman"/>
-      <w:color w:val="auto"/>
+      <w:rFonts w:ascii="Century Gothic" w:hAnsi="Century Gothic" w:eastAsia="Times New Roman" w:cs="Century Gothic"/>
+      <w:color w:val="00000A"/>
       <w:sz w:val="22"/>
       <w:szCs w:val="20"/>
-      <w:lang w:eastAsia="zh-CN" w:val="fr-FR" w:bidi="ar-SA"/>
+      <w:lang w:val="fr-FR" w:eastAsia="zh-CN" w:bidi="ar-SA"/>
     </w:rPr>
   </w:style>
   <w:style w:type="paragraph" w:styleId="Titre1" w:customStyle="1">
@@ -42378,6 +42498,3449 @@
       <w:rFonts w:ascii="OpenSymbol" w:hAnsi="OpenSymbol" w:eastAsia="OpenSymbol" w:cs="OpenSymbol"/>
     </w:rPr>
   </w:style>
+  <w:style w:type="character" w:styleId="ListLabel880">
+    <w:name w:val="ListLabel 880"/>
+    <w:qFormat/>
+    <w:rPr>
+      <w:rFonts w:cs="Times New Roman"/>
+    </w:rPr>
+  </w:style>
+  <w:style w:type="character" w:styleId="ListLabel881">
+    <w:name w:val="ListLabel 881"/>
+    <w:qFormat/>
+    <w:rPr>
+      <w:rFonts w:cs="Times New Roman"/>
+      <w:b/>
+      <w:sz w:val="24"/>
+    </w:rPr>
+  </w:style>
+  <w:style w:type="character" w:styleId="ListLabel882">
+    <w:name w:val="ListLabel 882"/>
+    <w:qFormat/>
+    <w:rPr>
+      <w:rFonts w:cs="Times New Roman"/>
+      <w:sz w:val="28"/>
+    </w:rPr>
+  </w:style>
+  <w:style w:type="character" w:styleId="ListLabel883">
+    <w:name w:val="ListLabel 883"/>
+    <w:qFormat/>
+    <w:rPr>
+      <w:rFonts w:cs="Times New Roman"/>
+    </w:rPr>
+  </w:style>
+  <w:style w:type="character" w:styleId="ListLabel884">
+    <w:name w:val="ListLabel 884"/>
+    <w:qFormat/>
+    <w:rPr>
+      <w:rFonts w:cs="Times New Roman"/>
+    </w:rPr>
+  </w:style>
+  <w:style w:type="character" w:styleId="ListLabel885">
+    <w:name w:val="ListLabel 885"/>
+    <w:qFormat/>
+    <w:rPr>
+      <w:rFonts w:cs="Times New Roman"/>
+    </w:rPr>
+  </w:style>
+  <w:style w:type="character" w:styleId="ListLabel886">
+    <w:name w:val="ListLabel 886"/>
+    <w:qFormat/>
+    <w:rPr>
+      <w:rFonts w:cs="Times New Roman"/>
+    </w:rPr>
+  </w:style>
+  <w:style w:type="character" w:styleId="ListLabel887">
+    <w:name w:val="ListLabel 887"/>
+    <w:qFormat/>
+    <w:rPr>
+      <w:rFonts w:cs="Times New Roman"/>
+    </w:rPr>
+  </w:style>
+  <w:style w:type="character" w:styleId="ListLabel888">
+    <w:name w:val="ListLabel 888"/>
+    <w:qFormat/>
+    <w:rPr>
+      <w:rFonts w:cs="Times New Roman"/>
+    </w:rPr>
+  </w:style>
+  <w:style w:type="character" w:styleId="ListLabel889">
+    <w:name w:val="ListLabel 889"/>
+    <w:qFormat/>
+    <w:rPr>
+      <w:rFonts w:ascii="Calibri Light" w:hAnsi="Calibri Light" w:cs="Symbol"/>
+      <w:sz w:val="22"/>
+    </w:rPr>
+  </w:style>
+  <w:style w:type="character" w:styleId="ListLabel890">
+    <w:name w:val="ListLabel 890"/>
+    <w:qFormat/>
+    <w:rPr>
+      <w:rFonts w:cs="Courier New"/>
+      <w:sz w:val="20"/>
+    </w:rPr>
+  </w:style>
+  <w:style w:type="character" w:styleId="ListLabel891">
+    <w:name w:val="ListLabel 891"/>
+    <w:qFormat/>
+    <w:rPr>
+      <w:rFonts w:cs="Wingdings"/>
+      <w:sz w:val="20"/>
+    </w:rPr>
+  </w:style>
+  <w:style w:type="character" w:styleId="ListLabel892">
+    <w:name w:val="ListLabel 892"/>
+    <w:qFormat/>
+    <w:rPr>
+      <w:rFonts w:cs="Wingdings"/>
+      <w:sz w:val="20"/>
+    </w:rPr>
+  </w:style>
+  <w:style w:type="character" w:styleId="ListLabel893">
+    <w:name w:val="ListLabel 893"/>
+    <w:qFormat/>
+    <w:rPr>
+      <w:rFonts w:cs="Wingdings"/>
+      <w:sz w:val="20"/>
+    </w:rPr>
+  </w:style>
+  <w:style w:type="character" w:styleId="ListLabel894">
+    <w:name w:val="ListLabel 894"/>
+    <w:qFormat/>
+    <w:rPr>
+      <w:rFonts w:cs="Wingdings"/>
+      <w:sz w:val="20"/>
+    </w:rPr>
+  </w:style>
+  <w:style w:type="character" w:styleId="ListLabel895">
+    <w:name w:val="ListLabel 895"/>
+    <w:qFormat/>
+    <w:rPr>
+      <w:rFonts w:cs="Wingdings"/>
+      <w:sz w:val="20"/>
+    </w:rPr>
+  </w:style>
+  <w:style w:type="character" w:styleId="ListLabel896">
+    <w:name w:val="ListLabel 896"/>
+    <w:qFormat/>
+    <w:rPr>
+      <w:rFonts w:cs="Wingdings"/>
+      <w:sz w:val="20"/>
+    </w:rPr>
+  </w:style>
+  <w:style w:type="character" w:styleId="ListLabel897">
+    <w:name w:val="ListLabel 897"/>
+    <w:qFormat/>
+    <w:rPr>
+      <w:rFonts w:cs="Wingdings"/>
+      <w:sz w:val="20"/>
+    </w:rPr>
+  </w:style>
+  <w:style w:type="character" w:styleId="ListLabel898">
+    <w:name w:val="ListLabel 898"/>
+    <w:qFormat/>
+    <w:rPr>
+      <w:rFonts w:ascii="Calibri Light" w:hAnsi="Calibri Light" w:cs="Symbol"/>
+      <w:sz w:val="22"/>
+    </w:rPr>
+  </w:style>
+  <w:style w:type="character" w:styleId="ListLabel899">
+    <w:name w:val="ListLabel 899"/>
+    <w:qFormat/>
+    <w:rPr>
+      <w:rFonts w:cs="Courier New"/>
+      <w:sz w:val="20"/>
+    </w:rPr>
+  </w:style>
+  <w:style w:type="character" w:styleId="ListLabel900">
+    <w:name w:val="ListLabel 900"/>
+    <w:qFormat/>
+    <w:rPr>
+      <w:rFonts w:cs="Wingdings"/>
+      <w:sz w:val="20"/>
+    </w:rPr>
+  </w:style>
+  <w:style w:type="character" w:styleId="ListLabel901">
+    <w:name w:val="ListLabel 901"/>
+    <w:qFormat/>
+    <w:rPr>
+      <w:rFonts w:cs="Wingdings"/>
+      <w:sz w:val="20"/>
+    </w:rPr>
+  </w:style>
+  <w:style w:type="character" w:styleId="ListLabel902">
+    <w:name w:val="ListLabel 902"/>
+    <w:qFormat/>
+    <w:rPr>
+      <w:rFonts w:cs="Wingdings"/>
+      <w:sz w:val="20"/>
+    </w:rPr>
+  </w:style>
+  <w:style w:type="character" w:styleId="ListLabel903">
+    <w:name w:val="ListLabel 903"/>
+    <w:qFormat/>
+    <w:rPr>
+      <w:rFonts w:cs="Wingdings"/>
+      <w:sz w:val="20"/>
+    </w:rPr>
+  </w:style>
+  <w:style w:type="character" w:styleId="ListLabel904">
+    <w:name w:val="ListLabel 904"/>
+    <w:qFormat/>
+    <w:rPr>
+      <w:rFonts w:cs="Wingdings"/>
+      <w:sz w:val="20"/>
+    </w:rPr>
+  </w:style>
+  <w:style w:type="character" w:styleId="ListLabel905">
+    <w:name w:val="ListLabel 905"/>
+    <w:qFormat/>
+    <w:rPr>
+      <w:rFonts w:cs="Wingdings"/>
+      <w:sz w:val="20"/>
+    </w:rPr>
+  </w:style>
+  <w:style w:type="character" w:styleId="ListLabel906">
+    <w:name w:val="ListLabel 906"/>
+    <w:qFormat/>
+    <w:rPr>
+      <w:rFonts w:cs="Wingdings"/>
+      <w:sz w:val="20"/>
+    </w:rPr>
+  </w:style>
+  <w:style w:type="character" w:styleId="ListLabel907">
+    <w:name w:val="ListLabel 907"/>
+    <w:qFormat/>
+    <w:rPr>
+      <w:rFonts w:ascii="Calibri Light" w:hAnsi="Calibri Light" w:cs="Symbol"/>
+      <w:sz w:val="22"/>
+    </w:rPr>
+  </w:style>
+  <w:style w:type="character" w:styleId="ListLabel908">
+    <w:name w:val="ListLabel 908"/>
+    <w:qFormat/>
+    <w:rPr>
+      <w:rFonts w:cs="Courier New"/>
+      <w:sz w:val="20"/>
+    </w:rPr>
+  </w:style>
+  <w:style w:type="character" w:styleId="ListLabel909">
+    <w:name w:val="ListLabel 909"/>
+    <w:qFormat/>
+    <w:rPr>
+      <w:rFonts w:cs="Wingdings"/>
+      <w:sz w:val="20"/>
+    </w:rPr>
+  </w:style>
+  <w:style w:type="character" w:styleId="ListLabel910">
+    <w:name w:val="ListLabel 910"/>
+    <w:qFormat/>
+    <w:rPr>
+      <w:rFonts w:cs="Wingdings"/>
+      <w:sz w:val="20"/>
+    </w:rPr>
+  </w:style>
+  <w:style w:type="character" w:styleId="ListLabel911">
+    <w:name w:val="ListLabel 911"/>
+    <w:qFormat/>
+    <w:rPr>
+      <w:rFonts w:cs="Wingdings"/>
+      <w:sz w:val="20"/>
+    </w:rPr>
+  </w:style>
+  <w:style w:type="character" w:styleId="ListLabel912">
+    <w:name w:val="ListLabel 912"/>
+    <w:qFormat/>
+    <w:rPr>
+      <w:rFonts w:cs="Wingdings"/>
+      <w:sz w:val="20"/>
+    </w:rPr>
+  </w:style>
+  <w:style w:type="character" w:styleId="ListLabel913">
+    <w:name w:val="ListLabel 913"/>
+    <w:qFormat/>
+    <w:rPr>
+      <w:rFonts w:cs="Wingdings"/>
+      <w:sz w:val="20"/>
+    </w:rPr>
+  </w:style>
+  <w:style w:type="character" w:styleId="ListLabel914">
+    <w:name w:val="ListLabel 914"/>
+    <w:qFormat/>
+    <w:rPr>
+      <w:rFonts w:cs="Wingdings"/>
+      <w:sz w:val="20"/>
+    </w:rPr>
+  </w:style>
+  <w:style w:type="character" w:styleId="ListLabel915">
+    <w:name w:val="ListLabel 915"/>
+    <w:qFormat/>
+    <w:rPr>
+      <w:rFonts w:cs="Wingdings"/>
+      <w:sz w:val="20"/>
+    </w:rPr>
+  </w:style>
+  <w:style w:type="character" w:styleId="ListLabel916">
+    <w:name w:val="ListLabel 916"/>
+    <w:qFormat/>
+    <w:rPr>
+      <w:rFonts w:ascii="Calibri Light" w:hAnsi="Calibri Light" w:cs="Symbol"/>
+      <w:sz w:val="22"/>
+    </w:rPr>
+  </w:style>
+  <w:style w:type="character" w:styleId="ListLabel917">
+    <w:name w:val="ListLabel 917"/>
+    <w:qFormat/>
+    <w:rPr>
+      <w:rFonts w:cs="Courier New"/>
+      <w:sz w:val="20"/>
+    </w:rPr>
+  </w:style>
+  <w:style w:type="character" w:styleId="ListLabel918">
+    <w:name w:val="ListLabel 918"/>
+    <w:qFormat/>
+    <w:rPr>
+      <w:rFonts w:cs="Wingdings"/>
+      <w:sz w:val="20"/>
+    </w:rPr>
+  </w:style>
+  <w:style w:type="character" w:styleId="ListLabel919">
+    <w:name w:val="ListLabel 919"/>
+    <w:qFormat/>
+    <w:rPr>
+      <w:rFonts w:cs="Wingdings"/>
+      <w:sz w:val="20"/>
+    </w:rPr>
+  </w:style>
+  <w:style w:type="character" w:styleId="ListLabel920">
+    <w:name w:val="ListLabel 920"/>
+    <w:qFormat/>
+    <w:rPr>
+      <w:rFonts w:cs="Wingdings"/>
+      <w:sz w:val="20"/>
+    </w:rPr>
+  </w:style>
+  <w:style w:type="character" w:styleId="ListLabel921">
+    <w:name w:val="ListLabel 921"/>
+    <w:qFormat/>
+    <w:rPr>
+      <w:rFonts w:cs="Wingdings"/>
+      <w:sz w:val="20"/>
+    </w:rPr>
+  </w:style>
+  <w:style w:type="character" w:styleId="ListLabel922">
+    <w:name w:val="ListLabel 922"/>
+    <w:qFormat/>
+    <w:rPr>
+      <w:rFonts w:cs="Wingdings"/>
+      <w:sz w:val="20"/>
+    </w:rPr>
+  </w:style>
+  <w:style w:type="character" w:styleId="ListLabel923">
+    <w:name w:val="ListLabel 923"/>
+    <w:qFormat/>
+    <w:rPr>
+      <w:rFonts w:cs="Wingdings"/>
+      <w:sz w:val="20"/>
+    </w:rPr>
+  </w:style>
+  <w:style w:type="character" w:styleId="ListLabel924">
+    <w:name w:val="ListLabel 924"/>
+    <w:qFormat/>
+    <w:rPr>
+      <w:rFonts w:cs="Wingdings"/>
+      <w:sz w:val="20"/>
+    </w:rPr>
+  </w:style>
+  <w:style w:type="character" w:styleId="ListLabel925">
+    <w:name w:val="ListLabel 925"/>
+    <w:qFormat/>
+    <w:rPr>
+      <w:rFonts w:ascii="Calibri Light" w:hAnsi="Calibri Light" w:cs="Symbol"/>
+      <w:sz w:val="22"/>
+    </w:rPr>
+  </w:style>
+  <w:style w:type="character" w:styleId="ListLabel926">
+    <w:name w:val="ListLabel 926"/>
+    <w:qFormat/>
+    <w:rPr>
+      <w:rFonts w:cs="Courier New"/>
+      <w:sz w:val="20"/>
+    </w:rPr>
+  </w:style>
+  <w:style w:type="character" w:styleId="ListLabel927">
+    <w:name w:val="ListLabel 927"/>
+    <w:qFormat/>
+    <w:rPr>
+      <w:rFonts w:cs="Wingdings"/>
+      <w:sz w:val="20"/>
+    </w:rPr>
+  </w:style>
+  <w:style w:type="character" w:styleId="ListLabel928">
+    <w:name w:val="ListLabel 928"/>
+    <w:qFormat/>
+    <w:rPr>
+      <w:rFonts w:cs="Wingdings"/>
+      <w:sz w:val="20"/>
+    </w:rPr>
+  </w:style>
+  <w:style w:type="character" w:styleId="ListLabel929">
+    <w:name w:val="ListLabel 929"/>
+    <w:qFormat/>
+    <w:rPr>
+      <w:rFonts w:cs="Wingdings"/>
+      <w:sz w:val="20"/>
+    </w:rPr>
+  </w:style>
+  <w:style w:type="character" w:styleId="ListLabel930">
+    <w:name w:val="ListLabel 930"/>
+    <w:qFormat/>
+    <w:rPr>
+      <w:rFonts w:cs="Wingdings"/>
+      <w:sz w:val="20"/>
+    </w:rPr>
+  </w:style>
+  <w:style w:type="character" w:styleId="ListLabel931">
+    <w:name w:val="ListLabel 931"/>
+    <w:qFormat/>
+    <w:rPr>
+      <w:rFonts w:cs="Wingdings"/>
+      <w:sz w:val="20"/>
+    </w:rPr>
+  </w:style>
+  <w:style w:type="character" w:styleId="ListLabel932">
+    <w:name w:val="ListLabel 932"/>
+    <w:qFormat/>
+    <w:rPr>
+      <w:rFonts w:cs="Wingdings"/>
+      <w:sz w:val="20"/>
+    </w:rPr>
+  </w:style>
+  <w:style w:type="character" w:styleId="ListLabel933">
+    <w:name w:val="ListLabel 933"/>
+    <w:qFormat/>
+    <w:rPr>
+      <w:rFonts w:cs="Wingdings"/>
+      <w:sz w:val="20"/>
+    </w:rPr>
+  </w:style>
+  <w:style w:type="character" w:styleId="ListLabel934">
+    <w:name w:val="ListLabel 934"/>
+    <w:qFormat/>
+    <w:rPr>
+      <w:rFonts w:ascii="Calibri Light" w:hAnsi="Calibri Light" w:cs="Symbol"/>
+      <w:sz w:val="20"/>
+    </w:rPr>
+  </w:style>
+  <w:style w:type="character" w:styleId="ListLabel935">
+    <w:name w:val="ListLabel 935"/>
+    <w:qFormat/>
+    <w:rPr>
+      <w:rFonts w:cs="Wingdings"/>
+      <w:sz w:val="20"/>
+    </w:rPr>
+  </w:style>
+  <w:style w:type="character" w:styleId="ListLabel936">
+    <w:name w:val="ListLabel 936"/>
+    <w:qFormat/>
+    <w:rPr>
+      <w:rFonts w:cs="Wingdings"/>
+      <w:sz w:val="20"/>
+    </w:rPr>
+  </w:style>
+  <w:style w:type="character" w:styleId="ListLabel937">
+    <w:name w:val="ListLabel 937"/>
+    <w:qFormat/>
+    <w:rPr>
+      <w:rFonts w:cs="Wingdings"/>
+      <w:sz w:val="20"/>
+    </w:rPr>
+  </w:style>
+  <w:style w:type="character" w:styleId="ListLabel938">
+    <w:name w:val="ListLabel 938"/>
+    <w:qFormat/>
+    <w:rPr>
+      <w:rFonts w:cs="Wingdings"/>
+      <w:sz w:val="20"/>
+    </w:rPr>
+  </w:style>
+  <w:style w:type="character" w:styleId="ListLabel939">
+    <w:name w:val="ListLabel 939"/>
+    <w:qFormat/>
+    <w:rPr>
+      <w:rFonts w:cs="Wingdings"/>
+      <w:sz w:val="20"/>
+    </w:rPr>
+  </w:style>
+  <w:style w:type="character" w:styleId="ListLabel940">
+    <w:name w:val="ListLabel 940"/>
+    <w:qFormat/>
+    <w:rPr>
+      <w:rFonts w:cs="Wingdings"/>
+      <w:sz w:val="20"/>
+    </w:rPr>
+  </w:style>
+  <w:style w:type="character" w:styleId="ListLabel941">
+    <w:name w:val="ListLabel 941"/>
+    <w:qFormat/>
+    <w:rPr>
+      <w:rFonts w:cs="Wingdings"/>
+      <w:sz w:val="20"/>
+    </w:rPr>
+  </w:style>
+  <w:style w:type="character" w:styleId="ListLabel942">
+    <w:name w:val="ListLabel 942"/>
+    <w:qFormat/>
+    <w:rPr>
+      <w:rFonts w:ascii="Calibri Light" w:hAnsi="Calibri Light" w:cs="Symbol"/>
+      <w:sz w:val="20"/>
+    </w:rPr>
+  </w:style>
+  <w:style w:type="character" w:styleId="ListLabel943">
+    <w:name w:val="ListLabel 943"/>
+    <w:qFormat/>
+    <w:rPr>
+      <w:rFonts w:cs="Courier New"/>
+      <w:sz w:val="20"/>
+    </w:rPr>
+  </w:style>
+  <w:style w:type="character" w:styleId="ListLabel944">
+    <w:name w:val="ListLabel 944"/>
+    <w:qFormat/>
+    <w:rPr>
+      <w:rFonts w:cs="Wingdings"/>
+      <w:sz w:val="20"/>
+    </w:rPr>
+  </w:style>
+  <w:style w:type="character" w:styleId="ListLabel945">
+    <w:name w:val="ListLabel 945"/>
+    <w:qFormat/>
+    <w:rPr>
+      <w:rFonts w:cs="Wingdings"/>
+      <w:sz w:val="20"/>
+    </w:rPr>
+  </w:style>
+  <w:style w:type="character" w:styleId="ListLabel946">
+    <w:name w:val="ListLabel 946"/>
+    <w:qFormat/>
+    <w:rPr>
+      <w:rFonts w:cs="Wingdings"/>
+      <w:sz w:val="20"/>
+    </w:rPr>
+  </w:style>
+  <w:style w:type="character" w:styleId="ListLabel947">
+    <w:name w:val="ListLabel 947"/>
+    <w:qFormat/>
+    <w:rPr>
+      <w:rFonts w:cs="Wingdings"/>
+      <w:sz w:val="20"/>
+    </w:rPr>
+  </w:style>
+  <w:style w:type="character" w:styleId="ListLabel948">
+    <w:name w:val="ListLabel 948"/>
+    <w:qFormat/>
+    <w:rPr>
+      <w:rFonts w:cs="Wingdings"/>
+      <w:sz w:val="20"/>
+    </w:rPr>
+  </w:style>
+  <w:style w:type="character" w:styleId="ListLabel949">
+    <w:name w:val="ListLabel 949"/>
+    <w:qFormat/>
+    <w:rPr>
+      <w:rFonts w:cs="Wingdings"/>
+      <w:sz w:val="20"/>
+    </w:rPr>
+  </w:style>
+  <w:style w:type="character" w:styleId="ListLabel950">
+    <w:name w:val="ListLabel 950"/>
+    <w:qFormat/>
+    <w:rPr>
+      <w:rFonts w:cs="Wingdings"/>
+      <w:sz w:val="20"/>
+    </w:rPr>
+  </w:style>
+  <w:style w:type="character" w:styleId="ListLabel951">
+    <w:name w:val="ListLabel 951"/>
+    <w:qFormat/>
+    <w:rPr>
+      <w:rFonts w:ascii="Calibri Light" w:hAnsi="Calibri Light" w:cs="Symbol"/>
+      <w:sz w:val="20"/>
+    </w:rPr>
+  </w:style>
+  <w:style w:type="character" w:styleId="ListLabel952">
+    <w:name w:val="ListLabel 952"/>
+    <w:qFormat/>
+    <w:rPr>
+      <w:rFonts w:ascii="Calibri Light" w:hAnsi="Calibri Light" w:cs="Courier New"/>
+      <w:sz w:val="20"/>
+    </w:rPr>
+  </w:style>
+  <w:style w:type="character" w:styleId="ListLabel953">
+    <w:name w:val="ListLabel 953"/>
+    <w:qFormat/>
+    <w:rPr>
+      <w:rFonts w:cs="Wingdings"/>
+      <w:sz w:val="20"/>
+    </w:rPr>
+  </w:style>
+  <w:style w:type="character" w:styleId="ListLabel954">
+    <w:name w:val="ListLabel 954"/>
+    <w:qFormat/>
+    <w:rPr>
+      <w:rFonts w:cs="Wingdings"/>
+      <w:sz w:val="20"/>
+    </w:rPr>
+  </w:style>
+  <w:style w:type="character" w:styleId="ListLabel955">
+    <w:name w:val="ListLabel 955"/>
+    <w:qFormat/>
+    <w:rPr>
+      <w:rFonts w:cs="Wingdings"/>
+      <w:sz w:val="20"/>
+    </w:rPr>
+  </w:style>
+  <w:style w:type="character" w:styleId="ListLabel956">
+    <w:name w:val="ListLabel 956"/>
+    <w:qFormat/>
+    <w:rPr>
+      <w:rFonts w:cs="Wingdings"/>
+      <w:sz w:val="20"/>
+    </w:rPr>
+  </w:style>
+  <w:style w:type="character" w:styleId="ListLabel957">
+    <w:name w:val="ListLabel 957"/>
+    <w:qFormat/>
+    <w:rPr>
+      <w:rFonts w:cs="Wingdings"/>
+      <w:sz w:val="20"/>
+    </w:rPr>
+  </w:style>
+  <w:style w:type="character" w:styleId="ListLabel958">
+    <w:name w:val="ListLabel 958"/>
+    <w:qFormat/>
+    <w:rPr>
+      <w:rFonts w:cs="Wingdings"/>
+      <w:sz w:val="20"/>
+    </w:rPr>
+  </w:style>
+  <w:style w:type="character" w:styleId="ListLabel959">
+    <w:name w:val="ListLabel 959"/>
+    <w:qFormat/>
+    <w:rPr>
+      <w:rFonts w:cs="Wingdings"/>
+      <w:sz w:val="20"/>
+    </w:rPr>
+  </w:style>
+  <w:style w:type="character" w:styleId="ListLabel960">
+    <w:name w:val="ListLabel 960"/>
+    <w:qFormat/>
+    <w:rPr>
+      <w:rFonts w:ascii="Arial" w:hAnsi="Arial" w:cs="Symbol"/>
+      <w:sz w:val="22"/>
+    </w:rPr>
+  </w:style>
+  <w:style w:type="character" w:styleId="ListLabel961">
+    <w:name w:val="ListLabel 961"/>
+    <w:qFormat/>
+    <w:rPr>
+      <w:rFonts w:cs="Courier New"/>
+      <w:sz w:val="20"/>
+    </w:rPr>
+  </w:style>
+  <w:style w:type="character" w:styleId="ListLabel962">
+    <w:name w:val="ListLabel 962"/>
+    <w:qFormat/>
+    <w:rPr>
+      <w:rFonts w:cs="Wingdings"/>
+      <w:sz w:val="20"/>
+    </w:rPr>
+  </w:style>
+  <w:style w:type="character" w:styleId="ListLabel963">
+    <w:name w:val="ListLabel 963"/>
+    <w:qFormat/>
+    <w:rPr>
+      <w:rFonts w:cs="Wingdings"/>
+      <w:sz w:val="20"/>
+    </w:rPr>
+  </w:style>
+  <w:style w:type="character" w:styleId="ListLabel964">
+    <w:name w:val="ListLabel 964"/>
+    <w:qFormat/>
+    <w:rPr>
+      <w:rFonts w:cs="Wingdings"/>
+      <w:sz w:val="20"/>
+    </w:rPr>
+  </w:style>
+  <w:style w:type="character" w:styleId="ListLabel965">
+    <w:name w:val="ListLabel 965"/>
+    <w:qFormat/>
+    <w:rPr>
+      <w:rFonts w:cs="Wingdings"/>
+      <w:sz w:val="20"/>
+    </w:rPr>
+  </w:style>
+  <w:style w:type="character" w:styleId="ListLabel966">
+    <w:name w:val="ListLabel 966"/>
+    <w:qFormat/>
+    <w:rPr>
+      <w:rFonts w:cs="Wingdings"/>
+      <w:sz w:val="20"/>
+    </w:rPr>
+  </w:style>
+  <w:style w:type="character" w:styleId="ListLabel967">
+    <w:name w:val="ListLabel 967"/>
+    <w:qFormat/>
+    <w:rPr>
+      <w:rFonts w:cs="Wingdings"/>
+      <w:sz w:val="20"/>
+    </w:rPr>
+  </w:style>
+  <w:style w:type="character" w:styleId="ListLabel968">
+    <w:name w:val="ListLabel 968"/>
+    <w:qFormat/>
+    <w:rPr>
+      <w:rFonts w:cs="Wingdings"/>
+      <w:sz w:val="20"/>
+    </w:rPr>
+  </w:style>
+  <w:style w:type="character" w:styleId="ListLabel969">
+    <w:name w:val="ListLabel 969"/>
+    <w:qFormat/>
+    <w:rPr>
+      <w:rFonts w:ascii="Arial" w:hAnsi="Arial" w:cs="Symbol"/>
+      <w:sz w:val="22"/>
+    </w:rPr>
+  </w:style>
+  <w:style w:type="character" w:styleId="ListLabel970">
+    <w:name w:val="ListLabel 970"/>
+    <w:qFormat/>
+    <w:rPr>
+      <w:rFonts w:cs="Courier New"/>
+      <w:sz w:val="20"/>
+    </w:rPr>
+  </w:style>
+  <w:style w:type="character" w:styleId="ListLabel971">
+    <w:name w:val="ListLabel 971"/>
+    <w:qFormat/>
+    <w:rPr>
+      <w:rFonts w:cs="Wingdings"/>
+      <w:sz w:val="20"/>
+    </w:rPr>
+  </w:style>
+  <w:style w:type="character" w:styleId="ListLabel972">
+    <w:name w:val="ListLabel 972"/>
+    <w:qFormat/>
+    <w:rPr>
+      <w:rFonts w:cs="Wingdings"/>
+      <w:sz w:val="20"/>
+    </w:rPr>
+  </w:style>
+  <w:style w:type="character" w:styleId="ListLabel973">
+    <w:name w:val="ListLabel 973"/>
+    <w:qFormat/>
+    <w:rPr>
+      <w:rFonts w:cs="Wingdings"/>
+      <w:sz w:val="20"/>
+    </w:rPr>
+  </w:style>
+  <w:style w:type="character" w:styleId="ListLabel974">
+    <w:name w:val="ListLabel 974"/>
+    <w:qFormat/>
+    <w:rPr>
+      <w:rFonts w:cs="Wingdings"/>
+      <w:sz w:val="20"/>
+    </w:rPr>
+  </w:style>
+  <w:style w:type="character" w:styleId="ListLabel975">
+    <w:name w:val="ListLabel 975"/>
+    <w:qFormat/>
+    <w:rPr>
+      <w:rFonts w:cs="Wingdings"/>
+      <w:sz w:val="20"/>
+    </w:rPr>
+  </w:style>
+  <w:style w:type="character" w:styleId="ListLabel976">
+    <w:name w:val="ListLabel 976"/>
+    <w:qFormat/>
+    <w:rPr>
+      <w:rFonts w:cs="Wingdings"/>
+      <w:sz w:val="20"/>
+    </w:rPr>
+  </w:style>
+  <w:style w:type="character" w:styleId="ListLabel977">
+    <w:name w:val="ListLabel 977"/>
+    <w:qFormat/>
+    <w:rPr>
+      <w:rFonts w:cs="Wingdings"/>
+      <w:sz w:val="20"/>
+    </w:rPr>
+  </w:style>
+  <w:style w:type="character" w:styleId="ListLabel978">
+    <w:name w:val="ListLabel 978"/>
+    <w:qFormat/>
+    <w:rPr>
+      <w:rFonts w:ascii="Arial" w:hAnsi="Arial" w:cs="Symbol"/>
+      <w:sz w:val="22"/>
+    </w:rPr>
+  </w:style>
+  <w:style w:type="character" w:styleId="ListLabel979">
+    <w:name w:val="ListLabel 979"/>
+    <w:qFormat/>
+    <w:rPr>
+      <w:rFonts w:cs="Courier New"/>
+      <w:sz w:val="20"/>
+    </w:rPr>
+  </w:style>
+  <w:style w:type="character" w:styleId="ListLabel980">
+    <w:name w:val="ListLabel 980"/>
+    <w:qFormat/>
+    <w:rPr>
+      <w:rFonts w:cs="Wingdings"/>
+      <w:sz w:val="20"/>
+    </w:rPr>
+  </w:style>
+  <w:style w:type="character" w:styleId="ListLabel981">
+    <w:name w:val="ListLabel 981"/>
+    <w:qFormat/>
+    <w:rPr>
+      <w:rFonts w:cs="Wingdings"/>
+      <w:sz w:val="20"/>
+    </w:rPr>
+  </w:style>
+  <w:style w:type="character" w:styleId="ListLabel982">
+    <w:name w:val="ListLabel 982"/>
+    <w:qFormat/>
+    <w:rPr>
+      <w:rFonts w:cs="Wingdings"/>
+      <w:sz w:val="20"/>
+    </w:rPr>
+  </w:style>
+  <w:style w:type="character" w:styleId="ListLabel983">
+    <w:name w:val="ListLabel 983"/>
+    <w:qFormat/>
+    <w:rPr>
+      <w:rFonts w:cs="Wingdings"/>
+      <w:sz w:val="20"/>
+    </w:rPr>
+  </w:style>
+  <w:style w:type="character" w:styleId="ListLabel984">
+    <w:name w:val="ListLabel 984"/>
+    <w:qFormat/>
+    <w:rPr>
+      <w:rFonts w:cs="Wingdings"/>
+      <w:sz w:val="20"/>
+    </w:rPr>
+  </w:style>
+  <w:style w:type="character" w:styleId="ListLabel985">
+    <w:name w:val="ListLabel 985"/>
+    <w:qFormat/>
+    <w:rPr>
+      <w:rFonts w:cs="Wingdings"/>
+      <w:sz w:val="20"/>
+    </w:rPr>
+  </w:style>
+  <w:style w:type="character" w:styleId="ListLabel986">
+    <w:name w:val="ListLabel 986"/>
+    <w:qFormat/>
+    <w:rPr>
+      <w:rFonts w:cs="Wingdings"/>
+      <w:sz w:val="20"/>
+    </w:rPr>
+  </w:style>
+  <w:style w:type="character" w:styleId="ListLabel987">
+    <w:name w:val="ListLabel 987"/>
+    <w:qFormat/>
+    <w:rPr>
+      <w:rFonts w:ascii="Arial" w:hAnsi="Arial" w:cs="Symbol"/>
+      <w:sz w:val="22"/>
+    </w:rPr>
+  </w:style>
+  <w:style w:type="character" w:styleId="ListLabel988">
+    <w:name w:val="ListLabel 988"/>
+    <w:qFormat/>
+    <w:rPr>
+      <w:rFonts w:cs="Courier New"/>
+      <w:sz w:val="20"/>
+    </w:rPr>
+  </w:style>
+  <w:style w:type="character" w:styleId="ListLabel989">
+    <w:name w:val="ListLabel 989"/>
+    <w:qFormat/>
+    <w:rPr>
+      <w:rFonts w:cs="Wingdings"/>
+      <w:sz w:val="20"/>
+    </w:rPr>
+  </w:style>
+  <w:style w:type="character" w:styleId="ListLabel990">
+    <w:name w:val="ListLabel 990"/>
+    <w:qFormat/>
+    <w:rPr>
+      <w:rFonts w:cs="Wingdings"/>
+      <w:sz w:val="20"/>
+    </w:rPr>
+  </w:style>
+  <w:style w:type="character" w:styleId="ListLabel991">
+    <w:name w:val="ListLabel 991"/>
+    <w:qFormat/>
+    <w:rPr>
+      <w:rFonts w:cs="Wingdings"/>
+      <w:sz w:val="20"/>
+    </w:rPr>
+  </w:style>
+  <w:style w:type="character" w:styleId="ListLabel992">
+    <w:name w:val="ListLabel 992"/>
+    <w:qFormat/>
+    <w:rPr>
+      <w:rFonts w:cs="Wingdings"/>
+      <w:sz w:val="20"/>
+    </w:rPr>
+  </w:style>
+  <w:style w:type="character" w:styleId="ListLabel993">
+    <w:name w:val="ListLabel 993"/>
+    <w:qFormat/>
+    <w:rPr>
+      <w:rFonts w:cs="Wingdings"/>
+      <w:sz w:val="20"/>
+    </w:rPr>
+  </w:style>
+  <w:style w:type="character" w:styleId="ListLabel994">
+    <w:name w:val="ListLabel 994"/>
+    <w:qFormat/>
+    <w:rPr>
+      <w:rFonts w:cs="Wingdings"/>
+      <w:sz w:val="20"/>
+    </w:rPr>
+  </w:style>
+  <w:style w:type="character" w:styleId="ListLabel995">
+    <w:name w:val="ListLabel 995"/>
+    <w:qFormat/>
+    <w:rPr>
+      <w:rFonts w:cs="Wingdings"/>
+      <w:sz w:val="20"/>
+    </w:rPr>
+  </w:style>
+  <w:style w:type="character" w:styleId="ListLabel996">
+    <w:name w:val="ListLabel 996"/>
+    <w:qFormat/>
+    <w:rPr>
+      <w:rFonts w:ascii="Arial" w:hAnsi="Arial" w:cs="Symbol"/>
+      <w:sz w:val="22"/>
+    </w:rPr>
+  </w:style>
+  <w:style w:type="character" w:styleId="ListLabel997">
+    <w:name w:val="ListLabel 997"/>
+    <w:qFormat/>
+    <w:rPr>
+      <w:rFonts w:cs="Courier New"/>
+      <w:sz w:val="20"/>
+    </w:rPr>
+  </w:style>
+  <w:style w:type="character" w:styleId="ListLabel998">
+    <w:name w:val="ListLabel 998"/>
+    <w:qFormat/>
+    <w:rPr>
+      <w:rFonts w:cs="Wingdings"/>
+      <w:sz w:val="20"/>
+    </w:rPr>
+  </w:style>
+  <w:style w:type="character" w:styleId="ListLabel999">
+    <w:name w:val="ListLabel 999"/>
+    <w:qFormat/>
+    <w:rPr>
+      <w:rFonts w:cs="Wingdings"/>
+      <w:sz w:val="20"/>
+    </w:rPr>
+  </w:style>
+  <w:style w:type="character" w:styleId="ListLabel1000">
+    <w:name w:val="ListLabel 1000"/>
+    <w:qFormat/>
+    <w:rPr>
+      <w:rFonts w:cs="Wingdings"/>
+      <w:sz w:val="20"/>
+    </w:rPr>
+  </w:style>
+  <w:style w:type="character" w:styleId="ListLabel1001">
+    <w:name w:val="ListLabel 1001"/>
+    <w:qFormat/>
+    <w:rPr>
+      <w:rFonts w:cs="Wingdings"/>
+      <w:sz w:val="20"/>
+    </w:rPr>
+  </w:style>
+  <w:style w:type="character" w:styleId="ListLabel1002">
+    <w:name w:val="ListLabel 1002"/>
+    <w:qFormat/>
+    <w:rPr>
+      <w:rFonts w:cs="Wingdings"/>
+      <w:sz w:val="20"/>
+    </w:rPr>
+  </w:style>
+  <w:style w:type="character" w:styleId="ListLabel1003">
+    <w:name w:val="ListLabel 1003"/>
+    <w:qFormat/>
+    <w:rPr>
+      <w:rFonts w:cs="Wingdings"/>
+      <w:sz w:val="20"/>
+    </w:rPr>
+  </w:style>
+  <w:style w:type="character" w:styleId="ListLabel1004">
+    <w:name w:val="ListLabel 1004"/>
+    <w:qFormat/>
+    <w:rPr>
+      <w:rFonts w:cs="Wingdings"/>
+      <w:sz w:val="20"/>
+    </w:rPr>
+  </w:style>
+  <w:style w:type="character" w:styleId="ListLabel1005">
+    <w:name w:val="ListLabel 1005"/>
+    <w:qFormat/>
+    <w:rPr>
+      <w:rFonts w:ascii="Arial" w:hAnsi="Arial" w:cs="Symbol"/>
+      <w:sz w:val="22"/>
+    </w:rPr>
+  </w:style>
+  <w:style w:type="character" w:styleId="ListLabel1006">
+    <w:name w:val="ListLabel 1006"/>
+    <w:qFormat/>
+    <w:rPr>
+      <w:rFonts w:cs="Courier New"/>
+      <w:sz w:val="20"/>
+    </w:rPr>
+  </w:style>
+  <w:style w:type="character" w:styleId="ListLabel1007">
+    <w:name w:val="ListLabel 1007"/>
+    <w:qFormat/>
+    <w:rPr>
+      <w:rFonts w:cs="Wingdings"/>
+      <w:sz w:val="20"/>
+    </w:rPr>
+  </w:style>
+  <w:style w:type="character" w:styleId="ListLabel1008">
+    <w:name w:val="ListLabel 1008"/>
+    <w:qFormat/>
+    <w:rPr>
+      <w:rFonts w:cs="Wingdings"/>
+      <w:sz w:val="20"/>
+    </w:rPr>
+  </w:style>
+  <w:style w:type="character" w:styleId="ListLabel1009">
+    <w:name w:val="ListLabel 1009"/>
+    <w:qFormat/>
+    <w:rPr>
+      <w:rFonts w:cs="Wingdings"/>
+      <w:sz w:val="20"/>
+    </w:rPr>
+  </w:style>
+  <w:style w:type="character" w:styleId="ListLabel1010">
+    <w:name w:val="ListLabel 1010"/>
+    <w:qFormat/>
+    <w:rPr>
+      <w:rFonts w:cs="Wingdings"/>
+      <w:sz w:val="20"/>
+    </w:rPr>
+  </w:style>
+  <w:style w:type="character" w:styleId="ListLabel1011">
+    <w:name w:val="ListLabel 1011"/>
+    <w:qFormat/>
+    <w:rPr>
+      <w:rFonts w:cs="Wingdings"/>
+      <w:sz w:val="20"/>
+    </w:rPr>
+  </w:style>
+  <w:style w:type="character" w:styleId="ListLabel1012">
+    <w:name w:val="ListLabel 1012"/>
+    <w:qFormat/>
+    <w:rPr>
+      <w:rFonts w:cs="Wingdings"/>
+      <w:sz w:val="20"/>
+    </w:rPr>
+  </w:style>
+  <w:style w:type="character" w:styleId="ListLabel1013">
+    <w:name w:val="ListLabel 1013"/>
+    <w:qFormat/>
+    <w:rPr>
+      <w:rFonts w:cs="Wingdings"/>
+      <w:sz w:val="20"/>
+    </w:rPr>
+  </w:style>
+  <w:style w:type="character" w:styleId="ListLabel1014">
+    <w:name w:val="ListLabel 1014"/>
+    <w:qFormat/>
+    <w:rPr>
+      <w:rFonts w:ascii="Arial" w:hAnsi="Arial" w:cs="Symbol"/>
+      <w:sz w:val="22"/>
+    </w:rPr>
+  </w:style>
+  <w:style w:type="character" w:styleId="ListLabel1015">
+    <w:name w:val="ListLabel 1015"/>
+    <w:qFormat/>
+    <w:rPr>
+      <w:rFonts w:cs="Courier New"/>
+      <w:sz w:val="20"/>
+    </w:rPr>
+  </w:style>
+  <w:style w:type="character" w:styleId="ListLabel1016">
+    <w:name w:val="ListLabel 1016"/>
+    <w:qFormat/>
+    <w:rPr>
+      <w:rFonts w:cs="Wingdings"/>
+      <w:sz w:val="20"/>
+    </w:rPr>
+  </w:style>
+  <w:style w:type="character" w:styleId="ListLabel1017">
+    <w:name w:val="ListLabel 1017"/>
+    <w:qFormat/>
+    <w:rPr>
+      <w:rFonts w:cs="Wingdings"/>
+      <w:sz w:val="20"/>
+    </w:rPr>
+  </w:style>
+  <w:style w:type="character" w:styleId="ListLabel1018">
+    <w:name w:val="ListLabel 1018"/>
+    <w:qFormat/>
+    <w:rPr>
+      <w:rFonts w:cs="Wingdings"/>
+      <w:sz w:val="20"/>
+    </w:rPr>
+  </w:style>
+  <w:style w:type="character" w:styleId="ListLabel1019">
+    <w:name w:val="ListLabel 1019"/>
+    <w:qFormat/>
+    <w:rPr>
+      <w:rFonts w:cs="Wingdings"/>
+      <w:sz w:val="20"/>
+    </w:rPr>
+  </w:style>
+  <w:style w:type="character" w:styleId="ListLabel1020">
+    <w:name w:val="ListLabel 1020"/>
+    <w:qFormat/>
+    <w:rPr>
+      <w:rFonts w:cs="Wingdings"/>
+      <w:sz w:val="20"/>
+    </w:rPr>
+  </w:style>
+  <w:style w:type="character" w:styleId="ListLabel1021">
+    <w:name w:val="ListLabel 1021"/>
+    <w:qFormat/>
+    <w:rPr>
+      <w:rFonts w:cs="Wingdings"/>
+      <w:sz w:val="20"/>
+    </w:rPr>
+  </w:style>
+  <w:style w:type="character" w:styleId="ListLabel1022">
+    <w:name w:val="ListLabel 1022"/>
+    <w:qFormat/>
+    <w:rPr>
+      <w:rFonts w:cs="Wingdings"/>
+      <w:sz w:val="20"/>
+    </w:rPr>
+  </w:style>
+  <w:style w:type="character" w:styleId="ListLabel1023">
+    <w:name w:val="ListLabel 1023"/>
+    <w:qFormat/>
+    <w:rPr>
+      <w:rFonts w:ascii="Arial" w:hAnsi="Arial" w:cs="Symbol"/>
+      <w:sz w:val="22"/>
+    </w:rPr>
+  </w:style>
+  <w:style w:type="character" w:styleId="ListLabel1024">
+    <w:name w:val="ListLabel 1024"/>
+    <w:qFormat/>
+    <w:rPr>
+      <w:rFonts w:cs="Courier New"/>
+      <w:sz w:val="20"/>
+    </w:rPr>
+  </w:style>
+  <w:style w:type="character" w:styleId="ListLabel1025">
+    <w:name w:val="ListLabel 1025"/>
+    <w:qFormat/>
+    <w:rPr>
+      <w:rFonts w:cs="Wingdings"/>
+      <w:sz w:val="20"/>
+    </w:rPr>
+  </w:style>
+  <w:style w:type="character" w:styleId="ListLabel1026">
+    <w:name w:val="ListLabel 1026"/>
+    <w:qFormat/>
+    <w:rPr>
+      <w:rFonts w:cs="Wingdings"/>
+      <w:sz w:val="20"/>
+    </w:rPr>
+  </w:style>
+  <w:style w:type="character" w:styleId="ListLabel1027">
+    <w:name w:val="ListLabel 1027"/>
+    <w:qFormat/>
+    <w:rPr>
+      <w:rFonts w:cs="Wingdings"/>
+      <w:sz w:val="20"/>
+    </w:rPr>
+  </w:style>
+  <w:style w:type="character" w:styleId="ListLabel1028">
+    <w:name w:val="ListLabel 1028"/>
+    <w:qFormat/>
+    <w:rPr>
+      <w:rFonts w:cs="Wingdings"/>
+      <w:sz w:val="20"/>
+    </w:rPr>
+  </w:style>
+  <w:style w:type="character" w:styleId="ListLabel1029">
+    <w:name w:val="ListLabel 1029"/>
+    <w:qFormat/>
+    <w:rPr>
+      <w:rFonts w:cs="Wingdings"/>
+      <w:sz w:val="20"/>
+    </w:rPr>
+  </w:style>
+  <w:style w:type="character" w:styleId="ListLabel1030">
+    <w:name w:val="ListLabel 1030"/>
+    <w:qFormat/>
+    <w:rPr>
+      <w:rFonts w:cs="Wingdings"/>
+      <w:sz w:val="20"/>
+    </w:rPr>
+  </w:style>
+  <w:style w:type="character" w:styleId="ListLabel1031">
+    <w:name w:val="ListLabel 1031"/>
+    <w:qFormat/>
+    <w:rPr>
+      <w:rFonts w:cs="Wingdings"/>
+      <w:sz w:val="20"/>
+    </w:rPr>
+  </w:style>
+  <w:style w:type="character" w:styleId="ListLabel1032">
+    <w:name w:val="ListLabel 1032"/>
+    <w:qFormat/>
+    <w:rPr>
+      <w:rFonts w:ascii="Arial" w:hAnsi="Arial" w:cs="Symbol"/>
+      <w:sz w:val="22"/>
+    </w:rPr>
+  </w:style>
+  <w:style w:type="character" w:styleId="ListLabel1033">
+    <w:name w:val="ListLabel 1033"/>
+    <w:qFormat/>
+    <w:rPr>
+      <w:rFonts w:cs="Courier New"/>
+      <w:sz w:val="20"/>
+    </w:rPr>
+  </w:style>
+  <w:style w:type="character" w:styleId="ListLabel1034">
+    <w:name w:val="ListLabel 1034"/>
+    <w:qFormat/>
+    <w:rPr>
+      <w:rFonts w:cs="Wingdings"/>
+      <w:sz w:val="20"/>
+    </w:rPr>
+  </w:style>
+  <w:style w:type="character" w:styleId="ListLabel1035">
+    <w:name w:val="ListLabel 1035"/>
+    <w:qFormat/>
+    <w:rPr>
+      <w:rFonts w:cs="Wingdings"/>
+      <w:sz w:val="20"/>
+    </w:rPr>
+  </w:style>
+  <w:style w:type="character" w:styleId="ListLabel1036">
+    <w:name w:val="ListLabel 1036"/>
+    <w:qFormat/>
+    <w:rPr>
+      <w:rFonts w:cs="Wingdings"/>
+      <w:sz w:val="20"/>
+    </w:rPr>
+  </w:style>
+  <w:style w:type="character" w:styleId="ListLabel1037">
+    <w:name w:val="ListLabel 1037"/>
+    <w:qFormat/>
+    <w:rPr>
+      <w:rFonts w:cs="Wingdings"/>
+      <w:sz w:val="20"/>
+    </w:rPr>
+  </w:style>
+  <w:style w:type="character" w:styleId="ListLabel1038">
+    <w:name w:val="ListLabel 1038"/>
+    <w:qFormat/>
+    <w:rPr>
+      <w:rFonts w:cs="Wingdings"/>
+      <w:sz w:val="20"/>
+    </w:rPr>
+  </w:style>
+  <w:style w:type="character" w:styleId="ListLabel1039">
+    <w:name w:val="ListLabel 1039"/>
+    <w:qFormat/>
+    <w:rPr>
+      <w:rFonts w:cs="Wingdings"/>
+      <w:sz w:val="20"/>
+    </w:rPr>
+  </w:style>
+  <w:style w:type="character" w:styleId="ListLabel1040">
+    <w:name w:val="ListLabel 1040"/>
+    <w:qFormat/>
+    <w:rPr>
+      <w:rFonts w:cs="Wingdings"/>
+      <w:sz w:val="20"/>
+    </w:rPr>
+  </w:style>
+  <w:style w:type="character" w:styleId="ListLabel1041">
+    <w:name w:val="ListLabel 1041"/>
+    <w:qFormat/>
+    <w:rPr>
+      <w:rFonts w:ascii="Arial" w:hAnsi="Arial" w:cs="Symbol"/>
+      <w:sz w:val="22"/>
+    </w:rPr>
+  </w:style>
+  <w:style w:type="character" w:styleId="ListLabel1042">
+    <w:name w:val="ListLabel 1042"/>
+    <w:qFormat/>
+    <w:rPr>
+      <w:rFonts w:cs="Courier New"/>
+      <w:sz w:val="20"/>
+    </w:rPr>
+  </w:style>
+  <w:style w:type="character" w:styleId="ListLabel1043">
+    <w:name w:val="ListLabel 1043"/>
+    <w:qFormat/>
+    <w:rPr>
+      <w:rFonts w:cs="Wingdings"/>
+      <w:sz w:val="20"/>
+    </w:rPr>
+  </w:style>
+  <w:style w:type="character" w:styleId="ListLabel1044">
+    <w:name w:val="ListLabel 1044"/>
+    <w:qFormat/>
+    <w:rPr>
+      <w:rFonts w:cs="Wingdings"/>
+      <w:sz w:val="20"/>
+    </w:rPr>
+  </w:style>
+  <w:style w:type="character" w:styleId="ListLabel1045">
+    <w:name w:val="ListLabel 1045"/>
+    <w:qFormat/>
+    <w:rPr>
+      <w:rFonts w:cs="Wingdings"/>
+      <w:sz w:val="20"/>
+    </w:rPr>
+  </w:style>
+  <w:style w:type="character" w:styleId="ListLabel1046">
+    <w:name w:val="ListLabel 1046"/>
+    <w:qFormat/>
+    <w:rPr>
+      <w:rFonts w:cs="Wingdings"/>
+      <w:sz w:val="20"/>
+    </w:rPr>
+  </w:style>
+  <w:style w:type="character" w:styleId="ListLabel1047">
+    <w:name w:val="ListLabel 1047"/>
+    <w:qFormat/>
+    <w:rPr>
+      <w:rFonts w:cs="Wingdings"/>
+      <w:sz w:val="20"/>
+    </w:rPr>
+  </w:style>
+  <w:style w:type="character" w:styleId="ListLabel1048">
+    <w:name w:val="ListLabel 1048"/>
+    <w:qFormat/>
+    <w:rPr>
+      <w:rFonts w:cs="Wingdings"/>
+      <w:sz w:val="20"/>
+    </w:rPr>
+  </w:style>
+  <w:style w:type="character" w:styleId="ListLabel1049">
+    <w:name w:val="ListLabel 1049"/>
+    <w:qFormat/>
+    <w:rPr>
+      <w:rFonts w:cs="Wingdings"/>
+      <w:sz w:val="20"/>
+    </w:rPr>
+  </w:style>
+  <w:style w:type="character" w:styleId="ListLabel1050">
+    <w:name w:val="ListLabel 1050"/>
+    <w:qFormat/>
+    <w:rPr>
+      <w:rFonts w:ascii="Arial" w:hAnsi="Arial" w:cs="Symbol"/>
+      <w:sz w:val="22"/>
+    </w:rPr>
+  </w:style>
+  <w:style w:type="character" w:styleId="ListLabel1051">
+    <w:name w:val="ListLabel 1051"/>
+    <w:qFormat/>
+    <w:rPr>
+      <w:rFonts w:cs="Courier New"/>
+      <w:sz w:val="20"/>
+    </w:rPr>
+  </w:style>
+  <w:style w:type="character" w:styleId="ListLabel1052">
+    <w:name w:val="ListLabel 1052"/>
+    <w:qFormat/>
+    <w:rPr>
+      <w:rFonts w:cs="Wingdings"/>
+      <w:sz w:val="20"/>
+    </w:rPr>
+  </w:style>
+  <w:style w:type="character" w:styleId="ListLabel1053">
+    <w:name w:val="ListLabel 1053"/>
+    <w:qFormat/>
+    <w:rPr>
+      <w:rFonts w:cs="Wingdings"/>
+      <w:sz w:val="20"/>
+    </w:rPr>
+  </w:style>
+  <w:style w:type="character" w:styleId="ListLabel1054">
+    <w:name w:val="ListLabel 1054"/>
+    <w:qFormat/>
+    <w:rPr>
+      <w:rFonts w:cs="Wingdings"/>
+      <w:sz w:val="20"/>
+    </w:rPr>
+  </w:style>
+  <w:style w:type="character" w:styleId="ListLabel1055">
+    <w:name w:val="ListLabel 1055"/>
+    <w:qFormat/>
+    <w:rPr>
+      <w:rFonts w:cs="Wingdings"/>
+      <w:sz w:val="20"/>
+    </w:rPr>
+  </w:style>
+  <w:style w:type="character" w:styleId="ListLabel1056">
+    <w:name w:val="ListLabel 1056"/>
+    <w:qFormat/>
+    <w:rPr>
+      <w:rFonts w:cs="Wingdings"/>
+      <w:sz w:val="20"/>
+    </w:rPr>
+  </w:style>
+  <w:style w:type="character" w:styleId="ListLabel1057">
+    <w:name w:val="ListLabel 1057"/>
+    <w:qFormat/>
+    <w:rPr>
+      <w:rFonts w:cs="Wingdings"/>
+      <w:sz w:val="20"/>
+    </w:rPr>
+  </w:style>
+  <w:style w:type="character" w:styleId="ListLabel1058">
+    <w:name w:val="ListLabel 1058"/>
+    <w:qFormat/>
+    <w:rPr>
+      <w:rFonts w:cs="Wingdings"/>
+      <w:sz w:val="20"/>
+    </w:rPr>
+  </w:style>
+  <w:style w:type="character" w:styleId="ListLabel1059">
+    <w:name w:val="ListLabel 1059"/>
+    <w:qFormat/>
+    <w:rPr>
+      <w:rFonts w:ascii="Arial" w:hAnsi="Arial" w:cs="Symbol"/>
+      <w:sz w:val="22"/>
+    </w:rPr>
+  </w:style>
+  <w:style w:type="character" w:styleId="ListLabel1060">
+    <w:name w:val="ListLabel 1060"/>
+    <w:qFormat/>
+    <w:rPr>
+      <w:rFonts w:cs="Courier New"/>
+      <w:sz w:val="20"/>
+    </w:rPr>
+  </w:style>
+  <w:style w:type="character" w:styleId="ListLabel1061">
+    <w:name w:val="ListLabel 1061"/>
+    <w:qFormat/>
+    <w:rPr>
+      <w:rFonts w:cs="Wingdings"/>
+      <w:sz w:val="20"/>
+    </w:rPr>
+  </w:style>
+  <w:style w:type="character" w:styleId="ListLabel1062">
+    <w:name w:val="ListLabel 1062"/>
+    <w:qFormat/>
+    <w:rPr>
+      <w:rFonts w:cs="Wingdings"/>
+      <w:sz w:val="20"/>
+    </w:rPr>
+  </w:style>
+  <w:style w:type="character" w:styleId="ListLabel1063">
+    <w:name w:val="ListLabel 1063"/>
+    <w:qFormat/>
+    <w:rPr>
+      <w:rFonts w:cs="Wingdings"/>
+      <w:sz w:val="20"/>
+    </w:rPr>
+  </w:style>
+  <w:style w:type="character" w:styleId="ListLabel1064">
+    <w:name w:val="ListLabel 1064"/>
+    <w:qFormat/>
+    <w:rPr>
+      <w:rFonts w:cs="Wingdings"/>
+      <w:sz w:val="20"/>
+    </w:rPr>
+  </w:style>
+  <w:style w:type="character" w:styleId="ListLabel1065">
+    <w:name w:val="ListLabel 1065"/>
+    <w:qFormat/>
+    <w:rPr>
+      <w:rFonts w:cs="Wingdings"/>
+      <w:sz w:val="20"/>
+    </w:rPr>
+  </w:style>
+  <w:style w:type="character" w:styleId="ListLabel1066">
+    <w:name w:val="ListLabel 1066"/>
+    <w:qFormat/>
+    <w:rPr>
+      <w:rFonts w:cs="Wingdings"/>
+      <w:sz w:val="20"/>
+    </w:rPr>
+  </w:style>
+  <w:style w:type="character" w:styleId="ListLabel1067">
+    <w:name w:val="ListLabel 1067"/>
+    <w:qFormat/>
+    <w:rPr>
+      <w:rFonts w:cs="Wingdings"/>
+      <w:sz w:val="20"/>
+    </w:rPr>
+  </w:style>
+  <w:style w:type="character" w:styleId="ListLabel1068">
+    <w:name w:val="ListLabel 1068"/>
+    <w:qFormat/>
+    <w:rPr>
+      <w:rFonts w:ascii="Arial" w:hAnsi="Arial" w:cs="Symbol"/>
+      <w:sz w:val="22"/>
+    </w:rPr>
+  </w:style>
+  <w:style w:type="character" w:styleId="ListLabel1069">
+    <w:name w:val="ListLabel 1069"/>
+    <w:qFormat/>
+    <w:rPr>
+      <w:rFonts w:cs="Courier New"/>
+      <w:sz w:val="20"/>
+    </w:rPr>
+  </w:style>
+  <w:style w:type="character" w:styleId="ListLabel1070">
+    <w:name w:val="ListLabel 1070"/>
+    <w:qFormat/>
+    <w:rPr>
+      <w:rFonts w:cs="Wingdings"/>
+      <w:sz w:val="20"/>
+    </w:rPr>
+  </w:style>
+  <w:style w:type="character" w:styleId="ListLabel1071">
+    <w:name w:val="ListLabel 1071"/>
+    <w:qFormat/>
+    <w:rPr>
+      <w:rFonts w:cs="Wingdings"/>
+      <w:sz w:val="20"/>
+    </w:rPr>
+  </w:style>
+  <w:style w:type="character" w:styleId="ListLabel1072">
+    <w:name w:val="ListLabel 1072"/>
+    <w:qFormat/>
+    <w:rPr>
+      <w:rFonts w:cs="Wingdings"/>
+      <w:sz w:val="20"/>
+    </w:rPr>
+  </w:style>
+  <w:style w:type="character" w:styleId="ListLabel1073">
+    <w:name w:val="ListLabel 1073"/>
+    <w:qFormat/>
+    <w:rPr>
+      <w:rFonts w:cs="Wingdings"/>
+      <w:sz w:val="20"/>
+    </w:rPr>
+  </w:style>
+  <w:style w:type="character" w:styleId="ListLabel1074">
+    <w:name w:val="ListLabel 1074"/>
+    <w:qFormat/>
+    <w:rPr>
+      <w:rFonts w:cs="Wingdings"/>
+      <w:sz w:val="20"/>
+    </w:rPr>
+  </w:style>
+  <w:style w:type="character" w:styleId="ListLabel1075">
+    <w:name w:val="ListLabel 1075"/>
+    <w:qFormat/>
+    <w:rPr>
+      <w:rFonts w:cs="Wingdings"/>
+      <w:sz w:val="20"/>
+    </w:rPr>
+  </w:style>
+  <w:style w:type="character" w:styleId="ListLabel1076">
+    <w:name w:val="ListLabel 1076"/>
+    <w:qFormat/>
+    <w:rPr>
+      <w:rFonts w:cs="Wingdings"/>
+      <w:sz w:val="20"/>
+    </w:rPr>
+  </w:style>
+  <w:style w:type="character" w:styleId="ListLabel1077">
+    <w:name w:val="ListLabel 1077"/>
+    <w:qFormat/>
+    <w:rPr>
+      <w:rFonts w:ascii="Arial" w:hAnsi="Arial" w:cs="Symbol"/>
+      <w:sz w:val="22"/>
+    </w:rPr>
+  </w:style>
+  <w:style w:type="character" w:styleId="ListLabel1078">
+    <w:name w:val="ListLabel 1078"/>
+    <w:qFormat/>
+    <w:rPr>
+      <w:rFonts w:cs="Courier New"/>
+      <w:sz w:val="20"/>
+    </w:rPr>
+  </w:style>
+  <w:style w:type="character" w:styleId="ListLabel1079">
+    <w:name w:val="ListLabel 1079"/>
+    <w:qFormat/>
+    <w:rPr>
+      <w:rFonts w:cs="Wingdings"/>
+      <w:sz w:val="20"/>
+    </w:rPr>
+  </w:style>
+  <w:style w:type="character" w:styleId="ListLabel1080">
+    <w:name w:val="ListLabel 1080"/>
+    <w:qFormat/>
+    <w:rPr>
+      <w:rFonts w:cs="Wingdings"/>
+      <w:sz w:val="20"/>
+    </w:rPr>
+  </w:style>
+  <w:style w:type="character" w:styleId="ListLabel1081">
+    <w:name w:val="ListLabel 1081"/>
+    <w:qFormat/>
+    <w:rPr>
+      <w:rFonts w:cs="Wingdings"/>
+      <w:sz w:val="20"/>
+    </w:rPr>
+  </w:style>
+  <w:style w:type="character" w:styleId="ListLabel1082">
+    <w:name w:val="ListLabel 1082"/>
+    <w:qFormat/>
+    <w:rPr>
+      <w:rFonts w:cs="Wingdings"/>
+      <w:sz w:val="20"/>
+    </w:rPr>
+  </w:style>
+  <w:style w:type="character" w:styleId="ListLabel1083">
+    <w:name w:val="ListLabel 1083"/>
+    <w:qFormat/>
+    <w:rPr>
+      <w:rFonts w:cs="Wingdings"/>
+      <w:sz w:val="20"/>
+    </w:rPr>
+  </w:style>
+  <w:style w:type="character" w:styleId="ListLabel1084">
+    <w:name w:val="ListLabel 1084"/>
+    <w:qFormat/>
+    <w:rPr>
+      <w:rFonts w:cs="Wingdings"/>
+      <w:sz w:val="20"/>
+    </w:rPr>
+  </w:style>
+  <w:style w:type="character" w:styleId="ListLabel1085">
+    <w:name w:val="ListLabel 1085"/>
+    <w:qFormat/>
+    <w:rPr>
+      <w:rFonts w:cs="Wingdings"/>
+      <w:sz w:val="20"/>
+    </w:rPr>
+  </w:style>
+  <w:style w:type="character" w:styleId="ListLabel1086">
+    <w:name w:val="ListLabel 1086"/>
+    <w:qFormat/>
+    <w:rPr>
+      <w:rFonts w:ascii="Arial" w:hAnsi="Arial" w:cs="Symbol"/>
+      <w:sz w:val="22"/>
+    </w:rPr>
+  </w:style>
+  <w:style w:type="character" w:styleId="ListLabel1087">
+    <w:name w:val="ListLabel 1087"/>
+    <w:qFormat/>
+    <w:rPr>
+      <w:rFonts w:cs="Courier New"/>
+      <w:sz w:val="20"/>
+    </w:rPr>
+  </w:style>
+  <w:style w:type="character" w:styleId="ListLabel1088">
+    <w:name w:val="ListLabel 1088"/>
+    <w:qFormat/>
+    <w:rPr>
+      <w:rFonts w:cs="Wingdings"/>
+      <w:sz w:val="20"/>
+    </w:rPr>
+  </w:style>
+  <w:style w:type="character" w:styleId="ListLabel1089">
+    <w:name w:val="ListLabel 1089"/>
+    <w:qFormat/>
+    <w:rPr>
+      <w:rFonts w:cs="Wingdings"/>
+      <w:sz w:val="20"/>
+    </w:rPr>
+  </w:style>
+  <w:style w:type="character" w:styleId="ListLabel1090">
+    <w:name w:val="ListLabel 1090"/>
+    <w:qFormat/>
+    <w:rPr>
+      <w:rFonts w:cs="Wingdings"/>
+      <w:sz w:val="20"/>
+    </w:rPr>
+  </w:style>
+  <w:style w:type="character" w:styleId="ListLabel1091">
+    <w:name w:val="ListLabel 1091"/>
+    <w:qFormat/>
+    <w:rPr>
+      <w:rFonts w:cs="Wingdings"/>
+      <w:sz w:val="20"/>
+    </w:rPr>
+  </w:style>
+  <w:style w:type="character" w:styleId="ListLabel1092">
+    <w:name w:val="ListLabel 1092"/>
+    <w:qFormat/>
+    <w:rPr>
+      <w:rFonts w:cs="Wingdings"/>
+      <w:sz w:val="20"/>
+    </w:rPr>
+  </w:style>
+  <w:style w:type="character" w:styleId="ListLabel1093">
+    <w:name w:val="ListLabel 1093"/>
+    <w:qFormat/>
+    <w:rPr>
+      <w:rFonts w:cs="Wingdings"/>
+      <w:sz w:val="20"/>
+    </w:rPr>
+  </w:style>
+  <w:style w:type="character" w:styleId="ListLabel1094">
+    <w:name w:val="ListLabel 1094"/>
+    <w:qFormat/>
+    <w:rPr>
+      <w:rFonts w:cs="Wingdings"/>
+      <w:sz w:val="20"/>
+    </w:rPr>
+  </w:style>
+  <w:style w:type="character" w:styleId="ListLabel1095">
+    <w:name w:val="ListLabel 1095"/>
+    <w:qFormat/>
+    <w:rPr>
+      <w:rFonts w:ascii="Arial" w:hAnsi="Arial" w:cs="Symbol"/>
+      <w:sz w:val="22"/>
+    </w:rPr>
+  </w:style>
+  <w:style w:type="character" w:styleId="ListLabel1096">
+    <w:name w:val="ListLabel 1096"/>
+    <w:qFormat/>
+    <w:rPr>
+      <w:rFonts w:cs="Courier New"/>
+      <w:sz w:val="20"/>
+    </w:rPr>
+  </w:style>
+  <w:style w:type="character" w:styleId="ListLabel1097">
+    <w:name w:val="ListLabel 1097"/>
+    <w:qFormat/>
+    <w:rPr>
+      <w:rFonts w:cs="Wingdings"/>
+      <w:sz w:val="20"/>
+    </w:rPr>
+  </w:style>
+  <w:style w:type="character" w:styleId="ListLabel1098">
+    <w:name w:val="ListLabel 1098"/>
+    <w:qFormat/>
+    <w:rPr>
+      <w:rFonts w:cs="Wingdings"/>
+      <w:sz w:val="20"/>
+    </w:rPr>
+  </w:style>
+  <w:style w:type="character" w:styleId="ListLabel1099">
+    <w:name w:val="ListLabel 1099"/>
+    <w:qFormat/>
+    <w:rPr>
+      <w:rFonts w:cs="Wingdings"/>
+      <w:sz w:val="20"/>
+    </w:rPr>
+  </w:style>
+  <w:style w:type="character" w:styleId="ListLabel1100">
+    <w:name w:val="ListLabel 1100"/>
+    <w:qFormat/>
+    <w:rPr>
+      <w:rFonts w:cs="Wingdings"/>
+      <w:sz w:val="20"/>
+    </w:rPr>
+  </w:style>
+  <w:style w:type="character" w:styleId="ListLabel1101">
+    <w:name w:val="ListLabel 1101"/>
+    <w:qFormat/>
+    <w:rPr>
+      <w:rFonts w:cs="Wingdings"/>
+      <w:sz w:val="20"/>
+    </w:rPr>
+  </w:style>
+  <w:style w:type="character" w:styleId="ListLabel1102">
+    <w:name w:val="ListLabel 1102"/>
+    <w:qFormat/>
+    <w:rPr>
+      <w:rFonts w:cs="Wingdings"/>
+      <w:sz w:val="20"/>
+    </w:rPr>
+  </w:style>
+  <w:style w:type="character" w:styleId="ListLabel1103">
+    <w:name w:val="ListLabel 1103"/>
+    <w:qFormat/>
+    <w:rPr>
+      <w:rFonts w:cs="Wingdings"/>
+      <w:sz w:val="20"/>
+    </w:rPr>
+  </w:style>
+  <w:style w:type="character" w:styleId="ListLabel1104">
+    <w:name w:val="ListLabel 1104"/>
+    <w:qFormat/>
+    <w:rPr>
+      <w:rFonts w:ascii="Arial" w:hAnsi="Arial" w:cs="Symbol"/>
+      <w:sz w:val="22"/>
+    </w:rPr>
+  </w:style>
+  <w:style w:type="character" w:styleId="ListLabel1105">
+    <w:name w:val="ListLabel 1105"/>
+    <w:qFormat/>
+    <w:rPr>
+      <w:rFonts w:cs="Courier New"/>
+      <w:sz w:val="20"/>
+    </w:rPr>
+  </w:style>
+  <w:style w:type="character" w:styleId="ListLabel1106">
+    <w:name w:val="ListLabel 1106"/>
+    <w:qFormat/>
+    <w:rPr>
+      <w:rFonts w:cs="Wingdings"/>
+      <w:sz w:val="20"/>
+    </w:rPr>
+  </w:style>
+  <w:style w:type="character" w:styleId="ListLabel1107">
+    <w:name w:val="ListLabel 1107"/>
+    <w:qFormat/>
+    <w:rPr>
+      <w:rFonts w:cs="Wingdings"/>
+      <w:sz w:val="20"/>
+    </w:rPr>
+  </w:style>
+  <w:style w:type="character" w:styleId="ListLabel1108">
+    <w:name w:val="ListLabel 1108"/>
+    <w:qFormat/>
+    <w:rPr>
+      <w:rFonts w:cs="Wingdings"/>
+      <w:sz w:val="20"/>
+    </w:rPr>
+  </w:style>
+  <w:style w:type="character" w:styleId="ListLabel1109">
+    <w:name w:val="ListLabel 1109"/>
+    <w:qFormat/>
+    <w:rPr>
+      <w:rFonts w:cs="Wingdings"/>
+      <w:sz w:val="20"/>
+    </w:rPr>
+  </w:style>
+  <w:style w:type="character" w:styleId="ListLabel1110">
+    <w:name w:val="ListLabel 1110"/>
+    <w:qFormat/>
+    <w:rPr>
+      <w:rFonts w:cs="Wingdings"/>
+      <w:sz w:val="20"/>
+    </w:rPr>
+  </w:style>
+  <w:style w:type="character" w:styleId="ListLabel1111">
+    <w:name w:val="ListLabel 1111"/>
+    <w:qFormat/>
+    <w:rPr>
+      <w:rFonts w:cs="Wingdings"/>
+      <w:sz w:val="20"/>
+    </w:rPr>
+  </w:style>
+  <w:style w:type="character" w:styleId="ListLabel1112">
+    <w:name w:val="ListLabel 1112"/>
+    <w:qFormat/>
+    <w:rPr>
+      <w:rFonts w:cs="Wingdings"/>
+      <w:sz w:val="20"/>
+    </w:rPr>
+  </w:style>
+  <w:style w:type="character" w:styleId="ListLabel1113">
+    <w:name w:val="ListLabel 1113"/>
+    <w:qFormat/>
+    <w:rPr>
+      <w:rFonts w:ascii="Arial" w:hAnsi="Arial" w:cs="Symbol"/>
+      <w:sz w:val="22"/>
+    </w:rPr>
+  </w:style>
+  <w:style w:type="character" w:styleId="ListLabel1114">
+    <w:name w:val="ListLabel 1114"/>
+    <w:qFormat/>
+    <w:rPr>
+      <w:rFonts w:cs="Courier New"/>
+      <w:sz w:val="20"/>
+    </w:rPr>
+  </w:style>
+  <w:style w:type="character" w:styleId="ListLabel1115">
+    <w:name w:val="ListLabel 1115"/>
+    <w:qFormat/>
+    <w:rPr>
+      <w:rFonts w:cs="Wingdings"/>
+      <w:sz w:val="20"/>
+    </w:rPr>
+  </w:style>
+  <w:style w:type="character" w:styleId="ListLabel1116">
+    <w:name w:val="ListLabel 1116"/>
+    <w:qFormat/>
+    <w:rPr>
+      <w:rFonts w:cs="Wingdings"/>
+      <w:sz w:val="20"/>
+    </w:rPr>
+  </w:style>
+  <w:style w:type="character" w:styleId="ListLabel1117">
+    <w:name w:val="ListLabel 1117"/>
+    <w:qFormat/>
+    <w:rPr>
+      <w:rFonts w:cs="Wingdings"/>
+      <w:sz w:val="20"/>
+    </w:rPr>
+  </w:style>
+  <w:style w:type="character" w:styleId="ListLabel1118">
+    <w:name w:val="ListLabel 1118"/>
+    <w:qFormat/>
+    <w:rPr>
+      <w:rFonts w:cs="Wingdings"/>
+      <w:sz w:val="20"/>
+    </w:rPr>
+  </w:style>
+  <w:style w:type="character" w:styleId="ListLabel1119">
+    <w:name w:val="ListLabel 1119"/>
+    <w:qFormat/>
+    <w:rPr>
+      <w:rFonts w:cs="Wingdings"/>
+      <w:sz w:val="20"/>
+    </w:rPr>
+  </w:style>
+  <w:style w:type="character" w:styleId="ListLabel1120">
+    <w:name w:val="ListLabel 1120"/>
+    <w:qFormat/>
+    <w:rPr>
+      <w:rFonts w:cs="Wingdings"/>
+      <w:sz w:val="20"/>
+    </w:rPr>
+  </w:style>
+  <w:style w:type="character" w:styleId="ListLabel1121">
+    <w:name w:val="ListLabel 1121"/>
+    <w:qFormat/>
+    <w:rPr>
+      <w:rFonts w:cs="Wingdings"/>
+      <w:sz w:val="20"/>
+    </w:rPr>
+  </w:style>
+  <w:style w:type="character" w:styleId="ListLabel1122">
+    <w:name w:val="ListLabel 1122"/>
+    <w:qFormat/>
+    <w:rPr>
+      <w:rFonts w:ascii="Arial" w:hAnsi="Arial" w:cs="Symbol"/>
+      <w:sz w:val="22"/>
+    </w:rPr>
+  </w:style>
+  <w:style w:type="character" w:styleId="ListLabel1123">
+    <w:name w:val="ListLabel 1123"/>
+    <w:qFormat/>
+    <w:rPr>
+      <w:rFonts w:cs="Courier New"/>
+      <w:sz w:val="20"/>
+    </w:rPr>
+  </w:style>
+  <w:style w:type="character" w:styleId="ListLabel1124">
+    <w:name w:val="ListLabel 1124"/>
+    <w:qFormat/>
+    <w:rPr>
+      <w:rFonts w:cs="Wingdings"/>
+      <w:sz w:val="20"/>
+    </w:rPr>
+  </w:style>
+  <w:style w:type="character" w:styleId="ListLabel1125">
+    <w:name w:val="ListLabel 1125"/>
+    <w:qFormat/>
+    <w:rPr>
+      <w:rFonts w:cs="Wingdings"/>
+      <w:sz w:val="20"/>
+    </w:rPr>
+  </w:style>
+  <w:style w:type="character" w:styleId="ListLabel1126">
+    <w:name w:val="ListLabel 1126"/>
+    <w:qFormat/>
+    <w:rPr>
+      <w:rFonts w:cs="Wingdings"/>
+      <w:sz w:val="20"/>
+    </w:rPr>
+  </w:style>
+  <w:style w:type="character" w:styleId="ListLabel1127">
+    <w:name w:val="ListLabel 1127"/>
+    <w:qFormat/>
+    <w:rPr>
+      <w:rFonts w:cs="Wingdings"/>
+      <w:sz w:val="20"/>
+    </w:rPr>
+  </w:style>
+  <w:style w:type="character" w:styleId="ListLabel1128">
+    <w:name w:val="ListLabel 1128"/>
+    <w:qFormat/>
+    <w:rPr>
+      <w:rFonts w:cs="Wingdings"/>
+      <w:sz w:val="20"/>
+    </w:rPr>
+  </w:style>
+  <w:style w:type="character" w:styleId="ListLabel1129">
+    <w:name w:val="ListLabel 1129"/>
+    <w:qFormat/>
+    <w:rPr>
+      <w:rFonts w:cs="Wingdings"/>
+      <w:sz w:val="20"/>
+    </w:rPr>
+  </w:style>
+  <w:style w:type="character" w:styleId="ListLabel1130">
+    <w:name w:val="ListLabel 1130"/>
+    <w:qFormat/>
+    <w:rPr>
+      <w:rFonts w:cs="Wingdings"/>
+      <w:sz w:val="20"/>
+    </w:rPr>
+  </w:style>
+  <w:style w:type="character" w:styleId="ListLabel1131">
+    <w:name w:val="ListLabel 1131"/>
+    <w:qFormat/>
+    <w:rPr>
+      <w:rFonts w:ascii="Arial" w:hAnsi="Arial" w:cs="Symbol"/>
+      <w:sz w:val="22"/>
+    </w:rPr>
+  </w:style>
+  <w:style w:type="character" w:styleId="ListLabel1132">
+    <w:name w:val="ListLabel 1132"/>
+    <w:qFormat/>
+    <w:rPr>
+      <w:rFonts w:cs="Courier New"/>
+      <w:sz w:val="20"/>
+    </w:rPr>
+  </w:style>
+  <w:style w:type="character" w:styleId="ListLabel1133">
+    <w:name w:val="ListLabel 1133"/>
+    <w:qFormat/>
+    <w:rPr>
+      <w:rFonts w:cs="Wingdings"/>
+      <w:sz w:val="20"/>
+    </w:rPr>
+  </w:style>
+  <w:style w:type="character" w:styleId="ListLabel1134">
+    <w:name w:val="ListLabel 1134"/>
+    <w:qFormat/>
+    <w:rPr>
+      <w:rFonts w:cs="Wingdings"/>
+      <w:sz w:val="20"/>
+    </w:rPr>
+  </w:style>
+  <w:style w:type="character" w:styleId="ListLabel1135">
+    <w:name w:val="ListLabel 1135"/>
+    <w:qFormat/>
+    <w:rPr>
+      <w:rFonts w:cs="Wingdings"/>
+      <w:sz w:val="20"/>
+    </w:rPr>
+  </w:style>
+  <w:style w:type="character" w:styleId="ListLabel1136">
+    <w:name w:val="ListLabel 1136"/>
+    <w:qFormat/>
+    <w:rPr>
+      <w:rFonts w:cs="Wingdings"/>
+      <w:sz w:val="20"/>
+    </w:rPr>
+  </w:style>
+  <w:style w:type="character" w:styleId="ListLabel1137">
+    <w:name w:val="ListLabel 1137"/>
+    <w:qFormat/>
+    <w:rPr>
+      <w:rFonts w:cs="Wingdings"/>
+      <w:sz w:val="20"/>
+    </w:rPr>
+  </w:style>
+  <w:style w:type="character" w:styleId="ListLabel1138">
+    <w:name w:val="ListLabel 1138"/>
+    <w:qFormat/>
+    <w:rPr>
+      <w:rFonts w:cs="Wingdings"/>
+      <w:sz w:val="20"/>
+    </w:rPr>
+  </w:style>
+  <w:style w:type="character" w:styleId="ListLabel1139">
+    <w:name w:val="ListLabel 1139"/>
+    <w:qFormat/>
+    <w:rPr>
+      <w:rFonts w:cs="Wingdings"/>
+      <w:sz w:val="20"/>
+    </w:rPr>
+  </w:style>
+  <w:style w:type="character" w:styleId="ListLabel1140">
+    <w:name w:val="ListLabel 1140"/>
+    <w:qFormat/>
+    <w:rPr>
+      <w:rFonts w:ascii="Arial" w:hAnsi="Arial" w:cs="Symbol"/>
+      <w:sz w:val="22"/>
+    </w:rPr>
+  </w:style>
+  <w:style w:type="character" w:styleId="ListLabel1141">
+    <w:name w:val="ListLabel 1141"/>
+    <w:qFormat/>
+    <w:rPr>
+      <w:rFonts w:cs="Courier New"/>
+      <w:sz w:val="20"/>
+    </w:rPr>
+  </w:style>
+  <w:style w:type="character" w:styleId="ListLabel1142">
+    <w:name w:val="ListLabel 1142"/>
+    <w:qFormat/>
+    <w:rPr>
+      <w:rFonts w:cs="Wingdings"/>
+      <w:sz w:val="20"/>
+    </w:rPr>
+  </w:style>
+  <w:style w:type="character" w:styleId="ListLabel1143">
+    <w:name w:val="ListLabel 1143"/>
+    <w:qFormat/>
+    <w:rPr>
+      <w:rFonts w:cs="Wingdings"/>
+      <w:sz w:val="20"/>
+    </w:rPr>
+  </w:style>
+  <w:style w:type="character" w:styleId="ListLabel1144">
+    <w:name w:val="ListLabel 1144"/>
+    <w:qFormat/>
+    <w:rPr>
+      <w:rFonts w:cs="Wingdings"/>
+      <w:sz w:val="20"/>
+    </w:rPr>
+  </w:style>
+  <w:style w:type="character" w:styleId="ListLabel1145">
+    <w:name w:val="ListLabel 1145"/>
+    <w:qFormat/>
+    <w:rPr>
+      <w:rFonts w:cs="Wingdings"/>
+      <w:sz w:val="20"/>
+    </w:rPr>
+  </w:style>
+  <w:style w:type="character" w:styleId="ListLabel1146">
+    <w:name w:val="ListLabel 1146"/>
+    <w:qFormat/>
+    <w:rPr>
+      <w:rFonts w:cs="Wingdings"/>
+      <w:sz w:val="20"/>
+    </w:rPr>
+  </w:style>
+  <w:style w:type="character" w:styleId="ListLabel1147">
+    <w:name w:val="ListLabel 1147"/>
+    <w:qFormat/>
+    <w:rPr>
+      <w:rFonts w:cs="Wingdings"/>
+      <w:sz w:val="20"/>
+    </w:rPr>
+  </w:style>
+  <w:style w:type="character" w:styleId="ListLabel1148">
+    <w:name w:val="ListLabel 1148"/>
+    <w:qFormat/>
+    <w:rPr>
+      <w:rFonts w:cs="Wingdings"/>
+      <w:sz w:val="20"/>
+    </w:rPr>
+  </w:style>
+  <w:style w:type="character" w:styleId="ListLabel1149">
+    <w:name w:val="ListLabel 1149"/>
+    <w:qFormat/>
+    <w:rPr>
+      <w:rFonts w:ascii="Arial" w:hAnsi="Arial" w:cs="Symbol"/>
+      <w:b/>
+      <w:sz w:val="22"/>
+    </w:rPr>
+  </w:style>
+  <w:style w:type="character" w:styleId="ListLabel1150">
+    <w:name w:val="ListLabel 1150"/>
+    <w:qFormat/>
+    <w:rPr>
+      <w:rFonts w:cs="Courier New"/>
+      <w:sz w:val="20"/>
+    </w:rPr>
+  </w:style>
+  <w:style w:type="character" w:styleId="ListLabel1151">
+    <w:name w:val="ListLabel 1151"/>
+    <w:qFormat/>
+    <w:rPr>
+      <w:rFonts w:cs="Wingdings"/>
+      <w:sz w:val="20"/>
+    </w:rPr>
+  </w:style>
+  <w:style w:type="character" w:styleId="ListLabel1152">
+    <w:name w:val="ListLabel 1152"/>
+    <w:qFormat/>
+    <w:rPr>
+      <w:rFonts w:cs="Wingdings"/>
+      <w:sz w:val="20"/>
+    </w:rPr>
+  </w:style>
+  <w:style w:type="character" w:styleId="ListLabel1153">
+    <w:name w:val="ListLabel 1153"/>
+    <w:qFormat/>
+    <w:rPr>
+      <w:rFonts w:cs="Wingdings"/>
+      <w:sz w:val="20"/>
+    </w:rPr>
+  </w:style>
+  <w:style w:type="character" w:styleId="ListLabel1154">
+    <w:name w:val="ListLabel 1154"/>
+    <w:qFormat/>
+    <w:rPr>
+      <w:rFonts w:cs="Wingdings"/>
+      <w:sz w:val="20"/>
+    </w:rPr>
+  </w:style>
+  <w:style w:type="character" w:styleId="ListLabel1155">
+    <w:name w:val="ListLabel 1155"/>
+    <w:qFormat/>
+    <w:rPr>
+      <w:rFonts w:cs="Wingdings"/>
+      <w:sz w:val="20"/>
+    </w:rPr>
+  </w:style>
+  <w:style w:type="character" w:styleId="ListLabel1156">
+    <w:name w:val="ListLabel 1156"/>
+    <w:qFormat/>
+    <w:rPr>
+      <w:rFonts w:cs="Wingdings"/>
+      <w:sz w:val="20"/>
+    </w:rPr>
+  </w:style>
+  <w:style w:type="character" w:styleId="ListLabel1157">
+    <w:name w:val="ListLabel 1157"/>
+    <w:qFormat/>
+    <w:rPr>
+      <w:rFonts w:cs="Wingdings"/>
+      <w:sz w:val="20"/>
+    </w:rPr>
+  </w:style>
+  <w:style w:type="character" w:styleId="ListLabel1158">
+    <w:name w:val="ListLabel 1158"/>
+    <w:qFormat/>
+    <w:rPr>
+      <w:rFonts w:ascii="Arial" w:hAnsi="Arial" w:cs="Symbol"/>
+      <w:sz w:val="22"/>
+    </w:rPr>
+  </w:style>
+  <w:style w:type="character" w:styleId="ListLabel1159">
+    <w:name w:val="ListLabel 1159"/>
+    <w:qFormat/>
+    <w:rPr>
+      <w:rFonts w:cs="Courier New"/>
+      <w:sz w:val="20"/>
+    </w:rPr>
+  </w:style>
+  <w:style w:type="character" w:styleId="ListLabel1160">
+    <w:name w:val="ListLabel 1160"/>
+    <w:qFormat/>
+    <w:rPr>
+      <w:rFonts w:cs="Wingdings"/>
+      <w:sz w:val="20"/>
+    </w:rPr>
+  </w:style>
+  <w:style w:type="character" w:styleId="ListLabel1161">
+    <w:name w:val="ListLabel 1161"/>
+    <w:qFormat/>
+    <w:rPr>
+      <w:rFonts w:cs="Wingdings"/>
+      <w:sz w:val="20"/>
+    </w:rPr>
+  </w:style>
+  <w:style w:type="character" w:styleId="ListLabel1162">
+    <w:name w:val="ListLabel 1162"/>
+    <w:qFormat/>
+    <w:rPr>
+      <w:rFonts w:cs="Wingdings"/>
+      <w:sz w:val="20"/>
+    </w:rPr>
+  </w:style>
+  <w:style w:type="character" w:styleId="ListLabel1163">
+    <w:name w:val="ListLabel 1163"/>
+    <w:qFormat/>
+    <w:rPr>
+      <w:rFonts w:cs="Wingdings"/>
+      <w:sz w:val="20"/>
+    </w:rPr>
+  </w:style>
+  <w:style w:type="character" w:styleId="ListLabel1164">
+    <w:name w:val="ListLabel 1164"/>
+    <w:qFormat/>
+    <w:rPr>
+      <w:rFonts w:cs="Wingdings"/>
+      <w:sz w:val="20"/>
+    </w:rPr>
+  </w:style>
+  <w:style w:type="character" w:styleId="ListLabel1165">
+    <w:name w:val="ListLabel 1165"/>
+    <w:qFormat/>
+    <w:rPr>
+      <w:rFonts w:cs="Wingdings"/>
+      <w:sz w:val="20"/>
+    </w:rPr>
+  </w:style>
+  <w:style w:type="character" w:styleId="ListLabel1166">
+    <w:name w:val="ListLabel 1166"/>
+    <w:qFormat/>
+    <w:rPr>
+      <w:rFonts w:cs="Wingdings"/>
+      <w:sz w:val="20"/>
+    </w:rPr>
+  </w:style>
+  <w:style w:type="character" w:styleId="ListLabel1167">
+    <w:name w:val="ListLabel 1167"/>
+    <w:qFormat/>
+    <w:rPr>
+      <w:rFonts w:ascii="Arial" w:hAnsi="Arial" w:cs="Symbol"/>
+      <w:sz w:val="22"/>
+    </w:rPr>
+  </w:style>
+  <w:style w:type="character" w:styleId="ListLabel1168">
+    <w:name w:val="ListLabel 1168"/>
+    <w:qFormat/>
+    <w:rPr>
+      <w:rFonts w:cs="Courier New"/>
+      <w:sz w:val="20"/>
+    </w:rPr>
+  </w:style>
+  <w:style w:type="character" w:styleId="ListLabel1169">
+    <w:name w:val="ListLabel 1169"/>
+    <w:qFormat/>
+    <w:rPr>
+      <w:rFonts w:cs="Wingdings"/>
+      <w:sz w:val="20"/>
+    </w:rPr>
+  </w:style>
+  <w:style w:type="character" w:styleId="ListLabel1170">
+    <w:name w:val="ListLabel 1170"/>
+    <w:qFormat/>
+    <w:rPr>
+      <w:rFonts w:cs="Wingdings"/>
+      <w:sz w:val="20"/>
+    </w:rPr>
+  </w:style>
+  <w:style w:type="character" w:styleId="ListLabel1171">
+    <w:name w:val="ListLabel 1171"/>
+    <w:qFormat/>
+    <w:rPr>
+      <w:rFonts w:cs="Wingdings"/>
+      <w:sz w:val="20"/>
+    </w:rPr>
+  </w:style>
+  <w:style w:type="character" w:styleId="ListLabel1172">
+    <w:name w:val="ListLabel 1172"/>
+    <w:qFormat/>
+    <w:rPr>
+      <w:rFonts w:cs="Wingdings"/>
+      <w:sz w:val="20"/>
+    </w:rPr>
+  </w:style>
+  <w:style w:type="character" w:styleId="ListLabel1173">
+    <w:name w:val="ListLabel 1173"/>
+    <w:qFormat/>
+    <w:rPr>
+      <w:rFonts w:cs="Wingdings"/>
+      <w:sz w:val="20"/>
+    </w:rPr>
+  </w:style>
+  <w:style w:type="character" w:styleId="ListLabel1174">
+    <w:name w:val="ListLabel 1174"/>
+    <w:qFormat/>
+    <w:rPr>
+      <w:rFonts w:cs="Wingdings"/>
+      <w:sz w:val="20"/>
+    </w:rPr>
+  </w:style>
+  <w:style w:type="character" w:styleId="ListLabel1175">
+    <w:name w:val="ListLabel 1175"/>
+    <w:qFormat/>
+    <w:rPr>
+      <w:rFonts w:cs="Wingdings"/>
+      <w:sz w:val="20"/>
+    </w:rPr>
+  </w:style>
+  <w:style w:type="character" w:styleId="ListLabel1176">
+    <w:name w:val="ListLabel 1176"/>
+    <w:qFormat/>
+    <w:rPr>
+      <w:rFonts w:ascii="Arial" w:hAnsi="Arial" w:cs="Symbol"/>
+      <w:sz w:val="22"/>
+    </w:rPr>
+  </w:style>
+  <w:style w:type="character" w:styleId="ListLabel1177">
+    <w:name w:val="ListLabel 1177"/>
+    <w:qFormat/>
+    <w:rPr>
+      <w:rFonts w:cs="Courier New"/>
+      <w:sz w:val="20"/>
+    </w:rPr>
+  </w:style>
+  <w:style w:type="character" w:styleId="ListLabel1178">
+    <w:name w:val="ListLabel 1178"/>
+    <w:qFormat/>
+    <w:rPr>
+      <w:rFonts w:cs="Wingdings"/>
+      <w:sz w:val="20"/>
+    </w:rPr>
+  </w:style>
+  <w:style w:type="character" w:styleId="ListLabel1179">
+    <w:name w:val="ListLabel 1179"/>
+    <w:qFormat/>
+    <w:rPr>
+      <w:rFonts w:cs="Wingdings"/>
+      <w:sz w:val="20"/>
+    </w:rPr>
+  </w:style>
+  <w:style w:type="character" w:styleId="ListLabel1180">
+    <w:name w:val="ListLabel 1180"/>
+    <w:qFormat/>
+    <w:rPr>
+      <w:rFonts w:cs="Wingdings"/>
+      <w:sz w:val="20"/>
+    </w:rPr>
+  </w:style>
+  <w:style w:type="character" w:styleId="ListLabel1181">
+    <w:name w:val="ListLabel 1181"/>
+    <w:qFormat/>
+    <w:rPr>
+      <w:rFonts w:cs="Wingdings"/>
+      <w:sz w:val="20"/>
+    </w:rPr>
+  </w:style>
+  <w:style w:type="character" w:styleId="ListLabel1182">
+    <w:name w:val="ListLabel 1182"/>
+    <w:qFormat/>
+    <w:rPr>
+      <w:rFonts w:cs="Wingdings"/>
+      <w:sz w:val="20"/>
+    </w:rPr>
+  </w:style>
+  <w:style w:type="character" w:styleId="ListLabel1183">
+    <w:name w:val="ListLabel 1183"/>
+    <w:qFormat/>
+    <w:rPr>
+      <w:rFonts w:cs="Wingdings"/>
+      <w:sz w:val="20"/>
+    </w:rPr>
+  </w:style>
+  <w:style w:type="character" w:styleId="ListLabel1184">
+    <w:name w:val="ListLabel 1184"/>
+    <w:qFormat/>
+    <w:rPr>
+      <w:rFonts w:cs="Wingdings"/>
+      <w:sz w:val="20"/>
+    </w:rPr>
+  </w:style>
+  <w:style w:type="character" w:styleId="ListLabel1185">
+    <w:name w:val="ListLabel 1185"/>
+    <w:qFormat/>
+    <w:rPr>
+      <w:rFonts w:ascii="Arial" w:hAnsi="Arial" w:cs="Symbol"/>
+      <w:sz w:val="22"/>
+    </w:rPr>
+  </w:style>
+  <w:style w:type="character" w:styleId="ListLabel1186">
+    <w:name w:val="ListLabel 1186"/>
+    <w:qFormat/>
+    <w:rPr>
+      <w:rFonts w:cs="Courier New"/>
+      <w:sz w:val="20"/>
+    </w:rPr>
+  </w:style>
+  <w:style w:type="character" w:styleId="ListLabel1187">
+    <w:name w:val="ListLabel 1187"/>
+    <w:qFormat/>
+    <w:rPr>
+      <w:rFonts w:cs="Wingdings"/>
+      <w:sz w:val="20"/>
+    </w:rPr>
+  </w:style>
+  <w:style w:type="character" w:styleId="ListLabel1188">
+    <w:name w:val="ListLabel 1188"/>
+    <w:qFormat/>
+    <w:rPr>
+      <w:rFonts w:cs="Wingdings"/>
+      <w:sz w:val="20"/>
+    </w:rPr>
+  </w:style>
+  <w:style w:type="character" w:styleId="ListLabel1189">
+    <w:name w:val="ListLabel 1189"/>
+    <w:qFormat/>
+    <w:rPr>
+      <w:rFonts w:cs="Wingdings"/>
+      <w:sz w:val="20"/>
+    </w:rPr>
+  </w:style>
+  <w:style w:type="character" w:styleId="ListLabel1190">
+    <w:name w:val="ListLabel 1190"/>
+    <w:qFormat/>
+    <w:rPr>
+      <w:rFonts w:cs="Wingdings"/>
+      <w:sz w:val="20"/>
+    </w:rPr>
+  </w:style>
+  <w:style w:type="character" w:styleId="ListLabel1191">
+    <w:name w:val="ListLabel 1191"/>
+    <w:qFormat/>
+    <w:rPr>
+      <w:rFonts w:cs="Wingdings"/>
+      <w:sz w:val="20"/>
+    </w:rPr>
+  </w:style>
+  <w:style w:type="character" w:styleId="ListLabel1192">
+    <w:name w:val="ListLabel 1192"/>
+    <w:qFormat/>
+    <w:rPr>
+      <w:rFonts w:cs="Wingdings"/>
+      <w:sz w:val="20"/>
+    </w:rPr>
+  </w:style>
+  <w:style w:type="character" w:styleId="ListLabel1193">
+    <w:name w:val="ListLabel 1193"/>
+    <w:qFormat/>
+    <w:rPr>
+      <w:rFonts w:cs="Wingdings"/>
+      <w:sz w:val="20"/>
+    </w:rPr>
+  </w:style>
+  <w:style w:type="character" w:styleId="ListLabel1194">
+    <w:name w:val="ListLabel 1194"/>
+    <w:qFormat/>
+    <w:rPr>
+      <w:rFonts w:ascii="Arial" w:hAnsi="Arial" w:cs="Symbol"/>
+      <w:sz w:val="22"/>
+    </w:rPr>
+  </w:style>
+  <w:style w:type="character" w:styleId="ListLabel1195">
+    <w:name w:val="ListLabel 1195"/>
+    <w:qFormat/>
+    <w:rPr>
+      <w:rFonts w:cs="Courier New"/>
+      <w:sz w:val="20"/>
+    </w:rPr>
+  </w:style>
+  <w:style w:type="character" w:styleId="ListLabel1196">
+    <w:name w:val="ListLabel 1196"/>
+    <w:qFormat/>
+    <w:rPr>
+      <w:rFonts w:cs="Wingdings"/>
+      <w:sz w:val="20"/>
+    </w:rPr>
+  </w:style>
+  <w:style w:type="character" w:styleId="ListLabel1197">
+    <w:name w:val="ListLabel 1197"/>
+    <w:qFormat/>
+    <w:rPr>
+      <w:rFonts w:cs="Wingdings"/>
+      <w:sz w:val="20"/>
+    </w:rPr>
+  </w:style>
+  <w:style w:type="character" w:styleId="ListLabel1198">
+    <w:name w:val="ListLabel 1198"/>
+    <w:qFormat/>
+    <w:rPr>
+      <w:rFonts w:cs="Wingdings"/>
+      <w:sz w:val="20"/>
+    </w:rPr>
+  </w:style>
+  <w:style w:type="character" w:styleId="ListLabel1199">
+    <w:name w:val="ListLabel 1199"/>
+    <w:qFormat/>
+    <w:rPr>
+      <w:rFonts w:cs="Wingdings"/>
+      <w:sz w:val="20"/>
+    </w:rPr>
+  </w:style>
+  <w:style w:type="character" w:styleId="ListLabel1200">
+    <w:name w:val="ListLabel 1200"/>
+    <w:qFormat/>
+    <w:rPr>
+      <w:rFonts w:cs="Wingdings"/>
+      <w:sz w:val="20"/>
+    </w:rPr>
+  </w:style>
+  <w:style w:type="character" w:styleId="ListLabel1201">
+    <w:name w:val="ListLabel 1201"/>
+    <w:qFormat/>
+    <w:rPr>
+      <w:rFonts w:cs="Wingdings"/>
+      <w:sz w:val="20"/>
+    </w:rPr>
+  </w:style>
+  <w:style w:type="character" w:styleId="ListLabel1202">
+    <w:name w:val="ListLabel 1202"/>
+    <w:qFormat/>
+    <w:rPr>
+      <w:rFonts w:cs="Wingdings"/>
+      <w:sz w:val="20"/>
+    </w:rPr>
+  </w:style>
+  <w:style w:type="character" w:styleId="ListLabel1203">
+    <w:name w:val="ListLabel 1203"/>
+    <w:qFormat/>
+    <w:rPr>
+      <w:rFonts w:ascii="Arial" w:hAnsi="Arial" w:cs="Symbol"/>
+      <w:sz w:val="22"/>
+    </w:rPr>
+  </w:style>
+  <w:style w:type="character" w:styleId="ListLabel1204">
+    <w:name w:val="ListLabel 1204"/>
+    <w:qFormat/>
+    <w:rPr>
+      <w:rFonts w:cs="Courier New"/>
+      <w:sz w:val="20"/>
+    </w:rPr>
+  </w:style>
+  <w:style w:type="character" w:styleId="ListLabel1205">
+    <w:name w:val="ListLabel 1205"/>
+    <w:qFormat/>
+    <w:rPr>
+      <w:rFonts w:cs="Wingdings"/>
+      <w:sz w:val="20"/>
+    </w:rPr>
+  </w:style>
+  <w:style w:type="character" w:styleId="ListLabel1206">
+    <w:name w:val="ListLabel 1206"/>
+    <w:qFormat/>
+    <w:rPr>
+      <w:rFonts w:cs="Wingdings"/>
+      <w:sz w:val="20"/>
+    </w:rPr>
+  </w:style>
+  <w:style w:type="character" w:styleId="ListLabel1207">
+    <w:name w:val="ListLabel 1207"/>
+    <w:qFormat/>
+    <w:rPr>
+      <w:rFonts w:cs="Wingdings"/>
+      <w:sz w:val="20"/>
+    </w:rPr>
+  </w:style>
+  <w:style w:type="character" w:styleId="ListLabel1208">
+    <w:name w:val="ListLabel 1208"/>
+    <w:qFormat/>
+    <w:rPr>
+      <w:rFonts w:cs="Wingdings"/>
+      <w:sz w:val="20"/>
+    </w:rPr>
+  </w:style>
+  <w:style w:type="character" w:styleId="ListLabel1209">
+    <w:name w:val="ListLabel 1209"/>
+    <w:qFormat/>
+    <w:rPr>
+      <w:rFonts w:cs="Wingdings"/>
+      <w:sz w:val="20"/>
+    </w:rPr>
+  </w:style>
+  <w:style w:type="character" w:styleId="ListLabel1210">
+    <w:name w:val="ListLabel 1210"/>
+    <w:qFormat/>
+    <w:rPr>
+      <w:rFonts w:cs="Wingdings"/>
+      <w:sz w:val="20"/>
+    </w:rPr>
+  </w:style>
+  <w:style w:type="character" w:styleId="ListLabel1211">
+    <w:name w:val="ListLabel 1211"/>
+    <w:qFormat/>
+    <w:rPr>
+      <w:rFonts w:cs="Wingdings"/>
+      <w:sz w:val="20"/>
+    </w:rPr>
+  </w:style>
+  <w:style w:type="character" w:styleId="ListLabel1212">
+    <w:name w:val="ListLabel 1212"/>
+    <w:qFormat/>
+    <w:rPr>
+      <w:rFonts w:ascii="Arial" w:hAnsi="Arial" w:cs="Symbol"/>
+      <w:sz w:val="22"/>
+    </w:rPr>
+  </w:style>
+  <w:style w:type="character" w:styleId="ListLabel1213">
+    <w:name w:val="ListLabel 1213"/>
+    <w:qFormat/>
+    <w:rPr>
+      <w:rFonts w:cs="Courier New"/>
+      <w:sz w:val="20"/>
+    </w:rPr>
+  </w:style>
+  <w:style w:type="character" w:styleId="ListLabel1214">
+    <w:name w:val="ListLabel 1214"/>
+    <w:qFormat/>
+    <w:rPr>
+      <w:rFonts w:cs="Wingdings"/>
+      <w:sz w:val="20"/>
+    </w:rPr>
+  </w:style>
+  <w:style w:type="character" w:styleId="ListLabel1215">
+    <w:name w:val="ListLabel 1215"/>
+    <w:qFormat/>
+    <w:rPr>
+      <w:rFonts w:cs="Wingdings"/>
+      <w:sz w:val="20"/>
+    </w:rPr>
+  </w:style>
+  <w:style w:type="character" w:styleId="ListLabel1216">
+    <w:name w:val="ListLabel 1216"/>
+    <w:qFormat/>
+    <w:rPr>
+      <w:rFonts w:cs="Wingdings"/>
+      <w:sz w:val="20"/>
+    </w:rPr>
+  </w:style>
+  <w:style w:type="character" w:styleId="ListLabel1217">
+    <w:name w:val="ListLabel 1217"/>
+    <w:qFormat/>
+    <w:rPr>
+      <w:rFonts w:cs="Wingdings"/>
+      <w:sz w:val="20"/>
+    </w:rPr>
+  </w:style>
+  <w:style w:type="character" w:styleId="ListLabel1218">
+    <w:name w:val="ListLabel 1218"/>
+    <w:qFormat/>
+    <w:rPr>
+      <w:rFonts w:cs="Wingdings"/>
+      <w:sz w:val="20"/>
+    </w:rPr>
+  </w:style>
+  <w:style w:type="character" w:styleId="ListLabel1219">
+    <w:name w:val="ListLabel 1219"/>
+    <w:qFormat/>
+    <w:rPr>
+      <w:rFonts w:cs="Wingdings"/>
+      <w:sz w:val="20"/>
+    </w:rPr>
+  </w:style>
+  <w:style w:type="character" w:styleId="ListLabel1220">
+    <w:name w:val="ListLabel 1220"/>
+    <w:qFormat/>
+    <w:rPr>
+      <w:rFonts w:cs="Wingdings"/>
+      <w:sz w:val="20"/>
+    </w:rPr>
+  </w:style>
+  <w:style w:type="character" w:styleId="ListLabel1221">
+    <w:name w:val="ListLabel 1221"/>
+    <w:qFormat/>
+    <w:rPr>
+      <w:rFonts w:ascii="Arial" w:hAnsi="Arial" w:cs="Symbol"/>
+      <w:sz w:val="22"/>
+    </w:rPr>
+  </w:style>
+  <w:style w:type="character" w:styleId="ListLabel1222">
+    <w:name w:val="ListLabel 1222"/>
+    <w:qFormat/>
+    <w:rPr>
+      <w:rFonts w:ascii="Arial" w:hAnsi="Arial" w:cs="Courier New"/>
+      <w:sz w:val="22"/>
+    </w:rPr>
+  </w:style>
+  <w:style w:type="character" w:styleId="ListLabel1223">
+    <w:name w:val="ListLabel 1223"/>
+    <w:qFormat/>
+    <w:rPr>
+      <w:rFonts w:cs="Wingdings"/>
+      <w:sz w:val="20"/>
+    </w:rPr>
+  </w:style>
+  <w:style w:type="character" w:styleId="ListLabel1224">
+    <w:name w:val="ListLabel 1224"/>
+    <w:qFormat/>
+    <w:rPr>
+      <w:rFonts w:cs="Wingdings"/>
+      <w:sz w:val="20"/>
+    </w:rPr>
+  </w:style>
+  <w:style w:type="character" w:styleId="ListLabel1225">
+    <w:name w:val="ListLabel 1225"/>
+    <w:qFormat/>
+    <w:rPr>
+      <w:rFonts w:cs="Wingdings"/>
+      <w:sz w:val="20"/>
+    </w:rPr>
+  </w:style>
+  <w:style w:type="character" w:styleId="ListLabel1226">
+    <w:name w:val="ListLabel 1226"/>
+    <w:qFormat/>
+    <w:rPr>
+      <w:rFonts w:cs="Wingdings"/>
+      <w:sz w:val="20"/>
+    </w:rPr>
+  </w:style>
+  <w:style w:type="character" w:styleId="ListLabel1227">
+    <w:name w:val="ListLabel 1227"/>
+    <w:qFormat/>
+    <w:rPr>
+      <w:rFonts w:cs="Wingdings"/>
+      <w:sz w:val="20"/>
+    </w:rPr>
+  </w:style>
+  <w:style w:type="character" w:styleId="ListLabel1228">
+    <w:name w:val="ListLabel 1228"/>
+    <w:qFormat/>
+    <w:rPr>
+      <w:rFonts w:cs="Wingdings"/>
+      <w:sz w:val="20"/>
+    </w:rPr>
+  </w:style>
+  <w:style w:type="character" w:styleId="ListLabel1229">
+    <w:name w:val="ListLabel 1229"/>
+    <w:qFormat/>
+    <w:rPr>
+      <w:rFonts w:cs="Wingdings"/>
+      <w:sz w:val="20"/>
+    </w:rPr>
+  </w:style>
+  <w:style w:type="character" w:styleId="ListLabel1230">
+    <w:name w:val="ListLabel 1230"/>
+    <w:qFormat/>
+    <w:rPr>
+      <w:rFonts w:ascii="Arial" w:hAnsi="Arial" w:cs="Symbol"/>
+      <w:sz w:val="22"/>
+    </w:rPr>
+  </w:style>
+  <w:style w:type="character" w:styleId="ListLabel1231">
+    <w:name w:val="ListLabel 1231"/>
+    <w:qFormat/>
+    <w:rPr>
+      <w:rFonts w:cs="Courier New"/>
+      <w:sz w:val="20"/>
+    </w:rPr>
+  </w:style>
+  <w:style w:type="character" w:styleId="ListLabel1232">
+    <w:name w:val="ListLabel 1232"/>
+    <w:qFormat/>
+    <w:rPr>
+      <w:rFonts w:cs="Wingdings"/>
+      <w:sz w:val="20"/>
+    </w:rPr>
+  </w:style>
+  <w:style w:type="character" w:styleId="ListLabel1233">
+    <w:name w:val="ListLabel 1233"/>
+    <w:qFormat/>
+    <w:rPr>
+      <w:rFonts w:cs="Wingdings"/>
+      <w:sz w:val="20"/>
+    </w:rPr>
+  </w:style>
+  <w:style w:type="character" w:styleId="ListLabel1234">
+    <w:name w:val="ListLabel 1234"/>
+    <w:qFormat/>
+    <w:rPr>
+      <w:rFonts w:cs="Wingdings"/>
+      <w:sz w:val="20"/>
+    </w:rPr>
+  </w:style>
+  <w:style w:type="character" w:styleId="ListLabel1235">
+    <w:name w:val="ListLabel 1235"/>
+    <w:qFormat/>
+    <w:rPr>
+      <w:rFonts w:cs="Wingdings"/>
+      <w:sz w:val="20"/>
+    </w:rPr>
+  </w:style>
+  <w:style w:type="character" w:styleId="ListLabel1236">
+    <w:name w:val="ListLabel 1236"/>
+    <w:qFormat/>
+    <w:rPr>
+      <w:rFonts w:cs="Wingdings"/>
+      <w:sz w:val="20"/>
+    </w:rPr>
+  </w:style>
+  <w:style w:type="character" w:styleId="ListLabel1237">
+    <w:name w:val="ListLabel 1237"/>
+    <w:qFormat/>
+    <w:rPr>
+      <w:rFonts w:cs="Wingdings"/>
+      <w:sz w:val="20"/>
+    </w:rPr>
+  </w:style>
+  <w:style w:type="character" w:styleId="ListLabel1238">
+    <w:name w:val="ListLabel 1238"/>
+    <w:qFormat/>
+    <w:rPr>
+      <w:rFonts w:cs="Wingdings"/>
+      <w:sz w:val="20"/>
+    </w:rPr>
+  </w:style>
+  <w:style w:type="character" w:styleId="ListLabel1239">
+    <w:name w:val="ListLabel 1239"/>
+    <w:qFormat/>
+    <w:rPr>
+      <w:rFonts w:ascii="Arial" w:hAnsi="Arial" w:cs="Symbol"/>
+      <w:sz w:val="22"/>
+    </w:rPr>
+  </w:style>
+  <w:style w:type="character" w:styleId="ListLabel1240">
+    <w:name w:val="ListLabel 1240"/>
+    <w:qFormat/>
+    <w:rPr>
+      <w:rFonts w:cs="Courier New"/>
+      <w:sz w:val="20"/>
+    </w:rPr>
+  </w:style>
+  <w:style w:type="character" w:styleId="ListLabel1241">
+    <w:name w:val="ListLabel 1241"/>
+    <w:qFormat/>
+    <w:rPr>
+      <w:rFonts w:cs="Wingdings"/>
+      <w:sz w:val="20"/>
+    </w:rPr>
+  </w:style>
+  <w:style w:type="character" w:styleId="ListLabel1242">
+    <w:name w:val="ListLabel 1242"/>
+    <w:qFormat/>
+    <w:rPr>
+      <w:rFonts w:cs="Wingdings"/>
+      <w:sz w:val="20"/>
+    </w:rPr>
+  </w:style>
+  <w:style w:type="character" w:styleId="ListLabel1243">
+    <w:name w:val="ListLabel 1243"/>
+    <w:qFormat/>
+    <w:rPr>
+      <w:rFonts w:cs="Wingdings"/>
+      <w:sz w:val="20"/>
+    </w:rPr>
+  </w:style>
+  <w:style w:type="character" w:styleId="ListLabel1244">
+    <w:name w:val="ListLabel 1244"/>
+    <w:qFormat/>
+    <w:rPr>
+      <w:rFonts w:cs="Wingdings"/>
+      <w:sz w:val="20"/>
+    </w:rPr>
+  </w:style>
+  <w:style w:type="character" w:styleId="ListLabel1245">
+    <w:name w:val="ListLabel 1245"/>
+    <w:qFormat/>
+    <w:rPr>
+      <w:rFonts w:cs="Wingdings"/>
+      <w:sz w:val="20"/>
+    </w:rPr>
+  </w:style>
+  <w:style w:type="character" w:styleId="ListLabel1246">
+    <w:name w:val="ListLabel 1246"/>
+    <w:qFormat/>
+    <w:rPr>
+      <w:rFonts w:cs="Wingdings"/>
+      <w:sz w:val="20"/>
+    </w:rPr>
+  </w:style>
+  <w:style w:type="character" w:styleId="ListLabel1247">
+    <w:name w:val="ListLabel 1247"/>
+    <w:qFormat/>
+    <w:rPr>
+      <w:rFonts w:cs="Wingdings"/>
+      <w:sz w:val="20"/>
+    </w:rPr>
+  </w:style>
+  <w:style w:type="character" w:styleId="ListLabel1248">
+    <w:name w:val="ListLabel 1248"/>
+    <w:qFormat/>
+    <w:rPr>
+      <w:rFonts w:ascii="Arial" w:hAnsi="Arial" w:cs="Symbol"/>
+      <w:sz w:val="22"/>
+    </w:rPr>
+  </w:style>
+  <w:style w:type="character" w:styleId="ListLabel1249">
+    <w:name w:val="ListLabel 1249"/>
+    <w:qFormat/>
+    <w:rPr>
+      <w:rFonts w:cs="Courier New"/>
+      <w:sz w:val="20"/>
+    </w:rPr>
+  </w:style>
+  <w:style w:type="character" w:styleId="ListLabel1250">
+    <w:name w:val="ListLabel 1250"/>
+    <w:qFormat/>
+    <w:rPr>
+      <w:rFonts w:cs="Wingdings"/>
+      <w:sz w:val="20"/>
+    </w:rPr>
+  </w:style>
+  <w:style w:type="character" w:styleId="ListLabel1251">
+    <w:name w:val="ListLabel 1251"/>
+    <w:qFormat/>
+    <w:rPr>
+      <w:rFonts w:cs="Wingdings"/>
+      <w:sz w:val="20"/>
+    </w:rPr>
+  </w:style>
+  <w:style w:type="character" w:styleId="ListLabel1252">
+    <w:name w:val="ListLabel 1252"/>
+    <w:qFormat/>
+    <w:rPr>
+      <w:rFonts w:cs="Wingdings"/>
+      <w:sz w:val="20"/>
+    </w:rPr>
+  </w:style>
+  <w:style w:type="character" w:styleId="ListLabel1253">
+    <w:name w:val="ListLabel 1253"/>
+    <w:qFormat/>
+    <w:rPr>
+      <w:rFonts w:cs="Wingdings"/>
+      <w:sz w:val="20"/>
+    </w:rPr>
+  </w:style>
+  <w:style w:type="character" w:styleId="ListLabel1254">
+    <w:name w:val="ListLabel 1254"/>
+    <w:qFormat/>
+    <w:rPr>
+      <w:rFonts w:cs="Wingdings"/>
+      <w:sz w:val="20"/>
+    </w:rPr>
+  </w:style>
+  <w:style w:type="character" w:styleId="ListLabel1255">
+    <w:name w:val="ListLabel 1255"/>
+    <w:qFormat/>
+    <w:rPr>
+      <w:rFonts w:cs="Wingdings"/>
+      <w:sz w:val="20"/>
+    </w:rPr>
+  </w:style>
+  <w:style w:type="character" w:styleId="ListLabel1256">
+    <w:name w:val="ListLabel 1256"/>
+    <w:qFormat/>
+    <w:rPr>
+      <w:rFonts w:cs="Wingdings"/>
+      <w:sz w:val="20"/>
+    </w:rPr>
+  </w:style>
+  <w:style w:type="character" w:styleId="ListLabel1257">
+    <w:name w:val="ListLabel 1257"/>
+    <w:qFormat/>
+    <w:rPr>
+      <w:rFonts w:ascii="Arial" w:hAnsi="Arial" w:cs="Symbol"/>
+      <w:sz w:val="22"/>
+    </w:rPr>
+  </w:style>
+  <w:style w:type="character" w:styleId="ListLabel1258">
+    <w:name w:val="ListLabel 1258"/>
+    <w:qFormat/>
+    <w:rPr>
+      <w:rFonts w:cs="Courier New"/>
+      <w:sz w:val="20"/>
+    </w:rPr>
+  </w:style>
+  <w:style w:type="character" w:styleId="ListLabel1259">
+    <w:name w:val="ListLabel 1259"/>
+    <w:qFormat/>
+    <w:rPr>
+      <w:rFonts w:cs="Wingdings"/>
+      <w:sz w:val="20"/>
+    </w:rPr>
+  </w:style>
+  <w:style w:type="character" w:styleId="ListLabel1260">
+    <w:name w:val="ListLabel 1260"/>
+    <w:qFormat/>
+    <w:rPr>
+      <w:rFonts w:cs="Wingdings"/>
+      <w:sz w:val="20"/>
+    </w:rPr>
+  </w:style>
+  <w:style w:type="character" w:styleId="ListLabel1261">
+    <w:name w:val="ListLabel 1261"/>
+    <w:qFormat/>
+    <w:rPr>
+      <w:rFonts w:cs="Wingdings"/>
+      <w:sz w:val="20"/>
+    </w:rPr>
+  </w:style>
+  <w:style w:type="character" w:styleId="ListLabel1262">
+    <w:name w:val="ListLabel 1262"/>
+    <w:qFormat/>
+    <w:rPr>
+      <w:rFonts w:cs="Wingdings"/>
+      <w:sz w:val="20"/>
+    </w:rPr>
+  </w:style>
+  <w:style w:type="character" w:styleId="ListLabel1263">
+    <w:name w:val="ListLabel 1263"/>
+    <w:qFormat/>
+    <w:rPr>
+      <w:rFonts w:cs="Wingdings"/>
+      <w:sz w:val="20"/>
+    </w:rPr>
+  </w:style>
+  <w:style w:type="character" w:styleId="ListLabel1264">
+    <w:name w:val="ListLabel 1264"/>
+    <w:qFormat/>
+    <w:rPr>
+      <w:rFonts w:cs="Wingdings"/>
+      <w:sz w:val="20"/>
+    </w:rPr>
+  </w:style>
+  <w:style w:type="character" w:styleId="ListLabel1265">
+    <w:name w:val="ListLabel 1265"/>
+    <w:qFormat/>
+    <w:rPr>
+      <w:rFonts w:cs="Wingdings"/>
+      <w:sz w:val="20"/>
+    </w:rPr>
+  </w:style>
+  <w:style w:type="character" w:styleId="ListLabel1266">
+    <w:name w:val="ListLabel 1266"/>
+    <w:qFormat/>
+    <w:rPr>
+      <w:rFonts w:ascii="Calibri Light" w:hAnsi="Calibri Light" w:cs="Symbol"/>
+      <w:sz w:val="22"/>
+    </w:rPr>
+  </w:style>
+  <w:style w:type="character" w:styleId="ListLabel1267">
+    <w:name w:val="ListLabel 1267"/>
+    <w:qFormat/>
+    <w:rPr>
+      <w:rFonts w:cs="Courier New"/>
+      <w:sz w:val="20"/>
+    </w:rPr>
+  </w:style>
+  <w:style w:type="character" w:styleId="ListLabel1268">
+    <w:name w:val="ListLabel 1268"/>
+    <w:qFormat/>
+    <w:rPr>
+      <w:rFonts w:cs="Wingdings"/>
+      <w:sz w:val="20"/>
+    </w:rPr>
+  </w:style>
+  <w:style w:type="character" w:styleId="ListLabel1269">
+    <w:name w:val="ListLabel 1269"/>
+    <w:qFormat/>
+    <w:rPr>
+      <w:rFonts w:cs="Wingdings"/>
+      <w:sz w:val="20"/>
+    </w:rPr>
+  </w:style>
+  <w:style w:type="character" w:styleId="ListLabel1270">
+    <w:name w:val="ListLabel 1270"/>
+    <w:qFormat/>
+    <w:rPr>
+      <w:rFonts w:cs="Wingdings"/>
+      <w:sz w:val="20"/>
+    </w:rPr>
+  </w:style>
+  <w:style w:type="character" w:styleId="ListLabel1271">
+    <w:name w:val="ListLabel 1271"/>
+    <w:qFormat/>
+    <w:rPr>
+      <w:rFonts w:cs="Wingdings"/>
+      <w:sz w:val="20"/>
+    </w:rPr>
+  </w:style>
+  <w:style w:type="character" w:styleId="ListLabel1272">
+    <w:name w:val="ListLabel 1272"/>
+    <w:qFormat/>
+    <w:rPr>
+      <w:rFonts w:cs="Wingdings"/>
+      <w:sz w:val="20"/>
+    </w:rPr>
+  </w:style>
+  <w:style w:type="character" w:styleId="ListLabel1273">
+    <w:name w:val="ListLabel 1273"/>
+    <w:qFormat/>
+    <w:rPr>
+      <w:rFonts w:cs="Wingdings"/>
+      <w:sz w:val="20"/>
+    </w:rPr>
+  </w:style>
+  <w:style w:type="character" w:styleId="ListLabel1274">
+    <w:name w:val="ListLabel 1274"/>
+    <w:qFormat/>
+    <w:rPr>
+      <w:rFonts w:cs="Wingdings"/>
+      <w:sz w:val="20"/>
+    </w:rPr>
+  </w:style>
+  <w:style w:type="character" w:styleId="ListLabel1275">
+    <w:name w:val="ListLabel 1275"/>
+    <w:qFormat/>
+    <w:rPr>
+      <w:rFonts w:ascii="Calibri Light" w:hAnsi="Calibri Light" w:cs="Symbol"/>
+      <w:sz w:val="22"/>
+    </w:rPr>
+  </w:style>
+  <w:style w:type="character" w:styleId="ListLabel1276">
+    <w:name w:val="ListLabel 1276"/>
+    <w:qFormat/>
+    <w:rPr>
+      <w:rFonts w:cs="Courier New"/>
+      <w:sz w:val="20"/>
+    </w:rPr>
+  </w:style>
+  <w:style w:type="character" w:styleId="ListLabel1277">
+    <w:name w:val="ListLabel 1277"/>
+    <w:qFormat/>
+    <w:rPr>
+      <w:rFonts w:cs="Wingdings"/>
+      <w:sz w:val="20"/>
+    </w:rPr>
+  </w:style>
+  <w:style w:type="character" w:styleId="ListLabel1278">
+    <w:name w:val="ListLabel 1278"/>
+    <w:qFormat/>
+    <w:rPr>
+      <w:rFonts w:cs="Wingdings"/>
+      <w:sz w:val="20"/>
+    </w:rPr>
+  </w:style>
+  <w:style w:type="character" w:styleId="ListLabel1279">
+    <w:name w:val="ListLabel 1279"/>
+    <w:qFormat/>
+    <w:rPr>
+      <w:rFonts w:cs="Wingdings"/>
+      <w:sz w:val="20"/>
+    </w:rPr>
+  </w:style>
+  <w:style w:type="character" w:styleId="ListLabel1280">
+    <w:name w:val="ListLabel 1280"/>
+    <w:qFormat/>
+    <w:rPr>
+      <w:rFonts w:cs="Wingdings"/>
+      <w:sz w:val="20"/>
+    </w:rPr>
+  </w:style>
+  <w:style w:type="character" w:styleId="ListLabel1281">
+    <w:name w:val="ListLabel 1281"/>
+    <w:qFormat/>
+    <w:rPr>
+      <w:rFonts w:cs="Wingdings"/>
+      <w:sz w:val="20"/>
+    </w:rPr>
+  </w:style>
+  <w:style w:type="character" w:styleId="ListLabel1282">
+    <w:name w:val="ListLabel 1282"/>
+    <w:qFormat/>
+    <w:rPr>
+      <w:rFonts w:cs="Wingdings"/>
+      <w:sz w:val="20"/>
+    </w:rPr>
+  </w:style>
+  <w:style w:type="character" w:styleId="ListLabel1283">
+    <w:name w:val="ListLabel 1283"/>
+    <w:qFormat/>
+    <w:rPr>
+      <w:rFonts w:cs="Wingdings"/>
+      <w:sz w:val="20"/>
+    </w:rPr>
+  </w:style>
+  <w:style w:type="character" w:styleId="ListLabel1284">
+    <w:name w:val="ListLabel 1284"/>
+    <w:qFormat/>
+    <w:rPr>
+      <w:rFonts w:ascii="Arial" w:hAnsi="Arial" w:cs="Symbol"/>
+      <w:sz w:val="22"/>
+    </w:rPr>
+  </w:style>
+  <w:style w:type="character" w:styleId="ListLabel1285">
+    <w:name w:val="ListLabel 1285"/>
+    <w:qFormat/>
+    <w:rPr>
+      <w:rFonts w:cs="Courier New"/>
+      <w:sz w:val="20"/>
+    </w:rPr>
+  </w:style>
+  <w:style w:type="character" w:styleId="ListLabel1286">
+    <w:name w:val="ListLabel 1286"/>
+    <w:qFormat/>
+    <w:rPr>
+      <w:rFonts w:cs="Wingdings"/>
+      <w:sz w:val="20"/>
+    </w:rPr>
+  </w:style>
+  <w:style w:type="character" w:styleId="ListLabel1287">
+    <w:name w:val="ListLabel 1287"/>
+    <w:qFormat/>
+    <w:rPr>
+      <w:rFonts w:cs="Wingdings"/>
+      <w:sz w:val="20"/>
+    </w:rPr>
+  </w:style>
+  <w:style w:type="character" w:styleId="ListLabel1288">
+    <w:name w:val="ListLabel 1288"/>
+    <w:qFormat/>
+    <w:rPr>
+      <w:rFonts w:cs="Wingdings"/>
+      <w:sz w:val="20"/>
+    </w:rPr>
+  </w:style>
+  <w:style w:type="character" w:styleId="ListLabel1289">
+    <w:name w:val="ListLabel 1289"/>
+    <w:qFormat/>
+    <w:rPr>
+      <w:rFonts w:cs="Wingdings"/>
+      <w:sz w:val="20"/>
+    </w:rPr>
+  </w:style>
+  <w:style w:type="character" w:styleId="ListLabel1290">
+    <w:name w:val="ListLabel 1290"/>
+    <w:qFormat/>
+    <w:rPr>
+      <w:rFonts w:cs="Wingdings"/>
+      <w:sz w:val="20"/>
+    </w:rPr>
+  </w:style>
+  <w:style w:type="character" w:styleId="ListLabel1291">
+    <w:name w:val="ListLabel 1291"/>
+    <w:qFormat/>
+    <w:rPr>
+      <w:rFonts w:cs="Wingdings"/>
+      <w:sz w:val="20"/>
+    </w:rPr>
+  </w:style>
+  <w:style w:type="character" w:styleId="ListLabel1292">
+    <w:name w:val="ListLabel 1292"/>
+    <w:qFormat/>
+    <w:rPr>
+      <w:rFonts w:cs="Wingdings"/>
+      <w:sz w:val="20"/>
+    </w:rPr>
+  </w:style>
+  <w:style w:type="character" w:styleId="ListLabel1293">
+    <w:name w:val="ListLabel 1293"/>
+    <w:qFormat/>
+    <w:rPr>
+      <w:rFonts w:ascii="Calibri Light" w:hAnsi="Calibri Light" w:cs="Symbol"/>
+      <w:sz w:val="22"/>
+    </w:rPr>
+  </w:style>
+  <w:style w:type="character" w:styleId="ListLabel1294">
+    <w:name w:val="ListLabel 1294"/>
+    <w:qFormat/>
+    <w:rPr>
+      <w:rFonts w:cs="Courier New"/>
+      <w:sz w:val="20"/>
+    </w:rPr>
+  </w:style>
+  <w:style w:type="character" w:styleId="ListLabel1295">
+    <w:name w:val="ListLabel 1295"/>
+    <w:qFormat/>
+    <w:rPr>
+      <w:rFonts w:cs="Wingdings"/>
+      <w:sz w:val="20"/>
+    </w:rPr>
+  </w:style>
+  <w:style w:type="character" w:styleId="ListLabel1296">
+    <w:name w:val="ListLabel 1296"/>
+    <w:qFormat/>
+    <w:rPr>
+      <w:rFonts w:cs="Wingdings"/>
+      <w:sz w:val="20"/>
+    </w:rPr>
+  </w:style>
+  <w:style w:type="character" w:styleId="ListLabel1297">
+    <w:name w:val="ListLabel 1297"/>
+    <w:qFormat/>
+    <w:rPr>
+      <w:rFonts w:cs="Wingdings"/>
+      <w:sz w:val="20"/>
+    </w:rPr>
+  </w:style>
+  <w:style w:type="character" w:styleId="ListLabel1298">
+    <w:name w:val="ListLabel 1298"/>
+    <w:qFormat/>
+    <w:rPr>
+      <w:rFonts w:cs="Wingdings"/>
+      <w:sz w:val="20"/>
+    </w:rPr>
+  </w:style>
+  <w:style w:type="character" w:styleId="ListLabel1299">
+    <w:name w:val="ListLabel 1299"/>
+    <w:qFormat/>
+    <w:rPr>
+      <w:rFonts w:cs="Wingdings"/>
+      <w:sz w:val="20"/>
+    </w:rPr>
+  </w:style>
+  <w:style w:type="character" w:styleId="ListLabel1300">
+    <w:name w:val="ListLabel 1300"/>
+    <w:qFormat/>
+    <w:rPr>
+      <w:rFonts w:cs="Wingdings"/>
+      <w:sz w:val="20"/>
+    </w:rPr>
+  </w:style>
+  <w:style w:type="character" w:styleId="ListLabel1301">
+    <w:name w:val="ListLabel 1301"/>
+    <w:qFormat/>
+    <w:rPr>
+      <w:rFonts w:cs="Wingdings"/>
+      <w:sz w:val="20"/>
+    </w:rPr>
+  </w:style>
+  <w:style w:type="character" w:styleId="ListLabel1302">
+    <w:name w:val="ListLabel 1302"/>
+    <w:qFormat/>
+    <w:rPr>
+      <w:rFonts w:ascii="Calibri Light" w:hAnsi="Calibri Light" w:cs="Symbol"/>
+      <w:sz w:val="22"/>
+    </w:rPr>
+  </w:style>
+  <w:style w:type="character" w:styleId="ListLabel1303">
+    <w:name w:val="ListLabel 1303"/>
+    <w:qFormat/>
+    <w:rPr>
+      <w:rFonts w:cs="Courier New"/>
+      <w:sz w:val="20"/>
+    </w:rPr>
+  </w:style>
+  <w:style w:type="character" w:styleId="ListLabel1304">
+    <w:name w:val="ListLabel 1304"/>
+    <w:qFormat/>
+    <w:rPr>
+      <w:rFonts w:cs="Wingdings"/>
+      <w:sz w:val="20"/>
+    </w:rPr>
+  </w:style>
+  <w:style w:type="character" w:styleId="ListLabel1305">
+    <w:name w:val="ListLabel 1305"/>
+    <w:qFormat/>
+    <w:rPr>
+      <w:rFonts w:cs="Wingdings"/>
+      <w:sz w:val="20"/>
+    </w:rPr>
+  </w:style>
+  <w:style w:type="character" w:styleId="ListLabel1306">
+    <w:name w:val="ListLabel 1306"/>
+    <w:qFormat/>
+    <w:rPr>
+      <w:rFonts w:cs="Wingdings"/>
+      <w:sz w:val="20"/>
+    </w:rPr>
+  </w:style>
+  <w:style w:type="character" w:styleId="ListLabel1307">
+    <w:name w:val="ListLabel 1307"/>
+    <w:qFormat/>
+    <w:rPr>
+      <w:rFonts w:cs="Wingdings"/>
+      <w:sz w:val="20"/>
+    </w:rPr>
+  </w:style>
+  <w:style w:type="character" w:styleId="ListLabel1308">
+    <w:name w:val="ListLabel 1308"/>
+    <w:qFormat/>
+    <w:rPr>
+      <w:rFonts w:cs="Wingdings"/>
+      <w:sz w:val="20"/>
+    </w:rPr>
+  </w:style>
+  <w:style w:type="character" w:styleId="ListLabel1309">
+    <w:name w:val="ListLabel 1309"/>
+    <w:qFormat/>
+    <w:rPr>
+      <w:rFonts w:cs="Wingdings"/>
+      <w:sz w:val="20"/>
+    </w:rPr>
+  </w:style>
+  <w:style w:type="character" w:styleId="ListLabel1310">
+    <w:name w:val="ListLabel 1310"/>
+    <w:qFormat/>
+    <w:rPr>
+      <w:rFonts w:cs="Wingdings"/>
+      <w:sz w:val="20"/>
+    </w:rPr>
+  </w:style>
   <w:style w:type="paragraph" w:styleId="Titre">
     <w:name w:val="Titre"/>
     <w:basedOn w:val="Normal"/>
@@ -42675,8 +46238,8 @@
       <w:jc w:val="both"/>
     </w:pPr>
     <w:rPr>
-      <w:rFonts w:ascii="Tahoma" w:hAnsi="Tahoma" w:cs="Tahoma" w:eastAsia="Times New Roman"/>
-      <w:color w:val="auto"/>
+      <w:rFonts w:ascii="Tahoma" w:hAnsi="Tahoma" w:eastAsia="Times New Roman" w:cs="Tahoma"/>
+      <w:color w:val="00000A"/>
       <w:sz w:val="22"/>
       <w:szCs w:val="20"/>
       <w:lang w:val="en-GB" w:eastAsia="zh-CN" w:bidi="ar-SA"/>
@@ -42698,7 +46261,7 @@
       <w:jc w:val="left"/>
     </w:pPr>
     <w:rPr>
-      <w:rFonts w:ascii="Tahoma" w:hAnsi="Tahoma" w:cs="Tahoma" w:eastAsia="Times New Roman"/>
+      <w:rFonts w:ascii="Tahoma" w:hAnsi="Tahoma" w:eastAsia="Times New Roman" w:cs="Tahoma"/>
       <w:color w:val="808080"/>
       <w:sz w:val="22"/>
       <w:szCs w:val="20"/>
@@ -42741,8 +46304,8 @@
       <w:jc w:val="left"/>
     </w:pPr>
     <w:rPr>
-      <w:rFonts w:ascii="Tahoma" w:hAnsi="Tahoma" w:cs="Tahoma" w:eastAsia="Times New Roman"/>
-      <w:color w:val="auto"/>
+      <w:rFonts w:ascii="Tahoma" w:hAnsi="Tahoma" w:eastAsia="Times New Roman" w:cs="Tahoma"/>
+      <w:color w:val="00000A"/>
       <w:sz w:val="22"/>
       <w:szCs w:val="20"/>
       <w:lang w:val="en-GB" w:eastAsia="zh-CN" w:bidi="ar-SA"/>
@@ -42779,10 +46342,10 @@
       <w:jc w:val="left"/>
     </w:pPr>
     <w:rPr>
-      <w:rFonts w:ascii="Arial Black" w:hAnsi="Arial Black" w:cs="Arial" w:eastAsia="Times New Roman"/>
+      <w:rFonts w:ascii="Arial Black" w:hAnsi="Arial Black" w:eastAsia="Times New Roman" w:cs="Arial"/>
       <w:b/>
       <w:bCs/>
-      <w:color w:val="auto"/>
+      <w:color w:val="00000A"/>
       <w:sz w:val="44"/>
       <w:szCs w:val="44"/>
       <w:lang w:val="en-GB" w:eastAsia="zh-CN" w:bidi="ar-SA"/>
@@ -43133,11 +46696,11 @@
       <w:jc w:val="left"/>
     </w:pPr>
     <w:rPr>
-      <w:rFonts w:ascii="Calibri" w:hAnsi="Calibri" w:cs="Calibri" w:eastAsia="Times New Roman"/>
-      <w:color w:val="auto"/>
+      <w:rFonts w:ascii="Calibri" w:hAnsi="Calibri" w:eastAsia="Times New Roman" w:cs="Calibri"/>
+      <w:color w:val="00000A"/>
       <w:sz w:val="22"/>
       <w:szCs w:val="22"/>
-      <w:lang w:eastAsia="zh-CN" w:val="fr-FR" w:bidi="ar-SA"/>
+      <w:lang w:val="fr-FR" w:eastAsia="zh-CN" w:bidi="ar-SA"/>
     </w:rPr>
   </w:style>
   <w:style w:type="paragraph" w:styleId="TOCHeading">
@@ -43184,11 +46747,11 @@
       <w:jc w:val="left"/>
     </w:pPr>
     <w:rPr>
-      <w:rFonts w:ascii="Arial" w:hAnsi="Arial" w:cs="Arial" w:eastAsia="Times New Roman"/>
+      <w:rFonts w:ascii="Arial" w:hAnsi="Arial" w:eastAsia="Times New Roman" w:cs="Arial"/>
       <w:color w:val="000000"/>
       <w:sz w:val="24"/>
       <w:szCs w:val="24"/>
-      <w:lang w:eastAsia="zh-CN" w:val="fr-FR" w:bidi="ar-SA"/>
+      <w:lang w:val="fr-FR" w:eastAsia="zh-CN" w:bidi="ar-SA"/>
     </w:rPr>
   </w:style>
   <w:style w:type="paragraph" w:styleId="Contenuducadre" w:customStyle="1">

</xml_diff>

<commit_message>
[refactor] EntityContract : pre et posts dans méthodes à part. [A faire] ne pas oublier de rajouter la postcondition <aucune case n a changgé> au hit de vache
</commit_message>
<xml_diff>
--- a/rapports/CPS_Rapport_SERGEANT_HAVINH.docx
+++ b/rapports/CPS_Rapport_SERGEANT_HAVINH.docx
@@ -445,10 +445,10 @@
         <w:ind w:left="792" w:hanging="0"/>
         <w:rPr/>
       </w:pPr>
-      <w:bookmarkStart w:id="0" w:name="_Toc515483597"/>
-      <w:bookmarkStart w:id="1" w:name="_Toc515448252"/>
-      <w:bookmarkStart w:id="2" w:name="_Toc515447950"/>
-      <w:bookmarkStart w:id="3" w:name="_Toc515447554"/>
+      <w:bookmarkStart w:id="0" w:name="_Toc515447554"/>
+      <w:bookmarkStart w:id="1" w:name="_Toc515447950"/>
+      <w:bookmarkStart w:id="2" w:name="_Toc515448252"/>
+      <w:bookmarkStart w:id="3" w:name="_Toc515483597"/>
       <w:bookmarkEnd w:id="0"/>
       <w:bookmarkEnd w:id="1"/>
       <w:bookmarkEnd w:id="2"/>
@@ -485,7 +485,7 @@
           <w:docPartGallery w:val="Table of Contents"/>
           <w:docPartUnique w:val="true"/>
         </w:docPartObj>
-        <w:id w:val="338558494"/>
+        <w:id w:val="1958517231"/>
       </w:sdtPr>
       <w:sdtContent>
         <w:p>
@@ -1075,7 +1075,27 @@
             <w:pStyle w:val="Normal"/>
             <w:rPr/>
           </w:pPr>
+          <w:r>
+            <w:fldChar w:fldCharType="begin"/>
+          </w:r>
+          <w:r/>
+          <w:r>
+            <w:fldChar w:fldCharType="separate"/>
+          </w:r>
           <w:hyperlink w:anchor="_Toc515483624">
+            <w:bookmarkStart w:id="6" w:name="__Fieldmark__198_1527247299"/>
+            <w:r>
+              <w:rPr>
+                <w:webHidden/>
+                <w:rStyle w:val="LienInternet"/>
+              </w:rPr>
+            </w:r>
+            <w:r>
+              <w:rPr>
+                <w:rStyle w:val="LienInternet"/>
+              </w:rPr>
+            </w:r>
+            <w:bookmarkEnd w:id="6"/>
             <w:r>
               <w:rPr>
                 <w:webHidden/>
@@ -1096,9 +1116,7 @@
             </w:r>
             <w:r>
               <w:rPr>
-                <w:webHidden/>
                 <w:rStyle w:val="LienInternet"/>
-                <w:vanish/>
               </w:rPr>
               <w:fldChar w:fldCharType="begin"/>
             </w:r>
@@ -1121,6 +1139,9 @@
               <w:fldChar w:fldCharType="end"/>
             </w:r>
           </w:hyperlink>
+          <w:r>
+            <w:fldChar w:fldCharType="end"/>
+          </w:r>
         </w:p>
       </w:sdtContent>
     </w:sdt>
@@ -1160,12 +1181,12 @@
         <w:ind w:left="792" w:hanging="0"/>
         <w:rPr/>
       </w:pPr>
-      <w:bookmarkStart w:id="6" w:name="_Toc515483598"/>
+      <w:bookmarkStart w:id="7" w:name="_Toc515483598"/>
       <w:r>
         <w:rPr/>
         <w:t>Introduction</w:t>
       </w:r>
-      <w:bookmarkEnd w:id="6"/>
+      <w:bookmarkEnd w:id="7"/>
       <w:r>
         <w:rPr/>
         <w:t xml:space="preserve"> </w:t>
@@ -1229,14 +1250,14 @@
           <w:lang w:eastAsia="fr-FR"/>
         </w:rPr>
       </w:pPr>
-      <w:bookmarkStart w:id="7" w:name="_Toc515483599"/>
-      <w:bookmarkStart w:id="8" w:name="_Toc515448254"/>
+      <w:bookmarkStart w:id="8" w:name="_Toc515447589"/>
       <w:bookmarkStart w:id="9" w:name="_Toc515447953"/>
-      <w:bookmarkStart w:id="10" w:name="_Toc515447589"/>
-      <w:bookmarkEnd w:id="7"/>
+      <w:bookmarkStart w:id="10" w:name="_Toc515448254"/>
+      <w:bookmarkStart w:id="11" w:name="_Toc515483599"/>
       <w:bookmarkEnd w:id="8"/>
       <w:bookmarkEnd w:id="9"/>
       <w:bookmarkEnd w:id="10"/>
+      <w:bookmarkEnd w:id="11"/>
       <w:r>
         <w:rPr>
           <w:rFonts w:ascii="Calibri Light" w:hAnsi="Calibri Light"/>
@@ -1869,8 +1890,8 @@
         <w:ind w:left="792" w:hanging="0"/>
         <w:rPr/>
       </w:pPr>
-      <w:bookmarkStart w:id="11" w:name="_Toc515483600"/>
-      <w:bookmarkEnd w:id="11"/>
+      <w:bookmarkStart w:id="12" w:name="_Toc515483600"/>
+      <w:bookmarkEnd w:id="12"/>
       <w:r>
         <w:rPr/>
         <w:t>Manuel d’utilisation</w:t>
@@ -1910,8 +1931,8 @@
         <w:ind w:left="340" w:hanging="0"/>
         <w:rPr/>
       </w:pPr>
-      <w:bookmarkStart w:id="12" w:name="_Toc515483601"/>
-      <w:bookmarkEnd w:id="12"/>
+      <w:bookmarkStart w:id="13" w:name="_Toc515483601"/>
+      <w:bookmarkEnd w:id="13"/>
       <w:r>
         <w:rPr/>
         <w:t>Instructions de compilation et exécution</w:t>
@@ -2055,8 +2076,8 @@
         <w:ind w:left="340" w:hanging="0"/>
         <w:rPr/>
       </w:pPr>
-      <w:bookmarkStart w:id="13" w:name="_Toc515483602"/>
-      <w:bookmarkEnd w:id="13"/>
+      <w:bookmarkStart w:id="14" w:name="_Toc515483602"/>
+      <w:bookmarkEnd w:id="14"/>
       <w:r>
         <w:rPr/>
         <w:t>Prise en main et objectifs</w:t>
@@ -2094,14 +2115,14 @@
           <w:rStyle w:val="Titre2Car"/>
         </w:rPr>
       </w:pPr>
-      <w:bookmarkStart w:id="14" w:name="_Toc515483603"/>
-      <w:bookmarkStart w:id="15" w:name="_Toc515448258"/>
+      <w:bookmarkStart w:id="15" w:name="_Toc515447593"/>
       <w:bookmarkStart w:id="16" w:name="_Toc515447957"/>
-      <w:bookmarkStart w:id="17" w:name="_Toc515447593"/>
-      <w:bookmarkEnd w:id="14"/>
+      <w:bookmarkStart w:id="17" w:name="_Toc515448258"/>
+      <w:bookmarkStart w:id="18" w:name="_Toc515483603"/>
       <w:bookmarkEnd w:id="15"/>
       <w:bookmarkEnd w:id="16"/>
       <w:bookmarkEnd w:id="17"/>
+      <w:bookmarkEnd w:id="18"/>
       <w:r>
         <w:rPr>
           <w:rStyle w:val="Titre2Car"/>
@@ -2957,14 +2978,14 @@
         <w:ind w:left="1219" w:hanging="862"/>
         <w:rPr/>
       </w:pPr>
-      <w:bookmarkStart w:id="18" w:name="_Toc515483604"/>
-      <w:bookmarkStart w:id="19" w:name="_Toc515448259"/>
+      <w:bookmarkStart w:id="19" w:name="_Toc515447594"/>
       <w:bookmarkStart w:id="20" w:name="_Toc515447958"/>
-      <w:bookmarkStart w:id="21" w:name="_Toc515447594"/>
-      <w:bookmarkEnd w:id="18"/>
+      <w:bookmarkStart w:id="21" w:name="_Toc515448259"/>
+      <w:bookmarkStart w:id="22" w:name="_Toc515483604"/>
       <w:bookmarkEnd w:id="19"/>
       <w:bookmarkEnd w:id="20"/>
       <w:bookmarkEnd w:id="21"/>
+      <w:bookmarkEnd w:id="22"/>
       <w:r>
         <w:rPr>
           <w:rStyle w:val="Titre2Car"/>
@@ -4049,8 +4070,8 @@
         <w:ind w:left="792" w:hanging="0"/>
         <w:rPr/>
       </w:pPr>
-      <w:bookmarkStart w:id="22" w:name="_Toc515483605"/>
-      <w:bookmarkEnd w:id="22"/>
+      <w:bookmarkStart w:id="23" w:name="_Toc515483605"/>
+      <w:bookmarkEnd w:id="23"/>
       <w:r>
         <w:rPr/>
         <w:t>Spécification</w:t>
@@ -4507,8 +4528,8 @@
           <w:lang w:val="en-US"/>
         </w:rPr>
       </w:pPr>
-      <w:bookmarkStart w:id="23" w:name="_Toc515483606"/>
-      <w:bookmarkEnd w:id="23"/>
+      <w:bookmarkStart w:id="24" w:name="_Toc515483606"/>
+      <w:bookmarkEnd w:id="24"/>
       <w:r>
         <w:rPr>
           <w:rStyle w:val="Titre2Car"/>
@@ -5815,7 +5836,7 @@
           <w:lang w:val="en-US"/>
         </w:rPr>
       </w:pPr>
-      <w:bookmarkStart w:id="24" w:name="_Toc515483607"/>
+      <w:bookmarkStart w:id="25" w:name="_Toc515483607"/>
       <w:r>
         <w:rPr>
           <w:rStyle w:val="Titre2Car"/>
@@ -5824,7 +5845,7 @@
         </w:rPr>
         <w:t>Service: EditMap</w:t>
       </w:r>
-      <w:bookmarkEnd w:id="24"/>
+      <w:bookmarkEnd w:id="25"/>
       <w:r>
         <w:rPr>
           <w:rStyle w:val="Titre2Car"/>
@@ -7488,7 +7509,7 @@
         <w:ind w:left="720" w:right="-891" w:firstLine="720"/>
         <w:rPr/>
       </w:pPr>
-      <w:bookmarkStart w:id="25" w:name="_GoBack"/>
+      <w:bookmarkStart w:id="26" w:name="_GoBack"/>
       <w:r>
         <w:rPr>
           <w:rFonts w:cs="Arial" w:ascii="Arial" w:hAnsi="Arial"/>
@@ -7518,7 +7539,7 @@
         </w:rPr>
         <w:t xml:space="preserve"> </w:t>
       </w:r>
-      <w:bookmarkEnd w:id="25"/>
+      <w:bookmarkEnd w:id="26"/>
       <w:r>
         <w:rPr>
           <w:rFonts w:cs="Arial" w:ascii="Arial" w:hAnsi="Arial"/>
@@ -7834,7 +7855,7 @@
         <w:ind w:left="850" w:hanging="0"/>
         <w:rPr/>
       </w:pPr>
-      <w:bookmarkStart w:id="26" w:name="_Toc515483608"/>
+      <w:bookmarkStart w:id="27" w:name="_Toc515483608"/>
       <w:r>
         <w:rPr>
           <w:rStyle w:val="Titre2Car"/>
@@ -7842,7 +7863,7 @@
         </w:rPr>
         <w:t>Service: Environment</w:t>
       </w:r>
-      <w:bookmarkEnd w:id="26"/>
+      <w:bookmarkEnd w:id="27"/>
       <w:r>
         <w:rPr>
           <w:rStyle w:val="Titre2Car"/>
@@ -8635,8 +8656,8 @@
           <w:lang w:val="en-US"/>
         </w:rPr>
       </w:pPr>
-      <w:bookmarkStart w:id="27" w:name="_Toc515483609"/>
-      <w:bookmarkEnd w:id="27"/>
+      <w:bookmarkStart w:id="28" w:name="_Toc515483609"/>
+      <w:bookmarkEnd w:id="28"/>
       <w:r>
         <w:rPr>
           <w:rStyle w:val="Titre2Car"/>
@@ -10271,29 +10292,7 @@
           <w:sz w:val="22"/>
           <w:szCs w:val="22"/>
         </w:rPr>
-        <w:t>D</w:t>
-      </w:r>
-      <w:r>
-        <w:rPr>
-          <w:rFonts w:cs="Arial" w:ascii="Arial" w:hAnsi="Arial"/>
-          <w:b/>
-          <w:bCs/>
-          <w:color w:val="000000"/>
-          <w:sz w:val="22"/>
-          <w:szCs w:val="22"/>
-        </w:rPr>
-        <w:t>N</w:t>
-      </w:r>
-      <w:r>
-        <w:rPr>
-          <w:rFonts w:cs="Arial" w:ascii="Arial" w:hAnsi="Arial"/>
-          <w:b/>
-          <w:bCs/>
-          <w:color w:val="000000"/>
-          <w:sz w:val="22"/>
-          <w:szCs w:val="22"/>
-        </w:rPr>
-        <w:t>O</w:t>
+        <w:t>DNO</w:t>
       </w:r>
       <w:r>
         <w:rPr>
@@ -10587,29 +10586,7 @@
           <w:sz w:val="22"/>
           <w:szCs w:val="22"/>
         </w:rPr>
-        <w:t>D</w:t>
-      </w:r>
-      <w:r>
-        <w:rPr>
-          <w:rFonts w:cs="Arial" w:ascii="Arial" w:hAnsi="Arial"/>
-          <w:b/>
-          <w:bCs/>
-          <w:color w:val="FF0000"/>
-          <w:sz w:val="22"/>
-          <w:szCs w:val="22"/>
-        </w:rPr>
-        <w:t>N</w:t>
-      </w:r>
-      <w:r>
-        <w:rPr>
-          <w:rFonts w:cs="Arial" w:ascii="Arial" w:hAnsi="Arial"/>
-          <w:b/>
-          <w:bCs/>
-          <w:color w:val="FF0000"/>
-          <w:sz w:val="22"/>
-          <w:szCs w:val="22"/>
-        </w:rPr>
-        <w:t>O</w:t>
+        <w:t>DNO</w:t>
       </w:r>
       <w:r>
         <w:rPr>
@@ -10892,29 +10869,7 @@
           <w:sz w:val="22"/>
           <w:szCs w:val="22"/>
         </w:rPr>
-        <w:t>D</w:t>
-      </w:r>
-      <w:r>
-        <w:rPr>
-          <w:rFonts w:cs="Arial" w:ascii="Arial" w:hAnsi="Arial"/>
-          <w:b/>
-          <w:bCs/>
-          <w:color w:val="000000"/>
-          <w:sz w:val="22"/>
-          <w:szCs w:val="22"/>
-        </w:rPr>
-        <w:t>W</w:t>
-      </w:r>
-      <w:r>
-        <w:rPr>
-          <w:rFonts w:cs="Arial" w:ascii="Arial" w:hAnsi="Arial"/>
-          <w:b/>
-          <w:bCs/>
-          <w:color w:val="000000"/>
-          <w:sz w:val="22"/>
-          <w:szCs w:val="22"/>
-        </w:rPr>
-        <w:t>O</w:t>
+        <w:t>DWO</w:t>
       </w:r>
       <w:r>
         <w:rPr>
@@ -11228,29 +11183,7 @@
           <w:sz w:val="22"/>
           <w:szCs w:val="22"/>
         </w:rPr>
-        <w:t>D</w:t>
-      </w:r>
-      <w:r>
-        <w:rPr>
-          <w:rFonts w:cs="Arial" w:ascii="Arial" w:hAnsi="Arial"/>
-          <w:b/>
-          <w:bCs/>
-          <w:color w:val="000000"/>
-          <w:sz w:val="22"/>
-          <w:szCs w:val="22"/>
-        </w:rPr>
-        <w:t>W</w:t>
-      </w:r>
-      <w:r>
-        <w:rPr>
-          <w:rFonts w:cs="Arial" w:ascii="Arial" w:hAnsi="Arial"/>
-          <w:b/>
-          <w:bCs/>
-          <w:color w:val="000000"/>
-          <w:sz w:val="22"/>
-          <w:szCs w:val="22"/>
-        </w:rPr>
-        <w:t>O</w:t>
+        <w:t>DWO</w:t>
       </w:r>
       <w:r>
         <w:rPr>
@@ -11544,29 +11477,7 @@
           <w:sz w:val="22"/>
           <w:szCs w:val="22"/>
         </w:rPr>
-        <w:t>D</w:t>
-      </w:r>
-      <w:r>
-        <w:rPr>
-          <w:rFonts w:cs="Arial" w:ascii="Arial" w:hAnsi="Arial"/>
-          <w:b/>
-          <w:bCs/>
-          <w:color w:val="000000"/>
-          <w:sz w:val="22"/>
-          <w:szCs w:val="22"/>
-        </w:rPr>
-        <w:t>N</w:t>
-      </w:r>
-      <w:r>
-        <w:rPr>
-          <w:rFonts w:cs="Arial" w:ascii="Arial" w:hAnsi="Arial"/>
-          <w:b/>
-          <w:bCs/>
-          <w:color w:val="000000"/>
-          <w:sz w:val="22"/>
-          <w:szCs w:val="22"/>
-        </w:rPr>
-        <w:t>O</w:t>
+        <w:t>DNO</w:t>
       </w:r>
       <w:r>
         <w:rPr>
@@ -11871,29 +11782,7 @@
           <w:sz w:val="22"/>
           <w:szCs w:val="22"/>
         </w:rPr>
-        <w:t>D</w:t>
-      </w:r>
-      <w:r>
-        <w:rPr>
-          <w:rFonts w:cs="Arial" w:ascii="Arial" w:hAnsi="Arial"/>
-          <w:b/>
-          <w:bCs/>
-          <w:color w:val="000000"/>
-          <w:sz w:val="22"/>
-          <w:szCs w:val="22"/>
-        </w:rPr>
-        <w:t>N</w:t>
-      </w:r>
-      <w:r>
-        <w:rPr>
-          <w:rFonts w:cs="Arial" w:ascii="Arial" w:hAnsi="Arial"/>
-          <w:b/>
-          <w:bCs/>
-          <w:color w:val="000000"/>
-          <w:sz w:val="22"/>
-          <w:szCs w:val="22"/>
-        </w:rPr>
-        <w:t>O</w:t>
+        <w:t>DNO</w:t>
       </w:r>
       <w:r>
         <w:rPr>
@@ -13481,7 +13370,7 @@
           <w:lang w:val="en-US"/>
         </w:rPr>
       </w:pPr>
-      <w:bookmarkStart w:id="28" w:name="_Toc515483610"/>
+      <w:bookmarkStart w:id="29" w:name="_Toc515483610"/>
       <w:r>
         <w:rPr>
           <w:rStyle w:val="Titre2Car"/>
@@ -13490,7 +13379,7 @@
         </w:rPr>
         <w:t>Service: Entity</w:t>
       </w:r>
-      <w:bookmarkEnd w:id="28"/>
+      <w:bookmarkEnd w:id="29"/>
       <w:r>
         <w:rPr>
           <w:rStyle w:val="Titre2Car"/>
@@ -14165,7 +14054,7 @@
           <w:lang w:val="en-US"/>
         </w:rPr>
       </w:pPr>
-      <w:bookmarkStart w:id="29" w:name="_Toc515483611"/>
+      <w:bookmarkStart w:id="30" w:name="_Toc515483611"/>
       <w:r>
         <w:rPr>
           <w:rStyle w:val="Titre2Car"/>
@@ -14174,7 +14063,7 @@
         </w:rPr>
         <w:t>Service: Cow</w:t>
       </w:r>
-      <w:bookmarkEnd w:id="29"/>
+      <w:bookmarkEnd w:id="30"/>
       <w:r>
         <w:rPr>
           <w:rStyle w:val="Titre2Car"/>
@@ -14544,7 +14433,7 @@
           <w:b/>
         </w:rPr>
       </w:pPr>
-      <w:bookmarkStart w:id="30" w:name="_Toc515483612"/>
+      <w:bookmarkStart w:id="31" w:name="_Toc515483612"/>
       <w:r>
         <w:rPr>
           <w:rStyle w:val="Titre2Car"/>
@@ -14552,7 +14441,7 @@
         </w:rPr>
         <w:t>Service: Player</w:t>
       </w:r>
-      <w:bookmarkEnd w:id="30"/>
+      <w:bookmarkEnd w:id="31"/>
       <w:r>
         <w:rPr>
           <w:rStyle w:val="Titre2Car"/>
@@ -17619,8 +17508,8 @@
           <w:lang w:val="en-US"/>
         </w:rPr>
       </w:pPr>
-      <w:bookmarkStart w:id="31" w:name="_Toc515483613"/>
-      <w:bookmarkEnd w:id="31"/>
+      <w:bookmarkStart w:id="32" w:name="_Toc515483613"/>
+      <w:bookmarkEnd w:id="32"/>
       <w:r>
         <w:rPr>
           <w:rStyle w:val="Titre2Car"/>
@@ -18697,8 +18586,8 @@
         <w:ind w:left="792" w:hanging="0"/>
         <w:rPr/>
       </w:pPr>
-      <w:bookmarkStart w:id="32" w:name="_Toc515483614"/>
-      <w:bookmarkEnd w:id="32"/>
+      <w:bookmarkStart w:id="33" w:name="_Toc515483614"/>
+      <w:bookmarkEnd w:id="33"/>
       <w:r>
         <w:rPr/>
         <w:t>Travail effectué</w:t>
@@ -18739,8 +18628,8 @@
         </w:rPr>
         <w:tab/>
       </w:r>
-      <w:bookmarkStart w:id="33" w:name="_Toc515483615"/>
-      <w:bookmarkEnd w:id="33"/>
+      <w:bookmarkStart w:id="34" w:name="_Toc515483615"/>
+      <w:bookmarkEnd w:id="34"/>
       <w:r>
         <w:rPr>
           <w:sz w:val="24"/>
@@ -19385,8 +19274,8 @@
         <w:ind w:left="1020" w:hanging="0"/>
         <w:rPr/>
       </w:pPr>
-      <w:bookmarkStart w:id="34" w:name="_Toc515483616"/>
-      <w:bookmarkEnd w:id="34"/>
+      <w:bookmarkStart w:id="35" w:name="_Toc515483616"/>
+      <w:bookmarkEnd w:id="35"/>
       <w:r>
         <w:rPr/>
         <w:t>Difficultés dans l’écriture des contrats:</w:t>
@@ -20224,8 +20113,8 @@
         <w:rPr/>
         <w:tab/>
       </w:r>
-      <w:bookmarkStart w:id="35" w:name="_Toc515483617"/>
-      <w:bookmarkEnd w:id="35"/>
+      <w:bookmarkStart w:id="36" w:name="_Toc515483617"/>
+      <w:bookmarkEnd w:id="36"/>
       <w:r>
         <w:rPr/>
         <w:t>Remarques dans l’écriture des tests:</w:t>
@@ -21843,8 +21732,8 @@
         </w:rPr>
         <w:tab/>
       </w:r>
-      <w:bookmarkStart w:id="36" w:name="_Toc515483618"/>
-      <w:bookmarkEnd w:id="36"/>
+      <w:bookmarkStart w:id="37" w:name="_Toc515483618"/>
+      <w:bookmarkEnd w:id="37"/>
       <w:r>
         <w:rPr/>
         <w:t>Génération de cartes aléatoires</w:t>
@@ -22461,8 +22350,8 @@
           <w:szCs w:val="22"/>
         </w:rPr>
       </w:pPr>
-      <w:bookmarkStart w:id="37" w:name="_Toc515483619"/>
-      <w:bookmarkEnd w:id="37"/>
+      <w:bookmarkStart w:id="38" w:name="_Toc515483619"/>
+      <w:bookmarkEnd w:id="38"/>
       <w:r>
         <w:rPr/>
         <w:t>Interface</w:t>
@@ -22696,8 +22585,8 @@
         <w:tab/>
         <w:tab/>
       </w:r>
-      <w:bookmarkStart w:id="38" w:name="_Toc515483620"/>
-      <w:bookmarkEnd w:id="38"/>
+      <w:bookmarkStart w:id="39" w:name="_Toc515483620"/>
+      <w:bookmarkEnd w:id="39"/>
       <w:r>
         <w:rPr/>
         <w:t>Vues</w:t>
@@ -22722,8 +22611,8 @@
         <w:ind w:left="1219" w:hanging="862"/>
         <w:rPr/>
       </w:pPr>
-      <w:bookmarkStart w:id="39" w:name="_Toc515483621"/>
-      <w:bookmarkEnd w:id="39"/>
+      <w:bookmarkStart w:id="40" w:name="_Toc515483621"/>
+      <w:bookmarkEnd w:id="40"/>
       <w:r>
         <w:rPr/>
         <w:t>Liaisons</w:t>
@@ -23166,8 +23055,8 @@
         <w:ind w:left="1219" w:hanging="862"/>
         <w:rPr/>
       </w:pPr>
-      <w:bookmarkStart w:id="40" w:name="_Toc515483622"/>
-      <w:bookmarkEnd w:id="40"/>
+      <w:bookmarkStart w:id="41" w:name="_Toc515483622"/>
+      <w:bookmarkEnd w:id="41"/>
       <w:r>
         <w:rPr/>
         <w:t>Fonctionnalités</w:t>
@@ -23434,8 +23323,8 @@
         <w:ind w:left="1219" w:hanging="862"/>
         <w:rPr/>
       </w:pPr>
-      <w:bookmarkStart w:id="41" w:name="_Toc515483623"/>
-      <w:bookmarkEnd w:id="41"/>
+      <w:bookmarkStart w:id="42" w:name="_Toc515483623"/>
+      <w:bookmarkEnd w:id="42"/>
       <w:r>
         <w:rPr/>
         <w:t>Threads</w:t>
@@ -23550,8 +23439,8 @@
         <w:ind w:left="792" w:hanging="0"/>
         <w:rPr/>
       </w:pPr>
-      <w:bookmarkStart w:id="42" w:name="_Toc515483624"/>
-      <w:bookmarkEnd w:id="42"/>
+      <w:bookmarkStart w:id="43" w:name="_Toc515483624"/>
+      <w:bookmarkEnd w:id="43"/>
       <w:r>
         <w:rPr/>
         <w:t>Conclusion</w:t>
@@ -23822,7 +23711,7 @@
       <w:fldChar w:fldCharType="separate"/>
     </w:r>
     <w:r>
-      <w:t>25</w:t>
+      <w:t>15</w:t>
     </w:r>
     <w:r>
       <w:fldChar w:fldCharType="end"/>
@@ -45941,6 +45830,3449 @@
       <w:sz w:val="20"/>
     </w:rPr>
   </w:style>
+  <w:style w:type="character" w:styleId="ListLabel1311">
+    <w:name w:val="ListLabel 1311"/>
+    <w:qFormat/>
+    <w:rPr>
+      <w:rFonts w:cs="Times New Roman"/>
+    </w:rPr>
+  </w:style>
+  <w:style w:type="character" w:styleId="ListLabel1312">
+    <w:name w:val="ListLabel 1312"/>
+    <w:qFormat/>
+    <w:rPr>
+      <w:rFonts w:cs="Times New Roman"/>
+      <w:b/>
+      <w:sz w:val="24"/>
+    </w:rPr>
+  </w:style>
+  <w:style w:type="character" w:styleId="ListLabel1313">
+    <w:name w:val="ListLabel 1313"/>
+    <w:qFormat/>
+    <w:rPr>
+      <w:rFonts w:cs="Times New Roman"/>
+      <w:sz w:val="28"/>
+    </w:rPr>
+  </w:style>
+  <w:style w:type="character" w:styleId="ListLabel1314">
+    <w:name w:val="ListLabel 1314"/>
+    <w:qFormat/>
+    <w:rPr>
+      <w:rFonts w:cs="Times New Roman"/>
+    </w:rPr>
+  </w:style>
+  <w:style w:type="character" w:styleId="ListLabel1315">
+    <w:name w:val="ListLabel 1315"/>
+    <w:qFormat/>
+    <w:rPr>
+      <w:rFonts w:cs="Times New Roman"/>
+    </w:rPr>
+  </w:style>
+  <w:style w:type="character" w:styleId="ListLabel1316">
+    <w:name w:val="ListLabel 1316"/>
+    <w:qFormat/>
+    <w:rPr>
+      <w:rFonts w:cs="Times New Roman"/>
+    </w:rPr>
+  </w:style>
+  <w:style w:type="character" w:styleId="ListLabel1317">
+    <w:name w:val="ListLabel 1317"/>
+    <w:qFormat/>
+    <w:rPr>
+      <w:rFonts w:cs="Times New Roman"/>
+    </w:rPr>
+  </w:style>
+  <w:style w:type="character" w:styleId="ListLabel1318">
+    <w:name w:val="ListLabel 1318"/>
+    <w:qFormat/>
+    <w:rPr>
+      <w:rFonts w:cs="Times New Roman"/>
+    </w:rPr>
+  </w:style>
+  <w:style w:type="character" w:styleId="ListLabel1319">
+    <w:name w:val="ListLabel 1319"/>
+    <w:qFormat/>
+    <w:rPr>
+      <w:rFonts w:cs="Times New Roman"/>
+    </w:rPr>
+  </w:style>
+  <w:style w:type="character" w:styleId="ListLabel1320">
+    <w:name w:val="ListLabel 1320"/>
+    <w:qFormat/>
+    <w:rPr>
+      <w:rFonts w:ascii="Calibri Light" w:hAnsi="Calibri Light" w:cs="Symbol"/>
+      <w:sz w:val="22"/>
+    </w:rPr>
+  </w:style>
+  <w:style w:type="character" w:styleId="ListLabel1321">
+    <w:name w:val="ListLabel 1321"/>
+    <w:qFormat/>
+    <w:rPr>
+      <w:rFonts w:cs="Courier New"/>
+      <w:sz w:val="20"/>
+    </w:rPr>
+  </w:style>
+  <w:style w:type="character" w:styleId="ListLabel1322">
+    <w:name w:val="ListLabel 1322"/>
+    <w:qFormat/>
+    <w:rPr>
+      <w:rFonts w:cs="Wingdings"/>
+      <w:sz w:val="20"/>
+    </w:rPr>
+  </w:style>
+  <w:style w:type="character" w:styleId="ListLabel1323">
+    <w:name w:val="ListLabel 1323"/>
+    <w:qFormat/>
+    <w:rPr>
+      <w:rFonts w:cs="Wingdings"/>
+      <w:sz w:val="20"/>
+    </w:rPr>
+  </w:style>
+  <w:style w:type="character" w:styleId="ListLabel1324">
+    <w:name w:val="ListLabel 1324"/>
+    <w:qFormat/>
+    <w:rPr>
+      <w:rFonts w:cs="Wingdings"/>
+      <w:sz w:val="20"/>
+    </w:rPr>
+  </w:style>
+  <w:style w:type="character" w:styleId="ListLabel1325">
+    <w:name w:val="ListLabel 1325"/>
+    <w:qFormat/>
+    <w:rPr>
+      <w:rFonts w:cs="Wingdings"/>
+      <w:sz w:val="20"/>
+    </w:rPr>
+  </w:style>
+  <w:style w:type="character" w:styleId="ListLabel1326">
+    <w:name w:val="ListLabel 1326"/>
+    <w:qFormat/>
+    <w:rPr>
+      <w:rFonts w:cs="Wingdings"/>
+      <w:sz w:val="20"/>
+    </w:rPr>
+  </w:style>
+  <w:style w:type="character" w:styleId="ListLabel1327">
+    <w:name w:val="ListLabel 1327"/>
+    <w:qFormat/>
+    <w:rPr>
+      <w:rFonts w:cs="Wingdings"/>
+      <w:sz w:val="20"/>
+    </w:rPr>
+  </w:style>
+  <w:style w:type="character" w:styleId="ListLabel1328">
+    <w:name w:val="ListLabel 1328"/>
+    <w:qFormat/>
+    <w:rPr>
+      <w:rFonts w:cs="Wingdings"/>
+      <w:sz w:val="20"/>
+    </w:rPr>
+  </w:style>
+  <w:style w:type="character" w:styleId="ListLabel1329">
+    <w:name w:val="ListLabel 1329"/>
+    <w:qFormat/>
+    <w:rPr>
+      <w:rFonts w:ascii="Calibri Light" w:hAnsi="Calibri Light" w:cs="Symbol"/>
+      <w:sz w:val="22"/>
+    </w:rPr>
+  </w:style>
+  <w:style w:type="character" w:styleId="ListLabel1330">
+    <w:name w:val="ListLabel 1330"/>
+    <w:qFormat/>
+    <w:rPr>
+      <w:rFonts w:cs="Courier New"/>
+      <w:sz w:val="20"/>
+    </w:rPr>
+  </w:style>
+  <w:style w:type="character" w:styleId="ListLabel1331">
+    <w:name w:val="ListLabel 1331"/>
+    <w:qFormat/>
+    <w:rPr>
+      <w:rFonts w:cs="Wingdings"/>
+      <w:sz w:val="20"/>
+    </w:rPr>
+  </w:style>
+  <w:style w:type="character" w:styleId="ListLabel1332">
+    <w:name w:val="ListLabel 1332"/>
+    <w:qFormat/>
+    <w:rPr>
+      <w:rFonts w:cs="Wingdings"/>
+      <w:sz w:val="20"/>
+    </w:rPr>
+  </w:style>
+  <w:style w:type="character" w:styleId="ListLabel1333">
+    <w:name w:val="ListLabel 1333"/>
+    <w:qFormat/>
+    <w:rPr>
+      <w:rFonts w:cs="Wingdings"/>
+      <w:sz w:val="20"/>
+    </w:rPr>
+  </w:style>
+  <w:style w:type="character" w:styleId="ListLabel1334">
+    <w:name w:val="ListLabel 1334"/>
+    <w:qFormat/>
+    <w:rPr>
+      <w:rFonts w:cs="Wingdings"/>
+      <w:sz w:val="20"/>
+    </w:rPr>
+  </w:style>
+  <w:style w:type="character" w:styleId="ListLabel1335">
+    <w:name w:val="ListLabel 1335"/>
+    <w:qFormat/>
+    <w:rPr>
+      <w:rFonts w:cs="Wingdings"/>
+      <w:sz w:val="20"/>
+    </w:rPr>
+  </w:style>
+  <w:style w:type="character" w:styleId="ListLabel1336">
+    <w:name w:val="ListLabel 1336"/>
+    <w:qFormat/>
+    <w:rPr>
+      <w:rFonts w:cs="Wingdings"/>
+      <w:sz w:val="20"/>
+    </w:rPr>
+  </w:style>
+  <w:style w:type="character" w:styleId="ListLabel1337">
+    <w:name w:val="ListLabel 1337"/>
+    <w:qFormat/>
+    <w:rPr>
+      <w:rFonts w:cs="Wingdings"/>
+      <w:sz w:val="20"/>
+    </w:rPr>
+  </w:style>
+  <w:style w:type="character" w:styleId="ListLabel1338">
+    <w:name w:val="ListLabel 1338"/>
+    <w:qFormat/>
+    <w:rPr>
+      <w:rFonts w:ascii="Calibri Light" w:hAnsi="Calibri Light" w:cs="Symbol"/>
+      <w:sz w:val="22"/>
+    </w:rPr>
+  </w:style>
+  <w:style w:type="character" w:styleId="ListLabel1339">
+    <w:name w:val="ListLabel 1339"/>
+    <w:qFormat/>
+    <w:rPr>
+      <w:rFonts w:cs="Courier New"/>
+      <w:sz w:val="20"/>
+    </w:rPr>
+  </w:style>
+  <w:style w:type="character" w:styleId="ListLabel1340">
+    <w:name w:val="ListLabel 1340"/>
+    <w:qFormat/>
+    <w:rPr>
+      <w:rFonts w:cs="Wingdings"/>
+      <w:sz w:val="20"/>
+    </w:rPr>
+  </w:style>
+  <w:style w:type="character" w:styleId="ListLabel1341">
+    <w:name w:val="ListLabel 1341"/>
+    <w:qFormat/>
+    <w:rPr>
+      <w:rFonts w:cs="Wingdings"/>
+      <w:sz w:val="20"/>
+    </w:rPr>
+  </w:style>
+  <w:style w:type="character" w:styleId="ListLabel1342">
+    <w:name w:val="ListLabel 1342"/>
+    <w:qFormat/>
+    <w:rPr>
+      <w:rFonts w:cs="Wingdings"/>
+      <w:sz w:val="20"/>
+    </w:rPr>
+  </w:style>
+  <w:style w:type="character" w:styleId="ListLabel1343">
+    <w:name w:val="ListLabel 1343"/>
+    <w:qFormat/>
+    <w:rPr>
+      <w:rFonts w:cs="Wingdings"/>
+      <w:sz w:val="20"/>
+    </w:rPr>
+  </w:style>
+  <w:style w:type="character" w:styleId="ListLabel1344">
+    <w:name w:val="ListLabel 1344"/>
+    <w:qFormat/>
+    <w:rPr>
+      <w:rFonts w:cs="Wingdings"/>
+      <w:sz w:val="20"/>
+    </w:rPr>
+  </w:style>
+  <w:style w:type="character" w:styleId="ListLabel1345">
+    <w:name w:val="ListLabel 1345"/>
+    <w:qFormat/>
+    <w:rPr>
+      <w:rFonts w:cs="Wingdings"/>
+      <w:sz w:val="20"/>
+    </w:rPr>
+  </w:style>
+  <w:style w:type="character" w:styleId="ListLabel1346">
+    <w:name w:val="ListLabel 1346"/>
+    <w:qFormat/>
+    <w:rPr>
+      <w:rFonts w:cs="Wingdings"/>
+      <w:sz w:val="20"/>
+    </w:rPr>
+  </w:style>
+  <w:style w:type="character" w:styleId="ListLabel1347">
+    <w:name w:val="ListLabel 1347"/>
+    <w:qFormat/>
+    <w:rPr>
+      <w:rFonts w:ascii="Calibri Light" w:hAnsi="Calibri Light" w:cs="Symbol"/>
+      <w:sz w:val="22"/>
+    </w:rPr>
+  </w:style>
+  <w:style w:type="character" w:styleId="ListLabel1348">
+    <w:name w:val="ListLabel 1348"/>
+    <w:qFormat/>
+    <w:rPr>
+      <w:rFonts w:cs="Courier New"/>
+      <w:sz w:val="20"/>
+    </w:rPr>
+  </w:style>
+  <w:style w:type="character" w:styleId="ListLabel1349">
+    <w:name w:val="ListLabel 1349"/>
+    <w:qFormat/>
+    <w:rPr>
+      <w:rFonts w:cs="Wingdings"/>
+      <w:sz w:val="20"/>
+    </w:rPr>
+  </w:style>
+  <w:style w:type="character" w:styleId="ListLabel1350">
+    <w:name w:val="ListLabel 1350"/>
+    <w:qFormat/>
+    <w:rPr>
+      <w:rFonts w:cs="Wingdings"/>
+      <w:sz w:val="20"/>
+    </w:rPr>
+  </w:style>
+  <w:style w:type="character" w:styleId="ListLabel1351">
+    <w:name w:val="ListLabel 1351"/>
+    <w:qFormat/>
+    <w:rPr>
+      <w:rFonts w:cs="Wingdings"/>
+      <w:sz w:val="20"/>
+    </w:rPr>
+  </w:style>
+  <w:style w:type="character" w:styleId="ListLabel1352">
+    <w:name w:val="ListLabel 1352"/>
+    <w:qFormat/>
+    <w:rPr>
+      <w:rFonts w:cs="Wingdings"/>
+      <w:sz w:val="20"/>
+    </w:rPr>
+  </w:style>
+  <w:style w:type="character" w:styleId="ListLabel1353">
+    <w:name w:val="ListLabel 1353"/>
+    <w:qFormat/>
+    <w:rPr>
+      <w:rFonts w:cs="Wingdings"/>
+      <w:sz w:val="20"/>
+    </w:rPr>
+  </w:style>
+  <w:style w:type="character" w:styleId="ListLabel1354">
+    <w:name w:val="ListLabel 1354"/>
+    <w:qFormat/>
+    <w:rPr>
+      <w:rFonts w:cs="Wingdings"/>
+      <w:sz w:val="20"/>
+    </w:rPr>
+  </w:style>
+  <w:style w:type="character" w:styleId="ListLabel1355">
+    <w:name w:val="ListLabel 1355"/>
+    <w:qFormat/>
+    <w:rPr>
+      <w:rFonts w:cs="Wingdings"/>
+      <w:sz w:val="20"/>
+    </w:rPr>
+  </w:style>
+  <w:style w:type="character" w:styleId="ListLabel1356">
+    <w:name w:val="ListLabel 1356"/>
+    <w:qFormat/>
+    <w:rPr>
+      <w:rFonts w:ascii="Calibri Light" w:hAnsi="Calibri Light" w:cs="Symbol"/>
+      <w:sz w:val="22"/>
+    </w:rPr>
+  </w:style>
+  <w:style w:type="character" w:styleId="ListLabel1357">
+    <w:name w:val="ListLabel 1357"/>
+    <w:qFormat/>
+    <w:rPr>
+      <w:rFonts w:cs="Courier New"/>
+      <w:sz w:val="20"/>
+    </w:rPr>
+  </w:style>
+  <w:style w:type="character" w:styleId="ListLabel1358">
+    <w:name w:val="ListLabel 1358"/>
+    <w:qFormat/>
+    <w:rPr>
+      <w:rFonts w:cs="Wingdings"/>
+      <w:sz w:val="20"/>
+    </w:rPr>
+  </w:style>
+  <w:style w:type="character" w:styleId="ListLabel1359">
+    <w:name w:val="ListLabel 1359"/>
+    <w:qFormat/>
+    <w:rPr>
+      <w:rFonts w:cs="Wingdings"/>
+      <w:sz w:val="20"/>
+    </w:rPr>
+  </w:style>
+  <w:style w:type="character" w:styleId="ListLabel1360">
+    <w:name w:val="ListLabel 1360"/>
+    <w:qFormat/>
+    <w:rPr>
+      <w:rFonts w:cs="Wingdings"/>
+      <w:sz w:val="20"/>
+    </w:rPr>
+  </w:style>
+  <w:style w:type="character" w:styleId="ListLabel1361">
+    <w:name w:val="ListLabel 1361"/>
+    <w:qFormat/>
+    <w:rPr>
+      <w:rFonts w:cs="Wingdings"/>
+      <w:sz w:val="20"/>
+    </w:rPr>
+  </w:style>
+  <w:style w:type="character" w:styleId="ListLabel1362">
+    <w:name w:val="ListLabel 1362"/>
+    <w:qFormat/>
+    <w:rPr>
+      <w:rFonts w:cs="Wingdings"/>
+      <w:sz w:val="20"/>
+    </w:rPr>
+  </w:style>
+  <w:style w:type="character" w:styleId="ListLabel1363">
+    <w:name w:val="ListLabel 1363"/>
+    <w:qFormat/>
+    <w:rPr>
+      <w:rFonts w:cs="Wingdings"/>
+      <w:sz w:val="20"/>
+    </w:rPr>
+  </w:style>
+  <w:style w:type="character" w:styleId="ListLabel1364">
+    <w:name w:val="ListLabel 1364"/>
+    <w:qFormat/>
+    <w:rPr>
+      <w:rFonts w:cs="Wingdings"/>
+      <w:sz w:val="20"/>
+    </w:rPr>
+  </w:style>
+  <w:style w:type="character" w:styleId="ListLabel1365">
+    <w:name w:val="ListLabel 1365"/>
+    <w:qFormat/>
+    <w:rPr>
+      <w:rFonts w:ascii="Calibri Light" w:hAnsi="Calibri Light" w:cs="Symbol"/>
+      <w:sz w:val="20"/>
+    </w:rPr>
+  </w:style>
+  <w:style w:type="character" w:styleId="ListLabel1366">
+    <w:name w:val="ListLabel 1366"/>
+    <w:qFormat/>
+    <w:rPr>
+      <w:rFonts w:cs="Wingdings"/>
+      <w:sz w:val="20"/>
+    </w:rPr>
+  </w:style>
+  <w:style w:type="character" w:styleId="ListLabel1367">
+    <w:name w:val="ListLabel 1367"/>
+    <w:qFormat/>
+    <w:rPr>
+      <w:rFonts w:cs="Wingdings"/>
+      <w:sz w:val="20"/>
+    </w:rPr>
+  </w:style>
+  <w:style w:type="character" w:styleId="ListLabel1368">
+    <w:name w:val="ListLabel 1368"/>
+    <w:qFormat/>
+    <w:rPr>
+      <w:rFonts w:cs="Wingdings"/>
+      <w:sz w:val="20"/>
+    </w:rPr>
+  </w:style>
+  <w:style w:type="character" w:styleId="ListLabel1369">
+    <w:name w:val="ListLabel 1369"/>
+    <w:qFormat/>
+    <w:rPr>
+      <w:rFonts w:cs="Wingdings"/>
+      <w:sz w:val="20"/>
+    </w:rPr>
+  </w:style>
+  <w:style w:type="character" w:styleId="ListLabel1370">
+    <w:name w:val="ListLabel 1370"/>
+    <w:qFormat/>
+    <w:rPr>
+      <w:rFonts w:cs="Wingdings"/>
+      <w:sz w:val="20"/>
+    </w:rPr>
+  </w:style>
+  <w:style w:type="character" w:styleId="ListLabel1371">
+    <w:name w:val="ListLabel 1371"/>
+    <w:qFormat/>
+    <w:rPr>
+      <w:rFonts w:cs="Wingdings"/>
+      <w:sz w:val="20"/>
+    </w:rPr>
+  </w:style>
+  <w:style w:type="character" w:styleId="ListLabel1372">
+    <w:name w:val="ListLabel 1372"/>
+    <w:qFormat/>
+    <w:rPr>
+      <w:rFonts w:cs="Wingdings"/>
+      <w:sz w:val="20"/>
+    </w:rPr>
+  </w:style>
+  <w:style w:type="character" w:styleId="ListLabel1373">
+    <w:name w:val="ListLabel 1373"/>
+    <w:qFormat/>
+    <w:rPr>
+      <w:rFonts w:ascii="Calibri Light" w:hAnsi="Calibri Light" w:cs="Symbol"/>
+      <w:sz w:val="20"/>
+    </w:rPr>
+  </w:style>
+  <w:style w:type="character" w:styleId="ListLabel1374">
+    <w:name w:val="ListLabel 1374"/>
+    <w:qFormat/>
+    <w:rPr>
+      <w:rFonts w:cs="Courier New"/>
+      <w:sz w:val="20"/>
+    </w:rPr>
+  </w:style>
+  <w:style w:type="character" w:styleId="ListLabel1375">
+    <w:name w:val="ListLabel 1375"/>
+    <w:qFormat/>
+    <w:rPr>
+      <w:rFonts w:cs="Wingdings"/>
+      <w:sz w:val="20"/>
+    </w:rPr>
+  </w:style>
+  <w:style w:type="character" w:styleId="ListLabel1376">
+    <w:name w:val="ListLabel 1376"/>
+    <w:qFormat/>
+    <w:rPr>
+      <w:rFonts w:cs="Wingdings"/>
+      <w:sz w:val="20"/>
+    </w:rPr>
+  </w:style>
+  <w:style w:type="character" w:styleId="ListLabel1377">
+    <w:name w:val="ListLabel 1377"/>
+    <w:qFormat/>
+    <w:rPr>
+      <w:rFonts w:cs="Wingdings"/>
+      <w:sz w:val="20"/>
+    </w:rPr>
+  </w:style>
+  <w:style w:type="character" w:styleId="ListLabel1378">
+    <w:name w:val="ListLabel 1378"/>
+    <w:qFormat/>
+    <w:rPr>
+      <w:rFonts w:cs="Wingdings"/>
+      <w:sz w:val="20"/>
+    </w:rPr>
+  </w:style>
+  <w:style w:type="character" w:styleId="ListLabel1379">
+    <w:name w:val="ListLabel 1379"/>
+    <w:qFormat/>
+    <w:rPr>
+      <w:rFonts w:cs="Wingdings"/>
+      <w:sz w:val="20"/>
+    </w:rPr>
+  </w:style>
+  <w:style w:type="character" w:styleId="ListLabel1380">
+    <w:name w:val="ListLabel 1380"/>
+    <w:qFormat/>
+    <w:rPr>
+      <w:rFonts w:cs="Wingdings"/>
+      <w:sz w:val="20"/>
+    </w:rPr>
+  </w:style>
+  <w:style w:type="character" w:styleId="ListLabel1381">
+    <w:name w:val="ListLabel 1381"/>
+    <w:qFormat/>
+    <w:rPr>
+      <w:rFonts w:cs="Wingdings"/>
+      <w:sz w:val="20"/>
+    </w:rPr>
+  </w:style>
+  <w:style w:type="character" w:styleId="ListLabel1382">
+    <w:name w:val="ListLabel 1382"/>
+    <w:qFormat/>
+    <w:rPr>
+      <w:rFonts w:ascii="Calibri Light" w:hAnsi="Calibri Light" w:cs="Symbol"/>
+      <w:sz w:val="20"/>
+    </w:rPr>
+  </w:style>
+  <w:style w:type="character" w:styleId="ListLabel1383">
+    <w:name w:val="ListLabel 1383"/>
+    <w:qFormat/>
+    <w:rPr>
+      <w:rFonts w:ascii="Calibri Light" w:hAnsi="Calibri Light" w:cs="Courier New"/>
+      <w:sz w:val="20"/>
+    </w:rPr>
+  </w:style>
+  <w:style w:type="character" w:styleId="ListLabel1384">
+    <w:name w:val="ListLabel 1384"/>
+    <w:qFormat/>
+    <w:rPr>
+      <w:rFonts w:cs="Wingdings"/>
+      <w:sz w:val="20"/>
+    </w:rPr>
+  </w:style>
+  <w:style w:type="character" w:styleId="ListLabel1385">
+    <w:name w:val="ListLabel 1385"/>
+    <w:qFormat/>
+    <w:rPr>
+      <w:rFonts w:cs="Wingdings"/>
+      <w:sz w:val="20"/>
+    </w:rPr>
+  </w:style>
+  <w:style w:type="character" w:styleId="ListLabel1386">
+    <w:name w:val="ListLabel 1386"/>
+    <w:qFormat/>
+    <w:rPr>
+      <w:rFonts w:cs="Wingdings"/>
+      <w:sz w:val="20"/>
+    </w:rPr>
+  </w:style>
+  <w:style w:type="character" w:styleId="ListLabel1387">
+    <w:name w:val="ListLabel 1387"/>
+    <w:qFormat/>
+    <w:rPr>
+      <w:rFonts w:cs="Wingdings"/>
+      <w:sz w:val="20"/>
+    </w:rPr>
+  </w:style>
+  <w:style w:type="character" w:styleId="ListLabel1388">
+    <w:name w:val="ListLabel 1388"/>
+    <w:qFormat/>
+    <w:rPr>
+      <w:rFonts w:cs="Wingdings"/>
+      <w:sz w:val="20"/>
+    </w:rPr>
+  </w:style>
+  <w:style w:type="character" w:styleId="ListLabel1389">
+    <w:name w:val="ListLabel 1389"/>
+    <w:qFormat/>
+    <w:rPr>
+      <w:rFonts w:cs="Wingdings"/>
+      <w:sz w:val="20"/>
+    </w:rPr>
+  </w:style>
+  <w:style w:type="character" w:styleId="ListLabel1390">
+    <w:name w:val="ListLabel 1390"/>
+    <w:qFormat/>
+    <w:rPr>
+      <w:rFonts w:cs="Wingdings"/>
+      <w:sz w:val="20"/>
+    </w:rPr>
+  </w:style>
+  <w:style w:type="character" w:styleId="ListLabel1391">
+    <w:name w:val="ListLabel 1391"/>
+    <w:qFormat/>
+    <w:rPr>
+      <w:rFonts w:ascii="Arial" w:hAnsi="Arial" w:cs="Symbol"/>
+      <w:sz w:val="22"/>
+    </w:rPr>
+  </w:style>
+  <w:style w:type="character" w:styleId="ListLabel1392">
+    <w:name w:val="ListLabel 1392"/>
+    <w:qFormat/>
+    <w:rPr>
+      <w:rFonts w:cs="Courier New"/>
+      <w:sz w:val="20"/>
+    </w:rPr>
+  </w:style>
+  <w:style w:type="character" w:styleId="ListLabel1393">
+    <w:name w:val="ListLabel 1393"/>
+    <w:qFormat/>
+    <w:rPr>
+      <w:rFonts w:cs="Wingdings"/>
+      <w:sz w:val="20"/>
+    </w:rPr>
+  </w:style>
+  <w:style w:type="character" w:styleId="ListLabel1394">
+    <w:name w:val="ListLabel 1394"/>
+    <w:qFormat/>
+    <w:rPr>
+      <w:rFonts w:cs="Wingdings"/>
+      <w:sz w:val="20"/>
+    </w:rPr>
+  </w:style>
+  <w:style w:type="character" w:styleId="ListLabel1395">
+    <w:name w:val="ListLabel 1395"/>
+    <w:qFormat/>
+    <w:rPr>
+      <w:rFonts w:cs="Wingdings"/>
+      <w:sz w:val="20"/>
+    </w:rPr>
+  </w:style>
+  <w:style w:type="character" w:styleId="ListLabel1396">
+    <w:name w:val="ListLabel 1396"/>
+    <w:qFormat/>
+    <w:rPr>
+      <w:rFonts w:cs="Wingdings"/>
+      <w:sz w:val="20"/>
+    </w:rPr>
+  </w:style>
+  <w:style w:type="character" w:styleId="ListLabel1397">
+    <w:name w:val="ListLabel 1397"/>
+    <w:qFormat/>
+    <w:rPr>
+      <w:rFonts w:cs="Wingdings"/>
+      <w:sz w:val="20"/>
+    </w:rPr>
+  </w:style>
+  <w:style w:type="character" w:styleId="ListLabel1398">
+    <w:name w:val="ListLabel 1398"/>
+    <w:qFormat/>
+    <w:rPr>
+      <w:rFonts w:cs="Wingdings"/>
+      <w:sz w:val="20"/>
+    </w:rPr>
+  </w:style>
+  <w:style w:type="character" w:styleId="ListLabel1399">
+    <w:name w:val="ListLabel 1399"/>
+    <w:qFormat/>
+    <w:rPr>
+      <w:rFonts w:cs="Wingdings"/>
+      <w:sz w:val="20"/>
+    </w:rPr>
+  </w:style>
+  <w:style w:type="character" w:styleId="ListLabel1400">
+    <w:name w:val="ListLabel 1400"/>
+    <w:qFormat/>
+    <w:rPr>
+      <w:rFonts w:ascii="Arial" w:hAnsi="Arial" w:cs="Symbol"/>
+      <w:sz w:val="22"/>
+    </w:rPr>
+  </w:style>
+  <w:style w:type="character" w:styleId="ListLabel1401">
+    <w:name w:val="ListLabel 1401"/>
+    <w:qFormat/>
+    <w:rPr>
+      <w:rFonts w:cs="Courier New"/>
+      <w:sz w:val="20"/>
+    </w:rPr>
+  </w:style>
+  <w:style w:type="character" w:styleId="ListLabel1402">
+    <w:name w:val="ListLabel 1402"/>
+    <w:qFormat/>
+    <w:rPr>
+      <w:rFonts w:cs="Wingdings"/>
+      <w:sz w:val="20"/>
+    </w:rPr>
+  </w:style>
+  <w:style w:type="character" w:styleId="ListLabel1403">
+    <w:name w:val="ListLabel 1403"/>
+    <w:qFormat/>
+    <w:rPr>
+      <w:rFonts w:cs="Wingdings"/>
+      <w:sz w:val="20"/>
+    </w:rPr>
+  </w:style>
+  <w:style w:type="character" w:styleId="ListLabel1404">
+    <w:name w:val="ListLabel 1404"/>
+    <w:qFormat/>
+    <w:rPr>
+      <w:rFonts w:cs="Wingdings"/>
+      <w:sz w:val="20"/>
+    </w:rPr>
+  </w:style>
+  <w:style w:type="character" w:styleId="ListLabel1405">
+    <w:name w:val="ListLabel 1405"/>
+    <w:qFormat/>
+    <w:rPr>
+      <w:rFonts w:cs="Wingdings"/>
+      <w:sz w:val="20"/>
+    </w:rPr>
+  </w:style>
+  <w:style w:type="character" w:styleId="ListLabel1406">
+    <w:name w:val="ListLabel 1406"/>
+    <w:qFormat/>
+    <w:rPr>
+      <w:rFonts w:cs="Wingdings"/>
+      <w:sz w:val="20"/>
+    </w:rPr>
+  </w:style>
+  <w:style w:type="character" w:styleId="ListLabel1407">
+    <w:name w:val="ListLabel 1407"/>
+    <w:qFormat/>
+    <w:rPr>
+      <w:rFonts w:cs="Wingdings"/>
+      <w:sz w:val="20"/>
+    </w:rPr>
+  </w:style>
+  <w:style w:type="character" w:styleId="ListLabel1408">
+    <w:name w:val="ListLabel 1408"/>
+    <w:qFormat/>
+    <w:rPr>
+      <w:rFonts w:cs="Wingdings"/>
+      <w:sz w:val="20"/>
+    </w:rPr>
+  </w:style>
+  <w:style w:type="character" w:styleId="ListLabel1409">
+    <w:name w:val="ListLabel 1409"/>
+    <w:qFormat/>
+    <w:rPr>
+      <w:rFonts w:ascii="Arial" w:hAnsi="Arial" w:cs="Symbol"/>
+      <w:sz w:val="22"/>
+    </w:rPr>
+  </w:style>
+  <w:style w:type="character" w:styleId="ListLabel1410">
+    <w:name w:val="ListLabel 1410"/>
+    <w:qFormat/>
+    <w:rPr>
+      <w:rFonts w:cs="Courier New"/>
+      <w:sz w:val="20"/>
+    </w:rPr>
+  </w:style>
+  <w:style w:type="character" w:styleId="ListLabel1411">
+    <w:name w:val="ListLabel 1411"/>
+    <w:qFormat/>
+    <w:rPr>
+      <w:rFonts w:cs="Wingdings"/>
+      <w:sz w:val="20"/>
+    </w:rPr>
+  </w:style>
+  <w:style w:type="character" w:styleId="ListLabel1412">
+    <w:name w:val="ListLabel 1412"/>
+    <w:qFormat/>
+    <w:rPr>
+      <w:rFonts w:cs="Wingdings"/>
+      <w:sz w:val="20"/>
+    </w:rPr>
+  </w:style>
+  <w:style w:type="character" w:styleId="ListLabel1413">
+    <w:name w:val="ListLabel 1413"/>
+    <w:qFormat/>
+    <w:rPr>
+      <w:rFonts w:cs="Wingdings"/>
+      <w:sz w:val="20"/>
+    </w:rPr>
+  </w:style>
+  <w:style w:type="character" w:styleId="ListLabel1414">
+    <w:name w:val="ListLabel 1414"/>
+    <w:qFormat/>
+    <w:rPr>
+      <w:rFonts w:cs="Wingdings"/>
+      <w:sz w:val="20"/>
+    </w:rPr>
+  </w:style>
+  <w:style w:type="character" w:styleId="ListLabel1415">
+    <w:name w:val="ListLabel 1415"/>
+    <w:qFormat/>
+    <w:rPr>
+      <w:rFonts w:cs="Wingdings"/>
+      <w:sz w:val="20"/>
+    </w:rPr>
+  </w:style>
+  <w:style w:type="character" w:styleId="ListLabel1416">
+    <w:name w:val="ListLabel 1416"/>
+    <w:qFormat/>
+    <w:rPr>
+      <w:rFonts w:cs="Wingdings"/>
+      <w:sz w:val="20"/>
+    </w:rPr>
+  </w:style>
+  <w:style w:type="character" w:styleId="ListLabel1417">
+    <w:name w:val="ListLabel 1417"/>
+    <w:qFormat/>
+    <w:rPr>
+      <w:rFonts w:cs="Wingdings"/>
+      <w:sz w:val="20"/>
+    </w:rPr>
+  </w:style>
+  <w:style w:type="character" w:styleId="ListLabel1418">
+    <w:name w:val="ListLabel 1418"/>
+    <w:qFormat/>
+    <w:rPr>
+      <w:rFonts w:ascii="Arial" w:hAnsi="Arial" w:cs="Symbol"/>
+      <w:sz w:val="22"/>
+    </w:rPr>
+  </w:style>
+  <w:style w:type="character" w:styleId="ListLabel1419">
+    <w:name w:val="ListLabel 1419"/>
+    <w:qFormat/>
+    <w:rPr>
+      <w:rFonts w:cs="Courier New"/>
+      <w:sz w:val="20"/>
+    </w:rPr>
+  </w:style>
+  <w:style w:type="character" w:styleId="ListLabel1420">
+    <w:name w:val="ListLabel 1420"/>
+    <w:qFormat/>
+    <w:rPr>
+      <w:rFonts w:cs="Wingdings"/>
+      <w:sz w:val="20"/>
+    </w:rPr>
+  </w:style>
+  <w:style w:type="character" w:styleId="ListLabel1421">
+    <w:name w:val="ListLabel 1421"/>
+    <w:qFormat/>
+    <w:rPr>
+      <w:rFonts w:cs="Wingdings"/>
+      <w:sz w:val="20"/>
+    </w:rPr>
+  </w:style>
+  <w:style w:type="character" w:styleId="ListLabel1422">
+    <w:name w:val="ListLabel 1422"/>
+    <w:qFormat/>
+    <w:rPr>
+      <w:rFonts w:cs="Wingdings"/>
+      <w:sz w:val="20"/>
+    </w:rPr>
+  </w:style>
+  <w:style w:type="character" w:styleId="ListLabel1423">
+    <w:name w:val="ListLabel 1423"/>
+    <w:qFormat/>
+    <w:rPr>
+      <w:rFonts w:cs="Wingdings"/>
+      <w:sz w:val="20"/>
+    </w:rPr>
+  </w:style>
+  <w:style w:type="character" w:styleId="ListLabel1424">
+    <w:name w:val="ListLabel 1424"/>
+    <w:qFormat/>
+    <w:rPr>
+      <w:rFonts w:cs="Wingdings"/>
+      <w:sz w:val="20"/>
+    </w:rPr>
+  </w:style>
+  <w:style w:type="character" w:styleId="ListLabel1425">
+    <w:name w:val="ListLabel 1425"/>
+    <w:qFormat/>
+    <w:rPr>
+      <w:rFonts w:cs="Wingdings"/>
+      <w:sz w:val="20"/>
+    </w:rPr>
+  </w:style>
+  <w:style w:type="character" w:styleId="ListLabel1426">
+    <w:name w:val="ListLabel 1426"/>
+    <w:qFormat/>
+    <w:rPr>
+      <w:rFonts w:cs="Wingdings"/>
+      <w:sz w:val="20"/>
+    </w:rPr>
+  </w:style>
+  <w:style w:type="character" w:styleId="ListLabel1427">
+    <w:name w:val="ListLabel 1427"/>
+    <w:qFormat/>
+    <w:rPr>
+      <w:rFonts w:ascii="Arial" w:hAnsi="Arial" w:cs="Symbol"/>
+      <w:sz w:val="22"/>
+    </w:rPr>
+  </w:style>
+  <w:style w:type="character" w:styleId="ListLabel1428">
+    <w:name w:val="ListLabel 1428"/>
+    <w:qFormat/>
+    <w:rPr>
+      <w:rFonts w:cs="Courier New"/>
+      <w:sz w:val="20"/>
+    </w:rPr>
+  </w:style>
+  <w:style w:type="character" w:styleId="ListLabel1429">
+    <w:name w:val="ListLabel 1429"/>
+    <w:qFormat/>
+    <w:rPr>
+      <w:rFonts w:cs="Wingdings"/>
+      <w:sz w:val="20"/>
+    </w:rPr>
+  </w:style>
+  <w:style w:type="character" w:styleId="ListLabel1430">
+    <w:name w:val="ListLabel 1430"/>
+    <w:qFormat/>
+    <w:rPr>
+      <w:rFonts w:cs="Wingdings"/>
+      <w:sz w:val="20"/>
+    </w:rPr>
+  </w:style>
+  <w:style w:type="character" w:styleId="ListLabel1431">
+    <w:name w:val="ListLabel 1431"/>
+    <w:qFormat/>
+    <w:rPr>
+      <w:rFonts w:cs="Wingdings"/>
+      <w:sz w:val="20"/>
+    </w:rPr>
+  </w:style>
+  <w:style w:type="character" w:styleId="ListLabel1432">
+    <w:name w:val="ListLabel 1432"/>
+    <w:qFormat/>
+    <w:rPr>
+      <w:rFonts w:cs="Wingdings"/>
+      <w:sz w:val="20"/>
+    </w:rPr>
+  </w:style>
+  <w:style w:type="character" w:styleId="ListLabel1433">
+    <w:name w:val="ListLabel 1433"/>
+    <w:qFormat/>
+    <w:rPr>
+      <w:rFonts w:cs="Wingdings"/>
+      <w:sz w:val="20"/>
+    </w:rPr>
+  </w:style>
+  <w:style w:type="character" w:styleId="ListLabel1434">
+    <w:name w:val="ListLabel 1434"/>
+    <w:qFormat/>
+    <w:rPr>
+      <w:rFonts w:cs="Wingdings"/>
+      <w:sz w:val="20"/>
+    </w:rPr>
+  </w:style>
+  <w:style w:type="character" w:styleId="ListLabel1435">
+    <w:name w:val="ListLabel 1435"/>
+    <w:qFormat/>
+    <w:rPr>
+      <w:rFonts w:cs="Wingdings"/>
+      <w:sz w:val="20"/>
+    </w:rPr>
+  </w:style>
+  <w:style w:type="character" w:styleId="ListLabel1436">
+    <w:name w:val="ListLabel 1436"/>
+    <w:qFormat/>
+    <w:rPr>
+      <w:rFonts w:ascii="Arial" w:hAnsi="Arial" w:cs="Symbol"/>
+      <w:sz w:val="22"/>
+    </w:rPr>
+  </w:style>
+  <w:style w:type="character" w:styleId="ListLabel1437">
+    <w:name w:val="ListLabel 1437"/>
+    <w:qFormat/>
+    <w:rPr>
+      <w:rFonts w:cs="Courier New"/>
+      <w:sz w:val="20"/>
+    </w:rPr>
+  </w:style>
+  <w:style w:type="character" w:styleId="ListLabel1438">
+    <w:name w:val="ListLabel 1438"/>
+    <w:qFormat/>
+    <w:rPr>
+      <w:rFonts w:cs="Wingdings"/>
+      <w:sz w:val="20"/>
+    </w:rPr>
+  </w:style>
+  <w:style w:type="character" w:styleId="ListLabel1439">
+    <w:name w:val="ListLabel 1439"/>
+    <w:qFormat/>
+    <w:rPr>
+      <w:rFonts w:cs="Wingdings"/>
+      <w:sz w:val="20"/>
+    </w:rPr>
+  </w:style>
+  <w:style w:type="character" w:styleId="ListLabel1440">
+    <w:name w:val="ListLabel 1440"/>
+    <w:qFormat/>
+    <w:rPr>
+      <w:rFonts w:cs="Wingdings"/>
+      <w:sz w:val="20"/>
+    </w:rPr>
+  </w:style>
+  <w:style w:type="character" w:styleId="ListLabel1441">
+    <w:name w:val="ListLabel 1441"/>
+    <w:qFormat/>
+    <w:rPr>
+      <w:rFonts w:cs="Wingdings"/>
+      <w:sz w:val="20"/>
+    </w:rPr>
+  </w:style>
+  <w:style w:type="character" w:styleId="ListLabel1442">
+    <w:name w:val="ListLabel 1442"/>
+    <w:qFormat/>
+    <w:rPr>
+      <w:rFonts w:cs="Wingdings"/>
+      <w:sz w:val="20"/>
+    </w:rPr>
+  </w:style>
+  <w:style w:type="character" w:styleId="ListLabel1443">
+    <w:name w:val="ListLabel 1443"/>
+    <w:qFormat/>
+    <w:rPr>
+      <w:rFonts w:cs="Wingdings"/>
+      <w:sz w:val="20"/>
+    </w:rPr>
+  </w:style>
+  <w:style w:type="character" w:styleId="ListLabel1444">
+    <w:name w:val="ListLabel 1444"/>
+    <w:qFormat/>
+    <w:rPr>
+      <w:rFonts w:cs="Wingdings"/>
+      <w:sz w:val="20"/>
+    </w:rPr>
+  </w:style>
+  <w:style w:type="character" w:styleId="ListLabel1445">
+    <w:name w:val="ListLabel 1445"/>
+    <w:qFormat/>
+    <w:rPr>
+      <w:rFonts w:ascii="Arial" w:hAnsi="Arial" w:cs="Symbol"/>
+      <w:sz w:val="22"/>
+    </w:rPr>
+  </w:style>
+  <w:style w:type="character" w:styleId="ListLabel1446">
+    <w:name w:val="ListLabel 1446"/>
+    <w:qFormat/>
+    <w:rPr>
+      <w:rFonts w:cs="Courier New"/>
+      <w:sz w:val="20"/>
+    </w:rPr>
+  </w:style>
+  <w:style w:type="character" w:styleId="ListLabel1447">
+    <w:name w:val="ListLabel 1447"/>
+    <w:qFormat/>
+    <w:rPr>
+      <w:rFonts w:cs="Wingdings"/>
+      <w:sz w:val="20"/>
+    </w:rPr>
+  </w:style>
+  <w:style w:type="character" w:styleId="ListLabel1448">
+    <w:name w:val="ListLabel 1448"/>
+    <w:qFormat/>
+    <w:rPr>
+      <w:rFonts w:cs="Wingdings"/>
+      <w:sz w:val="20"/>
+    </w:rPr>
+  </w:style>
+  <w:style w:type="character" w:styleId="ListLabel1449">
+    <w:name w:val="ListLabel 1449"/>
+    <w:qFormat/>
+    <w:rPr>
+      <w:rFonts w:cs="Wingdings"/>
+      <w:sz w:val="20"/>
+    </w:rPr>
+  </w:style>
+  <w:style w:type="character" w:styleId="ListLabel1450">
+    <w:name w:val="ListLabel 1450"/>
+    <w:qFormat/>
+    <w:rPr>
+      <w:rFonts w:cs="Wingdings"/>
+      <w:sz w:val="20"/>
+    </w:rPr>
+  </w:style>
+  <w:style w:type="character" w:styleId="ListLabel1451">
+    <w:name w:val="ListLabel 1451"/>
+    <w:qFormat/>
+    <w:rPr>
+      <w:rFonts w:cs="Wingdings"/>
+      <w:sz w:val="20"/>
+    </w:rPr>
+  </w:style>
+  <w:style w:type="character" w:styleId="ListLabel1452">
+    <w:name w:val="ListLabel 1452"/>
+    <w:qFormat/>
+    <w:rPr>
+      <w:rFonts w:cs="Wingdings"/>
+      <w:sz w:val="20"/>
+    </w:rPr>
+  </w:style>
+  <w:style w:type="character" w:styleId="ListLabel1453">
+    <w:name w:val="ListLabel 1453"/>
+    <w:qFormat/>
+    <w:rPr>
+      <w:rFonts w:cs="Wingdings"/>
+      <w:sz w:val="20"/>
+    </w:rPr>
+  </w:style>
+  <w:style w:type="character" w:styleId="ListLabel1454">
+    <w:name w:val="ListLabel 1454"/>
+    <w:qFormat/>
+    <w:rPr>
+      <w:rFonts w:ascii="Arial" w:hAnsi="Arial" w:cs="Symbol"/>
+      <w:sz w:val="22"/>
+    </w:rPr>
+  </w:style>
+  <w:style w:type="character" w:styleId="ListLabel1455">
+    <w:name w:val="ListLabel 1455"/>
+    <w:qFormat/>
+    <w:rPr>
+      <w:rFonts w:cs="Courier New"/>
+      <w:sz w:val="20"/>
+    </w:rPr>
+  </w:style>
+  <w:style w:type="character" w:styleId="ListLabel1456">
+    <w:name w:val="ListLabel 1456"/>
+    <w:qFormat/>
+    <w:rPr>
+      <w:rFonts w:cs="Wingdings"/>
+      <w:sz w:val="20"/>
+    </w:rPr>
+  </w:style>
+  <w:style w:type="character" w:styleId="ListLabel1457">
+    <w:name w:val="ListLabel 1457"/>
+    <w:qFormat/>
+    <w:rPr>
+      <w:rFonts w:cs="Wingdings"/>
+      <w:sz w:val="20"/>
+    </w:rPr>
+  </w:style>
+  <w:style w:type="character" w:styleId="ListLabel1458">
+    <w:name w:val="ListLabel 1458"/>
+    <w:qFormat/>
+    <w:rPr>
+      <w:rFonts w:cs="Wingdings"/>
+      <w:sz w:val="20"/>
+    </w:rPr>
+  </w:style>
+  <w:style w:type="character" w:styleId="ListLabel1459">
+    <w:name w:val="ListLabel 1459"/>
+    <w:qFormat/>
+    <w:rPr>
+      <w:rFonts w:cs="Wingdings"/>
+      <w:sz w:val="20"/>
+    </w:rPr>
+  </w:style>
+  <w:style w:type="character" w:styleId="ListLabel1460">
+    <w:name w:val="ListLabel 1460"/>
+    <w:qFormat/>
+    <w:rPr>
+      <w:rFonts w:cs="Wingdings"/>
+      <w:sz w:val="20"/>
+    </w:rPr>
+  </w:style>
+  <w:style w:type="character" w:styleId="ListLabel1461">
+    <w:name w:val="ListLabel 1461"/>
+    <w:qFormat/>
+    <w:rPr>
+      <w:rFonts w:cs="Wingdings"/>
+      <w:sz w:val="20"/>
+    </w:rPr>
+  </w:style>
+  <w:style w:type="character" w:styleId="ListLabel1462">
+    <w:name w:val="ListLabel 1462"/>
+    <w:qFormat/>
+    <w:rPr>
+      <w:rFonts w:cs="Wingdings"/>
+      <w:sz w:val="20"/>
+    </w:rPr>
+  </w:style>
+  <w:style w:type="character" w:styleId="ListLabel1463">
+    <w:name w:val="ListLabel 1463"/>
+    <w:qFormat/>
+    <w:rPr>
+      <w:rFonts w:ascii="Arial" w:hAnsi="Arial" w:cs="Symbol"/>
+      <w:sz w:val="22"/>
+    </w:rPr>
+  </w:style>
+  <w:style w:type="character" w:styleId="ListLabel1464">
+    <w:name w:val="ListLabel 1464"/>
+    <w:qFormat/>
+    <w:rPr>
+      <w:rFonts w:cs="Courier New"/>
+      <w:sz w:val="20"/>
+    </w:rPr>
+  </w:style>
+  <w:style w:type="character" w:styleId="ListLabel1465">
+    <w:name w:val="ListLabel 1465"/>
+    <w:qFormat/>
+    <w:rPr>
+      <w:rFonts w:cs="Wingdings"/>
+      <w:sz w:val="20"/>
+    </w:rPr>
+  </w:style>
+  <w:style w:type="character" w:styleId="ListLabel1466">
+    <w:name w:val="ListLabel 1466"/>
+    <w:qFormat/>
+    <w:rPr>
+      <w:rFonts w:cs="Wingdings"/>
+      <w:sz w:val="20"/>
+    </w:rPr>
+  </w:style>
+  <w:style w:type="character" w:styleId="ListLabel1467">
+    <w:name w:val="ListLabel 1467"/>
+    <w:qFormat/>
+    <w:rPr>
+      <w:rFonts w:cs="Wingdings"/>
+      <w:sz w:val="20"/>
+    </w:rPr>
+  </w:style>
+  <w:style w:type="character" w:styleId="ListLabel1468">
+    <w:name w:val="ListLabel 1468"/>
+    <w:qFormat/>
+    <w:rPr>
+      <w:rFonts w:cs="Wingdings"/>
+      <w:sz w:val="20"/>
+    </w:rPr>
+  </w:style>
+  <w:style w:type="character" w:styleId="ListLabel1469">
+    <w:name w:val="ListLabel 1469"/>
+    <w:qFormat/>
+    <w:rPr>
+      <w:rFonts w:cs="Wingdings"/>
+      <w:sz w:val="20"/>
+    </w:rPr>
+  </w:style>
+  <w:style w:type="character" w:styleId="ListLabel1470">
+    <w:name w:val="ListLabel 1470"/>
+    <w:qFormat/>
+    <w:rPr>
+      <w:rFonts w:cs="Wingdings"/>
+      <w:sz w:val="20"/>
+    </w:rPr>
+  </w:style>
+  <w:style w:type="character" w:styleId="ListLabel1471">
+    <w:name w:val="ListLabel 1471"/>
+    <w:qFormat/>
+    <w:rPr>
+      <w:rFonts w:cs="Wingdings"/>
+      <w:sz w:val="20"/>
+    </w:rPr>
+  </w:style>
+  <w:style w:type="character" w:styleId="ListLabel1472">
+    <w:name w:val="ListLabel 1472"/>
+    <w:qFormat/>
+    <w:rPr>
+      <w:rFonts w:ascii="Arial" w:hAnsi="Arial" w:cs="Symbol"/>
+      <w:sz w:val="22"/>
+    </w:rPr>
+  </w:style>
+  <w:style w:type="character" w:styleId="ListLabel1473">
+    <w:name w:val="ListLabel 1473"/>
+    <w:qFormat/>
+    <w:rPr>
+      <w:rFonts w:cs="Courier New"/>
+      <w:sz w:val="20"/>
+    </w:rPr>
+  </w:style>
+  <w:style w:type="character" w:styleId="ListLabel1474">
+    <w:name w:val="ListLabel 1474"/>
+    <w:qFormat/>
+    <w:rPr>
+      <w:rFonts w:cs="Wingdings"/>
+      <w:sz w:val="20"/>
+    </w:rPr>
+  </w:style>
+  <w:style w:type="character" w:styleId="ListLabel1475">
+    <w:name w:val="ListLabel 1475"/>
+    <w:qFormat/>
+    <w:rPr>
+      <w:rFonts w:cs="Wingdings"/>
+      <w:sz w:val="20"/>
+    </w:rPr>
+  </w:style>
+  <w:style w:type="character" w:styleId="ListLabel1476">
+    <w:name w:val="ListLabel 1476"/>
+    <w:qFormat/>
+    <w:rPr>
+      <w:rFonts w:cs="Wingdings"/>
+      <w:sz w:val="20"/>
+    </w:rPr>
+  </w:style>
+  <w:style w:type="character" w:styleId="ListLabel1477">
+    <w:name w:val="ListLabel 1477"/>
+    <w:qFormat/>
+    <w:rPr>
+      <w:rFonts w:cs="Wingdings"/>
+      <w:sz w:val="20"/>
+    </w:rPr>
+  </w:style>
+  <w:style w:type="character" w:styleId="ListLabel1478">
+    <w:name w:val="ListLabel 1478"/>
+    <w:qFormat/>
+    <w:rPr>
+      <w:rFonts w:cs="Wingdings"/>
+      <w:sz w:val="20"/>
+    </w:rPr>
+  </w:style>
+  <w:style w:type="character" w:styleId="ListLabel1479">
+    <w:name w:val="ListLabel 1479"/>
+    <w:qFormat/>
+    <w:rPr>
+      <w:rFonts w:cs="Wingdings"/>
+      <w:sz w:val="20"/>
+    </w:rPr>
+  </w:style>
+  <w:style w:type="character" w:styleId="ListLabel1480">
+    <w:name w:val="ListLabel 1480"/>
+    <w:qFormat/>
+    <w:rPr>
+      <w:rFonts w:cs="Wingdings"/>
+      <w:sz w:val="20"/>
+    </w:rPr>
+  </w:style>
+  <w:style w:type="character" w:styleId="ListLabel1481">
+    <w:name w:val="ListLabel 1481"/>
+    <w:qFormat/>
+    <w:rPr>
+      <w:rFonts w:ascii="Arial" w:hAnsi="Arial" w:cs="Symbol"/>
+      <w:sz w:val="22"/>
+    </w:rPr>
+  </w:style>
+  <w:style w:type="character" w:styleId="ListLabel1482">
+    <w:name w:val="ListLabel 1482"/>
+    <w:qFormat/>
+    <w:rPr>
+      <w:rFonts w:cs="Courier New"/>
+      <w:sz w:val="20"/>
+    </w:rPr>
+  </w:style>
+  <w:style w:type="character" w:styleId="ListLabel1483">
+    <w:name w:val="ListLabel 1483"/>
+    <w:qFormat/>
+    <w:rPr>
+      <w:rFonts w:cs="Wingdings"/>
+      <w:sz w:val="20"/>
+    </w:rPr>
+  </w:style>
+  <w:style w:type="character" w:styleId="ListLabel1484">
+    <w:name w:val="ListLabel 1484"/>
+    <w:qFormat/>
+    <w:rPr>
+      <w:rFonts w:cs="Wingdings"/>
+      <w:sz w:val="20"/>
+    </w:rPr>
+  </w:style>
+  <w:style w:type="character" w:styleId="ListLabel1485">
+    <w:name w:val="ListLabel 1485"/>
+    <w:qFormat/>
+    <w:rPr>
+      <w:rFonts w:cs="Wingdings"/>
+      <w:sz w:val="20"/>
+    </w:rPr>
+  </w:style>
+  <w:style w:type="character" w:styleId="ListLabel1486">
+    <w:name w:val="ListLabel 1486"/>
+    <w:qFormat/>
+    <w:rPr>
+      <w:rFonts w:cs="Wingdings"/>
+      <w:sz w:val="20"/>
+    </w:rPr>
+  </w:style>
+  <w:style w:type="character" w:styleId="ListLabel1487">
+    <w:name w:val="ListLabel 1487"/>
+    <w:qFormat/>
+    <w:rPr>
+      <w:rFonts w:cs="Wingdings"/>
+      <w:sz w:val="20"/>
+    </w:rPr>
+  </w:style>
+  <w:style w:type="character" w:styleId="ListLabel1488">
+    <w:name w:val="ListLabel 1488"/>
+    <w:qFormat/>
+    <w:rPr>
+      <w:rFonts w:cs="Wingdings"/>
+      <w:sz w:val="20"/>
+    </w:rPr>
+  </w:style>
+  <w:style w:type="character" w:styleId="ListLabel1489">
+    <w:name w:val="ListLabel 1489"/>
+    <w:qFormat/>
+    <w:rPr>
+      <w:rFonts w:cs="Wingdings"/>
+      <w:sz w:val="20"/>
+    </w:rPr>
+  </w:style>
+  <w:style w:type="character" w:styleId="ListLabel1490">
+    <w:name w:val="ListLabel 1490"/>
+    <w:qFormat/>
+    <w:rPr>
+      <w:rFonts w:ascii="Arial" w:hAnsi="Arial" w:cs="Symbol"/>
+      <w:sz w:val="22"/>
+    </w:rPr>
+  </w:style>
+  <w:style w:type="character" w:styleId="ListLabel1491">
+    <w:name w:val="ListLabel 1491"/>
+    <w:qFormat/>
+    <w:rPr>
+      <w:rFonts w:cs="Courier New"/>
+      <w:sz w:val="20"/>
+    </w:rPr>
+  </w:style>
+  <w:style w:type="character" w:styleId="ListLabel1492">
+    <w:name w:val="ListLabel 1492"/>
+    <w:qFormat/>
+    <w:rPr>
+      <w:rFonts w:cs="Wingdings"/>
+      <w:sz w:val="20"/>
+    </w:rPr>
+  </w:style>
+  <w:style w:type="character" w:styleId="ListLabel1493">
+    <w:name w:val="ListLabel 1493"/>
+    <w:qFormat/>
+    <w:rPr>
+      <w:rFonts w:cs="Wingdings"/>
+      <w:sz w:val="20"/>
+    </w:rPr>
+  </w:style>
+  <w:style w:type="character" w:styleId="ListLabel1494">
+    <w:name w:val="ListLabel 1494"/>
+    <w:qFormat/>
+    <w:rPr>
+      <w:rFonts w:cs="Wingdings"/>
+      <w:sz w:val="20"/>
+    </w:rPr>
+  </w:style>
+  <w:style w:type="character" w:styleId="ListLabel1495">
+    <w:name w:val="ListLabel 1495"/>
+    <w:qFormat/>
+    <w:rPr>
+      <w:rFonts w:cs="Wingdings"/>
+      <w:sz w:val="20"/>
+    </w:rPr>
+  </w:style>
+  <w:style w:type="character" w:styleId="ListLabel1496">
+    <w:name w:val="ListLabel 1496"/>
+    <w:qFormat/>
+    <w:rPr>
+      <w:rFonts w:cs="Wingdings"/>
+      <w:sz w:val="20"/>
+    </w:rPr>
+  </w:style>
+  <w:style w:type="character" w:styleId="ListLabel1497">
+    <w:name w:val="ListLabel 1497"/>
+    <w:qFormat/>
+    <w:rPr>
+      <w:rFonts w:cs="Wingdings"/>
+      <w:sz w:val="20"/>
+    </w:rPr>
+  </w:style>
+  <w:style w:type="character" w:styleId="ListLabel1498">
+    <w:name w:val="ListLabel 1498"/>
+    <w:qFormat/>
+    <w:rPr>
+      <w:rFonts w:cs="Wingdings"/>
+      <w:sz w:val="20"/>
+    </w:rPr>
+  </w:style>
+  <w:style w:type="character" w:styleId="ListLabel1499">
+    <w:name w:val="ListLabel 1499"/>
+    <w:qFormat/>
+    <w:rPr>
+      <w:rFonts w:ascii="Arial" w:hAnsi="Arial" w:cs="Symbol"/>
+      <w:sz w:val="22"/>
+    </w:rPr>
+  </w:style>
+  <w:style w:type="character" w:styleId="ListLabel1500">
+    <w:name w:val="ListLabel 1500"/>
+    <w:qFormat/>
+    <w:rPr>
+      <w:rFonts w:cs="Courier New"/>
+      <w:sz w:val="20"/>
+    </w:rPr>
+  </w:style>
+  <w:style w:type="character" w:styleId="ListLabel1501">
+    <w:name w:val="ListLabel 1501"/>
+    <w:qFormat/>
+    <w:rPr>
+      <w:rFonts w:cs="Wingdings"/>
+      <w:sz w:val="20"/>
+    </w:rPr>
+  </w:style>
+  <w:style w:type="character" w:styleId="ListLabel1502">
+    <w:name w:val="ListLabel 1502"/>
+    <w:qFormat/>
+    <w:rPr>
+      <w:rFonts w:cs="Wingdings"/>
+      <w:sz w:val="20"/>
+    </w:rPr>
+  </w:style>
+  <w:style w:type="character" w:styleId="ListLabel1503">
+    <w:name w:val="ListLabel 1503"/>
+    <w:qFormat/>
+    <w:rPr>
+      <w:rFonts w:cs="Wingdings"/>
+      <w:sz w:val="20"/>
+    </w:rPr>
+  </w:style>
+  <w:style w:type="character" w:styleId="ListLabel1504">
+    <w:name w:val="ListLabel 1504"/>
+    <w:qFormat/>
+    <w:rPr>
+      <w:rFonts w:cs="Wingdings"/>
+      <w:sz w:val="20"/>
+    </w:rPr>
+  </w:style>
+  <w:style w:type="character" w:styleId="ListLabel1505">
+    <w:name w:val="ListLabel 1505"/>
+    <w:qFormat/>
+    <w:rPr>
+      <w:rFonts w:cs="Wingdings"/>
+      <w:sz w:val="20"/>
+    </w:rPr>
+  </w:style>
+  <w:style w:type="character" w:styleId="ListLabel1506">
+    <w:name w:val="ListLabel 1506"/>
+    <w:qFormat/>
+    <w:rPr>
+      <w:rFonts w:cs="Wingdings"/>
+      <w:sz w:val="20"/>
+    </w:rPr>
+  </w:style>
+  <w:style w:type="character" w:styleId="ListLabel1507">
+    <w:name w:val="ListLabel 1507"/>
+    <w:qFormat/>
+    <w:rPr>
+      <w:rFonts w:cs="Wingdings"/>
+      <w:sz w:val="20"/>
+    </w:rPr>
+  </w:style>
+  <w:style w:type="character" w:styleId="ListLabel1508">
+    <w:name w:val="ListLabel 1508"/>
+    <w:qFormat/>
+    <w:rPr>
+      <w:rFonts w:ascii="Arial" w:hAnsi="Arial" w:cs="Symbol"/>
+      <w:sz w:val="22"/>
+    </w:rPr>
+  </w:style>
+  <w:style w:type="character" w:styleId="ListLabel1509">
+    <w:name w:val="ListLabel 1509"/>
+    <w:qFormat/>
+    <w:rPr>
+      <w:rFonts w:cs="Courier New"/>
+      <w:sz w:val="20"/>
+    </w:rPr>
+  </w:style>
+  <w:style w:type="character" w:styleId="ListLabel1510">
+    <w:name w:val="ListLabel 1510"/>
+    <w:qFormat/>
+    <w:rPr>
+      <w:rFonts w:cs="Wingdings"/>
+      <w:sz w:val="20"/>
+    </w:rPr>
+  </w:style>
+  <w:style w:type="character" w:styleId="ListLabel1511">
+    <w:name w:val="ListLabel 1511"/>
+    <w:qFormat/>
+    <w:rPr>
+      <w:rFonts w:cs="Wingdings"/>
+      <w:sz w:val="20"/>
+    </w:rPr>
+  </w:style>
+  <w:style w:type="character" w:styleId="ListLabel1512">
+    <w:name w:val="ListLabel 1512"/>
+    <w:qFormat/>
+    <w:rPr>
+      <w:rFonts w:cs="Wingdings"/>
+      <w:sz w:val="20"/>
+    </w:rPr>
+  </w:style>
+  <w:style w:type="character" w:styleId="ListLabel1513">
+    <w:name w:val="ListLabel 1513"/>
+    <w:qFormat/>
+    <w:rPr>
+      <w:rFonts w:cs="Wingdings"/>
+      <w:sz w:val="20"/>
+    </w:rPr>
+  </w:style>
+  <w:style w:type="character" w:styleId="ListLabel1514">
+    <w:name w:val="ListLabel 1514"/>
+    <w:qFormat/>
+    <w:rPr>
+      <w:rFonts w:cs="Wingdings"/>
+      <w:sz w:val="20"/>
+    </w:rPr>
+  </w:style>
+  <w:style w:type="character" w:styleId="ListLabel1515">
+    <w:name w:val="ListLabel 1515"/>
+    <w:qFormat/>
+    <w:rPr>
+      <w:rFonts w:cs="Wingdings"/>
+      <w:sz w:val="20"/>
+    </w:rPr>
+  </w:style>
+  <w:style w:type="character" w:styleId="ListLabel1516">
+    <w:name w:val="ListLabel 1516"/>
+    <w:qFormat/>
+    <w:rPr>
+      <w:rFonts w:cs="Wingdings"/>
+      <w:sz w:val="20"/>
+    </w:rPr>
+  </w:style>
+  <w:style w:type="character" w:styleId="ListLabel1517">
+    <w:name w:val="ListLabel 1517"/>
+    <w:qFormat/>
+    <w:rPr>
+      <w:rFonts w:ascii="Arial" w:hAnsi="Arial" w:cs="Symbol"/>
+      <w:sz w:val="22"/>
+    </w:rPr>
+  </w:style>
+  <w:style w:type="character" w:styleId="ListLabel1518">
+    <w:name w:val="ListLabel 1518"/>
+    <w:qFormat/>
+    <w:rPr>
+      <w:rFonts w:cs="Courier New"/>
+      <w:sz w:val="20"/>
+    </w:rPr>
+  </w:style>
+  <w:style w:type="character" w:styleId="ListLabel1519">
+    <w:name w:val="ListLabel 1519"/>
+    <w:qFormat/>
+    <w:rPr>
+      <w:rFonts w:cs="Wingdings"/>
+      <w:sz w:val="20"/>
+    </w:rPr>
+  </w:style>
+  <w:style w:type="character" w:styleId="ListLabel1520">
+    <w:name w:val="ListLabel 1520"/>
+    <w:qFormat/>
+    <w:rPr>
+      <w:rFonts w:cs="Wingdings"/>
+      <w:sz w:val="20"/>
+    </w:rPr>
+  </w:style>
+  <w:style w:type="character" w:styleId="ListLabel1521">
+    <w:name w:val="ListLabel 1521"/>
+    <w:qFormat/>
+    <w:rPr>
+      <w:rFonts w:cs="Wingdings"/>
+      <w:sz w:val="20"/>
+    </w:rPr>
+  </w:style>
+  <w:style w:type="character" w:styleId="ListLabel1522">
+    <w:name w:val="ListLabel 1522"/>
+    <w:qFormat/>
+    <w:rPr>
+      <w:rFonts w:cs="Wingdings"/>
+      <w:sz w:val="20"/>
+    </w:rPr>
+  </w:style>
+  <w:style w:type="character" w:styleId="ListLabel1523">
+    <w:name w:val="ListLabel 1523"/>
+    <w:qFormat/>
+    <w:rPr>
+      <w:rFonts w:cs="Wingdings"/>
+      <w:sz w:val="20"/>
+    </w:rPr>
+  </w:style>
+  <w:style w:type="character" w:styleId="ListLabel1524">
+    <w:name w:val="ListLabel 1524"/>
+    <w:qFormat/>
+    <w:rPr>
+      <w:rFonts w:cs="Wingdings"/>
+      <w:sz w:val="20"/>
+    </w:rPr>
+  </w:style>
+  <w:style w:type="character" w:styleId="ListLabel1525">
+    <w:name w:val="ListLabel 1525"/>
+    <w:qFormat/>
+    <w:rPr>
+      <w:rFonts w:cs="Wingdings"/>
+      <w:sz w:val="20"/>
+    </w:rPr>
+  </w:style>
+  <w:style w:type="character" w:styleId="ListLabel1526">
+    <w:name w:val="ListLabel 1526"/>
+    <w:qFormat/>
+    <w:rPr>
+      <w:rFonts w:ascii="Arial" w:hAnsi="Arial" w:cs="Symbol"/>
+      <w:sz w:val="22"/>
+    </w:rPr>
+  </w:style>
+  <w:style w:type="character" w:styleId="ListLabel1527">
+    <w:name w:val="ListLabel 1527"/>
+    <w:qFormat/>
+    <w:rPr>
+      <w:rFonts w:cs="Courier New"/>
+      <w:sz w:val="20"/>
+    </w:rPr>
+  </w:style>
+  <w:style w:type="character" w:styleId="ListLabel1528">
+    <w:name w:val="ListLabel 1528"/>
+    <w:qFormat/>
+    <w:rPr>
+      <w:rFonts w:cs="Wingdings"/>
+      <w:sz w:val="20"/>
+    </w:rPr>
+  </w:style>
+  <w:style w:type="character" w:styleId="ListLabel1529">
+    <w:name w:val="ListLabel 1529"/>
+    <w:qFormat/>
+    <w:rPr>
+      <w:rFonts w:cs="Wingdings"/>
+      <w:sz w:val="20"/>
+    </w:rPr>
+  </w:style>
+  <w:style w:type="character" w:styleId="ListLabel1530">
+    <w:name w:val="ListLabel 1530"/>
+    <w:qFormat/>
+    <w:rPr>
+      <w:rFonts w:cs="Wingdings"/>
+      <w:sz w:val="20"/>
+    </w:rPr>
+  </w:style>
+  <w:style w:type="character" w:styleId="ListLabel1531">
+    <w:name w:val="ListLabel 1531"/>
+    <w:qFormat/>
+    <w:rPr>
+      <w:rFonts w:cs="Wingdings"/>
+      <w:sz w:val="20"/>
+    </w:rPr>
+  </w:style>
+  <w:style w:type="character" w:styleId="ListLabel1532">
+    <w:name w:val="ListLabel 1532"/>
+    <w:qFormat/>
+    <w:rPr>
+      <w:rFonts w:cs="Wingdings"/>
+      <w:sz w:val="20"/>
+    </w:rPr>
+  </w:style>
+  <w:style w:type="character" w:styleId="ListLabel1533">
+    <w:name w:val="ListLabel 1533"/>
+    <w:qFormat/>
+    <w:rPr>
+      <w:rFonts w:cs="Wingdings"/>
+      <w:sz w:val="20"/>
+    </w:rPr>
+  </w:style>
+  <w:style w:type="character" w:styleId="ListLabel1534">
+    <w:name w:val="ListLabel 1534"/>
+    <w:qFormat/>
+    <w:rPr>
+      <w:rFonts w:cs="Wingdings"/>
+      <w:sz w:val="20"/>
+    </w:rPr>
+  </w:style>
+  <w:style w:type="character" w:styleId="ListLabel1535">
+    <w:name w:val="ListLabel 1535"/>
+    <w:qFormat/>
+    <w:rPr>
+      <w:rFonts w:ascii="Arial" w:hAnsi="Arial" w:cs="Symbol"/>
+      <w:sz w:val="22"/>
+    </w:rPr>
+  </w:style>
+  <w:style w:type="character" w:styleId="ListLabel1536">
+    <w:name w:val="ListLabel 1536"/>
+    <w:qFormat/>
+    <w:rPr>
+      <w:rFonts w:cs="Courier New"/>
+      <w:sz w:val="20"/>
+    </w:rPr>
+  </w:style>
+  <w:style w:type="character" w:styleId="ListLabel1537">
+    <w:name w:val="ListLabel 1537"/>
+    <w:qFormat/>
+    <w:rPr>
+      <w:rFonts w:cs="Wingdings"/>
+      <w:sz w:val="20"/>
+    </w:rPr>
+  </w:style>
+  <w:style w:type="character" w:styleId="ListLabel1538">
+    <w:name w:val="ListLabel 1538"/>
+    <w:qFormat/>
+    <w:rPr>
+      <w:rFonts w:cs="Wingdings"/>
+      <w:sz w:val="20"/>
+    </w:rPr>
+  </w:style>
+  <w:style w:type="character" w:styleId="ListLabel1539">
+    <w:name w:val="ListLabel 1539"/>
+    <w:qFormat/>
+    <w:rPr>
+      <w:rFonts w:cs="Wingdings"/>
+      <w:sz w:val="20"/>
+    </w:rPr>
+  </w:style>
+  <w:style w:type="character" w:styleId="ListLabel1540">
+    <w:name w:val="ListLabel 1540"/>
+    <w:qFormat/>
+    <w:rPr>
+      <w:rFonts w:cs="Wingdings"/>
+      <w:sz w:val="20"/>
+    </w:rPr>
+  </w:style>
+  <w:style w:type="character" w:styleId="ListLabel1541">
+    <w:name w:val="ListLabel 1541"/>
+    <w:qFormat/>
+    <w:rPr>
+      <w:rFonts w:cs="Wingdings"/>
+      <w:sz w:val="20"/>
+    </w:rPr>
+  </w:style>
+  <w:style w:type="character" w:styleId="ListLabel1542">
+    <w:name w:val="ListLabel 1542"/>
+    <w:qFormat/>
+    <w:rPr>
+      <w:rFonts w:cs="Wingdings"/>
+      <w:sz w:val="20"/>
+    </w:rPr>
+  </w:style>
+  <w:style w:type="character" w:styleId="ListLabel1543">
+    <w:name w:val="ListLabel 1543"/>
+    <w:qFormat/>
+    <w:rPr>
+      <w:rFonts w:cs="Wingdings"/>
+      <w:sz w:val="20"/>
+    </w:rPr>
+  </w:style>
+  <w:style w:type="character" w:styleId="ListLabel1544">
+    <w:name w:val="ListLabel 1544"/>
+    <w:qFormat/>
+    <w:rPr>
+      <w:rFonts w:ascii="Arial" w:hAnsi="Arial" w:cs="Symbol"/>
+      <w:sz w:val="22"/>
+    </w:rPr>
+  </w:style>
+  <w:style w:type="character" w:styleId="ListLabel1545">
+    <w:name w:val="ListLabel 1545"/>
+    <w:qFormat/>
+    <w:rPr>
+      <w:rFonts w:cs="Courier New"/>
+      <w:sz w:val="20"/>
+    </w:rPr>
+  </w:style>
+  <w:style w:type="character" w:styleId="ListLabel1546">
+    <w:name w:val="ListLabel 1546"/>
+    <w:qFormat/>
+    <w:rPr>
+      <w:rFonts w:cs="Wingdings"/>
+      <w:sz w:val="20"/>
+    </w:rPr>
+  </w:style>
+  <w:style w:type="character" w:styleId="ListLabel1547">
+    <w:name w:val="ListLabel 1547"/>
+    <w:qFormat/>
+    <w:rPr>
+      <w:rFonts w:cs="Wingdings"/>
+      <w:sz w:val="20"/>
+    </w:rPr>
+  </w:style>
+  <w:style w:type="character" w:styleId="ListLabel1548">
+    <w:name w:val="ListLabel 1548"/>
+    <w:qFormat/>
+    <w:rPr>
+      <w:rFonts w:cs="Wingdings"/>
+      <w:sz w:val="20"/>
+    </w:rPr>
+  </w:style>
+  <w:style w:type="character" w:styleId="ListLabel1549">
+    <w:name w:val="ListLabel 1549"/>
+    <w:qFormat/>
+    <w:rPr>
+      <w:rFonts w:cs="Wingdings"/>
+      <w:sz w:val="20"/>
+    </w:rPr>
+  </w:style>
+  <w:style w:type="character" w:styleId="ListLabel1550">
+    <w:name w:val="ListLabel 1550"/>
+    <w:qFormat/>
+    <w:rPr>
+      <w:rFonts w:cs="Wingdings"/>
+      <w:sz w:val="20"/>
+    </w:rPr>
+  </w:style>
+  <w:style w:type="character" w:styleId="ListLabel1551">
+    <w:name w:val="ListLabel 1551"/>
+    <w:qFormat/>
+    <w:rPr>
+      <w:rFonts w:cs="Wingdings"/>
+      <w:sz w:val="20"/>
+    </w:rPr>
+  </w:style>
+  <w:style w:type="character" w:styleId="ListLabel1552">
+    <w:name w:val="ListLabel 1552"/>
+    <w:qFormat/>
+    <w:rPr>
+      <w:rFonts w:cs="Wingdings"/>
+      <w:sz w:val="20"/>
+    </w:rPr>
+  </w:style>
+  <w:style w:type="character" w:styleId="ListLabel1553">
+    <w:name w:val="ListLabel 1553"/>
+    <w:qFormat/>
+    <w:rPr>
+      <w:rFonts w:ascii="Arial" w:hAnsi="Arial" w:cs="Symbol"/>
+      <w:sz w:val="22"/>
+    </w:rPr>
+  </w:style>
+  <w:style w:type="character" w:styleId="ListLabel1554">
+    <w:name w:val="ListLabel 1554"/>
+    <w:qFormat/>
+    <w:rPr>
+      <w:rFonts w:cs="Courier New"/>
+      <w:sz w:val="20"/>
+    </w:rPr>
+  </w:style>
+  <w:style w:type="character" w:styleId="ListLabel1555">
+    <w:name w:val="ListLabel 1555"/>
+    <w:qFormat/>
+    <w:rPr>
+      <w:rFonts w:cs="Wingdings"/>
+      <w:sz w:val="20"/>
+    </w:rPr>
+  </w:style>
+  <w:style w:type="character" w:styleId="ListLabel1556">
+    <w:name w:val="ListLabel 1556"/>
+    <w:qFormat/>
+    <w:rPr>
+      <w:rFonts w:cs="Wingdings"/>
+      <w:sz w:val="20"/>
+    </w:rPr>
+  </w:style>
+  <w:style w:type="character" w:styleId="ListLabel1557">
+    <w:name w:val="ListLabel 1557"/>
+    <w:qFormat/>
+    <w:rPr>
+      <w:rFonts w:cs="Wingdings"/>
+      <w:sz w:val="20"/>
+    </w:rPr>
+  </w:style>
+  <w:style w:type="character" w:styleId="ListLabel1558">
+    <w:name w:val="ListLabel 1558"/>
+    <w:qFormat/>
+    <w:rPr>
+      <w:rFonts w:cs="Wingdings"/>
+      <w:sz w:val="20"/>
+    </w:rPr>
+  </w:style>
+  <w:style w:type="character" w:styleId="ListLabel1559">
+    <w:name w:val="ListLabel 1559"/>
+    <w:qFormat/>
+    <w:rPr>
+      <w:rFonts w:cs="Wingdings"/>
+      <w:sz w:val="20"/>
+    </w:rPr>
+  </w:style>
+  <w:style w:type="character" w:styleId="ListLabel1560">
+    <w:name w:val="ListLabel 1560"/>
+    <w:qFormat/>
+    <w:rPr>
+      <w:rFonts w:cs="Wingdings"/>
+      <w:sz w:val="20"/>
+    </w:rPr>
+  </w:style>
+  <w:style w:type="character" w:styleId="ListLabel1561">
+    <w:name w:val="ListLabel 1561"/>
+    <w:qFormat/>
+    <w:rPr>
+      <w:rFonts w:cs="Wingdings"/>
+      <w:sz w:val="20"/>
+    </w:rPr>
+  </w:style>
+  <w:style w:type="character" w:styleId="ListLabel1562">
+    <w:name w:val="ListLabel 1562"/>
+    <w:qFormat/>
+    <w:rPr>
+      <w:rFonts w:ascii="Arial" w:hAnsi="Arial" w:cs="Symbol"/>
+      <w:sz w:val="22"/>
+    </w:rPr>
+  </w:style>
+  <w:style w:type="character" w:styleId="ListLabel1563">
+    <w:name w:val="ListLabel 1563"/>
+    <w:qFormat/>
+    <w:rPr>
+      <w:rFonts w:cs="Courier New"/>
+      <w:sz w:val="20"/>
+    </w:rPr>
+  </w:style>
+  <w:style w:type="character" w:styleId="ListLabel1564">
+    <w:name w:val="ListLabel 1564"/>
+    <w:qFormat/>
+    <w:rPr>
+      <w:rFonts w:cs="Wingdings"/>
+      <w:sz w:val="20"/>
+    </w:rPr>
+  </w:style>
+  <w:style w:type="character" w:styleId="ListLabel1565">
+    <w:name w:val="ListLabel 1565"/>
+    <w:qFormat/>
+    <w:rPr>
+      <w:rFonts w:cs="Wingdings"/>
+      <w:sz w:val="20"/>
+    </w:rPr>
+  </w:style>
+  <w:style w:type="character" w:styleId="ListLabel1566">
+    <w:name w:val="ListLabel 1566"/>
+    <w:qFormat/>
+    <w:rPr>
+      <w:rFonts w:cs="Wingdings"/>
+      <w:sz w:val="20"/>
+    </w:rPr>
+  </w:style>
+  <w:style w:type="character" w:styleId="ListLabel1567">
+    <w:name w:val="ListLabel 1567"/>
+    <w:qFormat/>
+    <w:rPr>
+      <w:rFonts w:cs="Wingdings"/>
+      <w:sz w:val="20"/>
+    </w:rPr>
+  </w:style>
+  <w:style w:type="character" w:styleId="ListLabel1568">
+    <w:name w:val="ListLabel 1568"/>
+    <w:qFormat/>
+    <w:rPr>
+      <w:rFonts w:cs="Wingdings"/>
+      <w:sz w:val="20"/>
+    </w:rPr>
+  </w:style>
+  <w:style w:type="character" w:styleId="ListLabel1569">
+    <w:name w:val="ListLabel 1569"/>
+    <w:qFormat/>
+    <w:rPr>
+      <w:rFonts w:cs="Wingdings"/>
+      <w:sz w:val="20"/>
+    </w:rPr>
+  </w:style>
+  <w:style w:type="character" w:styleId="ListLabel1570">
+    <w:name w:val="ListLabel 1570"/>
+    <w:qFormat/>
+    <w:rPr>
+      <w:rFonts w:cs="Wingdings"/>
+      <w:sz w:val="20"/>
+    </w:rPr>
+  </w:style>
+  <w:style w:type="character" w:styleId="ListLabel1571">
+    <w:name w:val="ListLabel 1571"/>
+    <w:qFormat/>
+    <w:rPr>
+      <w:rFonts w:ascii="Arial" w:hAnsi="Arial" w:cs="Symbol"/>
+      <w:sz w:val="22"/>
+    </w:rPr>
+  </w:style>
+  <w:style w:type="character" w:styleId="ListLabel1572">
+    <w:name w:val="ListLabel 1572"/>
+    <w:qFormat/>
+    <w:rPr>
+      <w:rFonts w:cs="Courier New"/>
+      <w:sz w:val="20"/>
+    </w:rPr>
+  </w:style>
+  <w:style w:type="character" w:styleId="ListLabel1573">
+    <w:name w:val="ListLabel 1573"/>
+    <w:qFormat/>
+    <w:rPr>
+      <w:rFonts w:cs="Wingdings"/>
+      <w:sz w:val="20"/>
+    </w:rPr>
+  </w:style>
+  <w:style w:type="character" w:styleId="ListLabel1574">
+    <w:name w:val="ListLabel 1574"/>
+    <w:qFormat/>
+    <w:rPr>
+      <w:rFonts w:cs="Wingdings"/>
+      <w:sz w:val="20"/>
+    </w:rPr>
+  </w:style>
+  <w:style w:type="character" w:styleId="ListLabel1575">
+    <w:name w:val="ListLabel 1575"/>
+    <w:qFormat/>
+    <w:rPr>
+      <w:rFonts w:cs="Wingdings"/>
+      <w:sz w:val="20"/>
+    </w:rPr>
+  </w:style>
+  <w:style w:type="character" w:styleId="ListLabel1576">
+    <w:name w:val="ListLabel 1576"/>
+    <w:qFormat/>
+    <w:rPr>
+      <w:rFonts w:cs="Wingdings"/>
+      <w:sz w:val="20"/>
+    </w:rPr>
+  </w:style>
+  <w:style w:type="character" w:styleId="ListLabel1577">
+    <w:name w:val="ListLabel 1577"/>
+    <w:qFormat/>
+    <w:rPr>
+      <w:rFonts w:cs="Wingdings"/>
+      <w:sz w:val="20"/>
+    </w:rPr>
+  </w:style>
+  <w:style w:type="character" w:styleId="ListLabel1578">
+    <w:name w:val="ListLabel 1578"/>
+    <w:qFormat/>
+    <w:rPr>
+      <w:rFonts w:cs="Wingdings"/>
+      <w:sz w:val="20"/>
+    </w:rPr>
+  </w:style>
+  <w:style w:type="character" w:styleId="ListLabel1579">
+    <w:name w:val="ListLabel 1579"/>
+    <w:qFormat/>
+    <w:rPr>
+      <w:rFonts w:cs="Wingdings"/>
+      <w:sz w:val="20"/>
+    </w:rPr>
+  </w:style>
+  <w:style w:type="character" w:styleId="ListLabel1580">
+    <w:name w:val="ListLabel 1580"/>
+    <w:qFormat/>
+    <w:rPr>
+      <w:rFonts w:ascii="Arial" w:hAnsi="Arial" w:cs="Symbol"/>
+      <w:b/>
+      <w:sz w:val="22"/>
+    </w:rPr>
+  </w:style>
+  <w:style w:type="character" w:styleId="ListLabel1581">
+    <w:name w:val="ListLabel 1581"/>
+    <w:qFormat/>
+    <w:rPr>
+      <w:rFonts w:cs="Courier New"/>
+      <w:sz w:val="20"/>
+    </w:rPr>
+  </w:style>
+  <w:style w:type="character" w:styleId="ListLabel1582">
+    <w:name w:val="ListLabel 1582"/>
+    <w:qFormat/>
+    <w:rPr>
+      <w:rFonts w:cs="Wingdings"/>
+      <w:sz w:val="20"/>
+    </w:rPr>
+  </w:style>
+  <w:style w:type="character" w:styleId="ListLabel1583">
+    <w:name w:val="ListLabel 1583"/>
+    <w:qFormat/>
+    <w:rPr>
+      <w:rFonts w:cs="Wingdings"/>
+      <w:sz w:val="20"/>
+    </w:rPr>
+  </w:style>
+  <w:style w:type="character" w:styleId="ListLabel1584">
+    <w:name w:val="ListLabel 1584"/>
+    <w:qFormat/>
+    <w:rPr>
+      <w:rFonts w:cs="Wingdings"/>
+      <w:sz w:val="20"/>
+    </w:rPr>
+  </w:style>
+  <w:style w:type="character" w:styleId="ListLabel1585">
+    <w:name w:val="ListLabel 1585"/>
+    <w:qFormat/>
+    <w:rPr>
+      <w:rFonts w:cs="Wingdings"/>
+      <w:sz w:val="20"/>
+    </w:rPr>
+  </w:style>
+  <w:style w:type="character" w:styleId="ListLabel1586">
+    <w:name w:val="ListLabel 1586"/>
+    <w:qFormat/>
+    <w:rPr>
+      <w:rFonts w:cs="Wingdings"/>
+      <w:sz w:val="20"/>
+    </w:rPr>
+  </w:style>
+  <w:style w:type="character" w:styleId="ListLabel1587">
+    <w:name w:val="ListLabel 1587"/>
+    <w:qFormat/>
+    <w:rPr>
+      <w:rFonts w:cs="Wingdings"/>
+      <w:sz w:val="20"/>
+    </w:rPr>
+  </w:style>
+  <w:style w:type="character" w:styleId="ListLabel1588">
+    <w:name w:val="ListLabel 1588"/>
+    <w:qFormat/>
+    <w:rPr>
+      <w:rFonts w:cs="Wingdings"/>
+      <w:sz w:val="20"/>
+    </w:rPr>
+  </w:style>
+  <w:style w:type="character" w:styleId="ListLabel1589">
+    <w:name w:val="ListLabel 1589"/>
+    <w:qFormat/>
+    <w:rPr>
+      <w:rFonts w:ascii="Arial" w:hAnsi="Arial" w:cs="Symbol"/>
+      <w:sz w:val="22"/>
+    </w:rPr>
+  </w:style>
+  <w:style w:type="character" w:styleId="ListLabel1590">
+    <w:name w:val="ListLabel 1590"/>
+    <w:qFormat/>
+    <w:rPr>
+      <w:rFonts w:cs="Courier New"/>
+      <w:sz w:val="20"/>
+    </w:rPr>
+  </w:style>
+  <w:style w:type="character" w:styleId="ListLabel1591">
+    <w:name w:val="ListLabel 1591"/>
+    <w:qFormat/>
+    <w:rPr>
+      <w:rFonts w:cs="Wingdings"/>
+      <w:sz w:val="20"/>
+    </w:rPr>
+  </w:style>
+  <w:style w:type="character" w:styleId="ListLabel1592">
+    <w:name w:val="ListLabel 1592"/>
+    <w:qFormat/>
+    <w:rPr>
+      <w:rFonts w:cs="Wingdings"/>
+      <w:sz w:val="20"/>
+    </w:rPr>
+  </w:style>
+  <w:style w:type="character" w:styleId="ListLabel1593">
+    <w:name w:val="ListLabel 1593"/>
+    <w:qFormat/>
+    <w:rPr>
+      <w:rFonts w:cs="Wingdings"/>
+      <w:sz w:val="20"/>
+    </w:rPr>
+  </w:style>
+  <w:style w:type="character" w:styleId="ListLabel1594">
+    <w:name w:val="ListLabel 1594"/>
+    <w:qFormat/>
+    <w:rPr>
+      <w:rFonts w:cs="Wingdings"/>
+      <w:sz w:val="20"/>
+    </w:rPr>
+  </w:style>
+  <w:style w:type="character" w:styleId="ListLabel1595">
+    <w:name w:val="ListLabel 1595"/>
+    <w:qFormat/>
+    <w:rPr>
+      <w:rFonts w:cs="Wingdings"/>
+      <w:sz w:val="20"/>
+    </w:rPr>
+  </w:style>
+  <w:style w:type="character" w:styleId="ListLabel1596">
+    <w:name w:val="ListLabel 1596"/>
+    <w:qFormat/>
+    <w:rPr>
+      <w:rFonts w:cs="Wingdings"/>
+      <w:sz w:val="20"/>
+    </w:rPr>
+  </w:style>
+  <w:style w:type="character" w:styleId="ListLabel1597">
+    <w:name w:val="ListLabel 1597"/>
+    <w:qFormat/>
+    <w:rPr>
+      <w:rFonts w:cs="Wingdings"/>
+      <w:sz w:val="20"/>
+    </w:rPr>
+  </w:style>
+  <w:style w:type="character" w:styleId="ListLabel1598">
+    <w:name w:val="ListLabel 1598"/>
+    <w:qFormat/>
+    <w:rPr>
+      <w:rFonts w:ascii="Arial" w:hAnsi="Arial" w:cs="Symbol"/>
+      <w:sz w:val="22"/>
+    </w:rPr>
+  </w:style>
+  <w:style w:type="character" w:styleId="ListLabel1599">
+    <w:name w:val="ListLabel 1599"/>
+    <w:qFormat/>
+    <w:rPr>
+      <w:rFonts w:cs="Courier New"/>
+      <w:sz w:val="20"/>
+    </w:rPr>
+  </w:style>
+  <w:style w:type="character" w:styleId="ListLabel1600">
+    <w:name w:val="ListLabel 1600"/>
+    <w:qFormat/>
+    <w:rPr>
+      <w:rFonts w:cs="Wingdings"/>
+      <w:sz w:val="20"/>
+    </w:rPr>
+  </w:style>
+  <w:style w:type="character" w:styleId="ListLabel1601">
+    <w:name w:val="ListLabel 1601"/>
+    <w:qFormat/>
+    <w:rPr>
+      <w:rFonts w:cs="Wingdings"/>
+      <w:sz w:val="20"/>
+    </w:rPr>
+  </w:style>
+  <w:style w:type="character" w:styleId="ListLabel1602">
+    <w:name w:val="ListLabel 1602"/>
+    <w:qFormat/>
+    <w:rPr>
+      <w:rFonts w:cs="Wingdings"/>
+      <w:sz w:val="20"/>
+    </w:rPr>
+  </w:style>
+  <w:style w:type="character" w:styleId="ListLabel1603">
+    <w:name w:val="ListLabel 1603"/>
+    <w:qFormat/>
+    <w:rPr>
+      <w:rFonts w:cs="Wingdings"/>
+      <w:sz w:val="20"/>
+    </w:rPr>
+  </w:style>
+  <w:style w:type="character" w:styleId="ListLabel1604">
+    <w:name w:val="ListLabel 1604"/>
+    <w:qFormat/>
+    <w:rPr>
+      <w:rFonts w:cs="Wingdings"/>
+      <w:sz w:val="20"/>
+    </w:rPr>
+  </w:style>
+  <w:style w:type="character" w:styleId="ListLabel1605">
+    <w:name w:val="ListLabel 1605"/>
+    <w:qFormat/>
+    <w:rPr>
+      <w:rFonts w:cs="Wingdings"/>
+      <w:sz w:val="20"/>
+    </w:rPr>
+  </w:style>
+  <w:style w:type="character" w:styleId="ListLabel1606">
+    <w:name w:val="ListLabel 1606"/>
+    <w:qFormat/>
+    <w:rPr>
+      <w:rFonts w:cs="Wingdings"/>
+      <w:sz w:val="20"/>
+    </w:rPr>
+  </w:style>
+  <w:style w:type="character" w:styleId="ListLabel1607">
+    <w:name w:val="ListLabel 1607"/>
+    <w:qFormat/>
+    <w:rPr>
+      <w:rFonts w:ascii="Arial" w:hAnsi="Arial" w:cs="Symbol"/>
+      <w:sz w:val="22"/>
+    </w:rPr>
+  </w:style>
+  <w:style w:type="character" w:styleId="ListLabel1608">
+    <w:name w:val="ListLabel 1608"/>
+    <w:qFormat/>
+    <w:rPr>
+      <w:rFonts w:cs="Courier New"/>
+      <w:sz w:val="20"/>
+    </w:rPr>
+  </w:style>
+  <w:style w:type="character" w:styleId="ListLabel1609">
+    <w:name w:val="ListLabel 1609"/>
+    <w:qFormat/>
+    <w:rPr>
+      <w:rFonts w:cs="Wingdings"/>
+      <w:sz w:val="20"/>
+    </w:rPr>
+  </w:style>
+  <w:style w:type="character" w:styleId="ListLabel1610">
+    <w:name w:val="ListLabel 1610"/>
+    <w:qFormat/>
+    <w:rPr>
+      <w:rFonts w:cs="Wingdings"/>
+      <w:sz w:val="20"/>
+    </w:rPr>
+  </w:style>
+  <w:style w:type="character" w:styleId="ListLabel1611">
+    <w:name w:val="ListLabel 1611"/>
+    <w:qFormat/>
+    <w:rPr>
+      <w:rFonts w:cs="Wingdings"/>
+      <w:sz w:val="20"/>
+    </w:rPr>
+  </w:style>
+  <w:style w:type="character" w:styleId="ListLabel1612">
+    <w:name w:val="ListLabel 1612"/>
+    <w:qFormat/>
+    <w:rPr>
+      <w:rFonts w:cs="Wingdings"/>
+      <w:sz w:val="20"/>
+    </w:rPr>
+  </w:style>
+  <w:style w:type="character" w:styleId="ListLabel1613">
+    <w:name w:val="ListLabel 1613"/>
+    <w:qFormat/>
+    <w:rPr>
+      <w:rFonts w:cs="Wingdings"/>
+      <w:sz w:val="20"/>
+    </w:rPr>
+  </w:style>
+  <w:style w:type="character" w:styleId="ListLabel1614">
+    <w:name w:val="ListLabel 1614"/>
+    <w:qFormat/>
+    <w:rPr>
+      <w:rFonts w:cs="Wingdings"/>
+      <w:sz w:val="20"/>
+    </w:rPr>
+  </w:style>
+  <w:style w:type="character" w:styleId="ListLabel1615">
+    <w:name w:val="ListLabel 1615"/>
+    <w:qFormat/>
+    <w:rPr>
+      <w:rFonts w:cs="Wingdings"/>
+      <w:sz w:val="20"/>
+    </w:rPr>
+  </w:style>
+  <w:style w:type="character" w:styleId="ListLabel1616">
+    <w:name w:val="ListLabel 1616"/>
+    <w:qFormat/>
+    <w:rPr>
+      <w:rFonts w:ascii="Arial" w:hAnsi="Arial" w:cs="Symbol"/>
+      <w:sz w:val="22"/>
+    </w:rPr>
+  </w:style>
+  <w:style w:type="character" w:styleId="ListLabel1617">
+    <w:name w:val="ListLabel 1617"/>
+    <w:qFormat/>
+    <w:rPr>
+      <w:rFonts w:cs="Courier New"/>
+      <w:sz w:val="20"/>
+    </w:rPr>
+  </w:style>
+  <w:style w:type="character" w:styleId="ListLabel1618">
+    <w:name w:val="ListLabel 1618"/>
+    <w:qFormat/>
+    <w:rPr>
+      <w:rFonts w:cs="Wingdings"/>
+      <w:sz w:val="20"/>
+    </w:rPr>
+  </w:style>
+  <w:style w:type="character" w:styleId="ListLabel1619">
+    <w:name w:val="ListLabel 1619"/>
+    <w:qFormat/>
+    <w:rPr>
+      <w:rFonts w:cs="Wingdings"/>
+      <w:sz w:val="20"/>
+    </w:rPr>
+  </w:style>
+  <w:style w:type="character" w:styleId="ListLabel1620">
+    <w:name w:val="ListLabel 1620"/>
+    <w:qFormat/>
+    <w:rPr>
+      <w:rFonts w:cs="Wingdings"/>
+      <w:sz w:val="20"/>
+    </w:rPr>
+  </w:style>
+  <w:style w:type="character" w:styleId="ListLabel1621">
+    <w:name w:val="ListLabel 1621"/>
+    <w:qFormat/>
+    <w:rPr>
+      <w:rFonts w:cs="Wingdings"/>
+      <w:sz w:val="20"/>
+    </w:rPr>
+  </w:style>
+  <w:style w:type="character" w:styleId="ListLabel1622">
+    <w:name w:val="ListLabel 1622"/>
+    <w:qFormat/>
+    <w:rPr>
+      <w:rFonts w:cs="Wingdings"/>
+      <w:sz w:val="20"/>
+    </w:rPr>
+  </w:style>
+  <w:style w:type="character" w:styleId="ListLabel1623">
+    <w:name w:val="ListLabel 1623"/>
+    <w:qFormat/>
+    <w:rPr>
+      <w:rFonts w:cs="Wingdings"/>
+      <w:sz w:val="20"/>
+    </w:rPr>
+  </w:style>
+  <w:style w:type="character" w:styleId="ListLabel1624">
+    <w:name w:val="ListLabel 1624"/>
+    <w:qFormat/>
+    <w:rPr>
+      <w:rFonts w:cs="Wingdings"/>
+      <w:sz w:val="20"/>
+    </w:rPr>
+  </w:style>
+  <w:style w:type="character" w:styleId="ListLabel1625">
+    <w:name w:val="ListLabel 1625"/>
+    <w:qFormat/>
+    <w:rPr>
+      <w:rFonts w:ascii="Arial" w:hAnsi="Arial" w:cs="Symbol"/>
+      <w:sz w:val="22"/>
+    </w:rPr>
+  </w:style>
+  <w:style w:type="character" w:styleId="ListLabel1626">
+    <w:name w:val="ListLabel 1626"/>
+    <w:qFormat/>
+    <w:rPr>
+      <w:rFonts w:cs="Courier New"/>
+      <w:sz w:val="20"/>
+    </w:rPr>
+  </w:style>
+  <w:style w:type="character" w:styleId="ListLabel1627">
+    <w:name w:val="ListLabel 1627"/>
+    <w:qFormat/>
+    <w:rPr>
+      <w:rFonts w:cs="Wingdings"/>
+      <w:sz w:val="20"/>
+    </w:rPr>
+  </w:style>
+  <w:style w:type="character" w:styleId="ListLabel1628">
+    <w:name w:val="ListLabel 1628"/>
+    <w:qFormat/>
+    <w:rPr>
+      <w:rFonts w:cs="Wingdings"/>
+      <w:sz w:val="20"/>
+    </w:rPr>
+  </w:style>
+  <w:style w:type="character" w:styleId="ListLabel1629">
+    <w:name w:val="ListLabel 1629"/>
+    <w:qFormat/>
+    <w:rPr>
+      <w:rFonts w:cs="Wingdings"/>
+      <w:sz w:val="20"/>
+    </w:rPr>
+  </w:style>
+  <w:style w:type="character" w:styleId="ListLabel1630">
+    <w:name w:val="ListLabel 1630"/>
+    <w:qFormat/>
+    <w:rPr>
+      <w:rFonts w:cs="Wingdings"/>
+      <w:sz w:val="20"/>
+    </w:rPr>
+  </w:style>
+  <w:style w:type="character" w:styleId="ListLabel1631">
+    <w:name w:val="ListLabel 1631"/>
+    <w:qFormat/>
+    <w:rPr>
+      <w:rFonts w:cs="Wingdings"/>
+      <w:sz w:val="20"/>
+    </w:rPr>
+  </w:style>
+  <w:style w:type="character" w:styleId="ListLabel1632">
+    <w:name w:val="ListLabel 1632"/>
+    <w:qFormat/>
+    <w:rPr>
+      <w:rFonts w:cs="Wingdings"/>
+      <w:sz w:val="20"/>
+    </w:rPr>
+  </w:style>
+  <w:style w:type="character" w:styleId="ListLabel1633">
+    <w:name w:val="ListLabel 1633"/>
+    <w:qFormat/>
+    <w:rPr>
+      <w:rFonts w:cs="Wingdings"/>
+      <w:sz w:val="20"/>
+    </w:rPr>
+  </w:style>
+  <w:style w:type="character" w:styleId="ListLabel1634">
+    <w:name w:val="ListLabel 1634"/>
+    <w:qFormat/>
+    <w:rPr>
+      <w:rFonts w:ascii="Arial" w:hAnsi="Arial" w:cs="Symbol"/>
+      <w:sz w:val="22"/>
+    </w:rPr>
+  </w:style>
+  <w:style w:type="character" w:styleId="ListLabel1635">
+    <w:name w:val="ListLabel 1635"/>
+    <w:qFormat/>
+    <w:rPr>
+      <w:rFonts w:cs="Courier New"/>
+      <w:sz w:val="20"/>
+    </w:rPr>
+  </w:style>
+  <w:style w:type="character" w:styleId="ListLabel1636">
+    <w:name w:val="ListLabel 1636"/>
+    <w:qFormat/>
+    <w:rPr>
+      <w:rFonts w:cs="Wingdings"/>
+      <w:sz w:val="20"/>
+    </w:rPr>
+  </w:style>
+  <w:style w:type="character" w:styleId="ListLabel1637">
+    <w:name w:val="ListLabel 1637"/>
+    <w:qFormat/>
+    <w:rPr>
+      <w:rFonts w:cs="Wingdings"/>
+      <w:sz w:val="20"/>
+    </w:rPr>
+  </w:style>
+  <w:style w:type="character" w:styleId="ListLabel1638">
+    <w:name w:val="ListLabel 1638"/>
+    <w:qFormat/>
+    <w:rPr>
+      <w:rFonts w:cs="Wingdings"/>
+      <w:sz w:val="20"/>
+    </w:rPr>
+  </w:style>
+  <w:style w:type="character" w:styleId="ListLabel1639">
+    <w:name w:val="ListLabel 1639"/>
+    <w:qFormat/>
+    <w:rPr>
+      <w:rFonts w:cs="Wingdings"/>
+      <w:sz w:val="20"/>
+    </w:rPr>
+  </w:style>
+  <w:style w:type="character" w:styleId="ListLabel1640">
+    <w:name w:val="ListLabel 1640"/>
+    <w:qFormat/>
+    <w:rPr>
+      <w:rFonts w:cs="Wingdings"/>
+      <w:sz w:val="20"/>
+    </w:rPr>
+  </w:style>
+  <w:style w:type="character" w:styleId="ListLabel1641">
+    <w:name w:val="ListLabel 1641"/>
+    <w:qFormat/>
+    <w:rPr>
+      <w:rFonts w:cs="Wingdings"/>
+      <w:sz w:val="20"/>
+    </w:rPr>
+  </w:style>
+  <w:style w:type="character" w:styleId="ListLabel1642">
+    <w:name w:val="ListLabel 1642"/>
+    <w:qFormat/>
+    <w:rPr>
+      <w:rFonts w:cs="Wingdings"/>
+      <w:sz w:val="20"/>
+    </w:rPr>
+  </w:style>
+  <w:style w:type="character" w:styleId="ListLabel1643">
+    <w:name w:val="ListLabel 1643"/>
+    <w:qFormat/>
+    <w:rPr>
+      <w:rFonts w:ascii="Arial" w:hAnsi="Arial" w:cs="Symbol"/>
+      <w:sz w:val="22"/>
+    </w:rPr>
+  </w:style>
+  <w:style w:type="character" w:styleId="ListLabel1644">
+    <w:name w:val="ListLabel 1644"/>
+    <w:qFormat/>
+    <w:rPr>
+      <w:rFonts w:cs="Courier New"/>
+      <w:sz w:val="20"/>
+    </w:rPr>
+  </w:style>
+  <w:style w:type="character" w:styleId="ListLabel1645">
+    <w:name w:val="ListLabel 1645"/>
+    <w:qFormat/>
+    <w:rPr>
+      <w:rFonts w:cs="Wingdings"/>
+      <w:sz w:val="20"/>
+    </w:rPr>
+  </w:style>
+  <w:style w:type="character" w:styleId="ListLabel1646">
+    <w:name w:val="ListLabel 1646"/>
+    <w:qFormat/>
+    <w:rPr>
+      <w:rFonts w:cs="Wingdings"/>
+      <w:sz w:val="20"/>
+    </w:rPr>
+  </w:style>
+  <w:style w:type="character" w:styleId="ListLabel1647">
+    <w:name w:val="ListLabel 1647"/>
+    <w:qFormat/>
+    <w:rPr>
+      <w:rFonts w:cs="Wingdings"/>
+      <w:sz w:val="20"/>
+    </w:rPr>
+  </w:style>
+  <w:style w:type="character" w:styleId="ListLabel1648">
+    <w:name w:val="ListLabel 1648"/>
+    <w:qFormat/>
+    <w:rPr>
+      <w:rFonts w:cs="Wingdings"/>
+      <w:sz w:val="20"/>
+    </w:rPr>
+  </w:style>
+  <w:style w:type="character" w:styleId="ListLabel1649">
+    <w:name w:val="ListLabel 1649"/>
+    <w:qFormat/>
+    <w:rPr>
+      <w:rFonts w:cs="Wingdings"/>
+      <w:sz w:val="20"/>
+    </w:rPr>
+  </w:style>
+  <w:style w:type="character" w:styleId="ListLabel1650">
+    <w:name w:val="ListLabel 1650"/>
+    <w:qFormat/>
+    <w:rPr>
+      <w:rFonts w:cs="Wingdings"/>
+      <w:sz w:val="20"/>
+    </w:rPr>
+  </w:style>
+  <w:style w:type="character" w:styleId="ListLabel1651">
+    <w:name w:val="ListLabel 1651"/>
+    <w:qFormat/>
+    <w:rPr>
+      <w:rFonts w:cs="Wingdings"/>
+      <w:sz w:val="20"/>
+    </w:rPr>
+  </w:style>
+  <w:style w:type="character" w:styleId="ListLabel1652">
+    <w:name w:val="ListLabel 1652"/>
+    <w:qFormat/>
+    <w:rPr>
+      <w:rFonts w:ascii="Arial" w:hAnsi="Arial" w:cs="Symbol"/>
+      <w:sz w:val="22"/>
+    </w:rPr>
+  </w:style>
+  <w:style w:type="character" w:styleId="ListLabel1653">
+    <w:name w:val="ListLabel 1653"/>
+    <w:qFormat/>
+    <w:rPr>
+      <w:rFonts w:ascii="Arial" w:hAnsi="Arial" w:cs="Courier New"/>
+      <w:sz w:val="22"/>
+    </w:rPr>
+  </w:style>
+  <w:style w:type="character" w:styleId="ListLabel1654">
+    <w:name w:val="ListLabel 1654"/>
+    <w:qFormat/>
+    <w:rPr>
+      <w:rFonts w:cs="Wingdings"/>
+      <w:sz w:val="20"/>
+    </w:rPr>
+  </w:style>
+  <w:style w:type="character" w:styleId="ListLabel1655">
+    <w:name w:val="ListLabel 1655"/>
+    <w:qFormat/>
+    <w:rPr>
+      <w:rFonts w:cs="Wingdings"/>
+      <w:sz w:val="20"/>
+    </w:rPr>
+  </w:style>
+  <w:style w:type="character" w:styleId="ListLabel1656">
+    <w:name w:val="ListLabel 1656"/>
+    <w:qFormat/>
+    <w:rPr>
+      <w:rFonts w:cs="Wingdings"/>
+      <w:sz w:val="20"/>
+    </w:rPr>
+  </w:style>
+  <w:style w:type="character" w:styleId="ListLabel1657">
+    <w:name w:val="ListLabel 1657"/>
+    <w:qFormat/>
+    <w:rPr>
+      <w:rFonts w:cs="Wingdings"/>
+      <w:sz w:val="20"/>
+    </w:rPr>
+  </w:style>
+  <w:style w:type="character" w:styleId="ListLabel1658">
+    <w:name w:val="ListLabel 1658"/>
+    <w:qFormat/>
+    <w:rPr>
+      <w:rFonts w:cs="Wingdings"/>
+      <w:sz w:val="20"/>
+    </w:rPr>
+  </w:style>
+  <w:style w:type="character" w:styleId="ListLabel1659">
+    <w:name w:val="ListLabel 1659"/>
+    <w:qFormat/>
+    <w:rPr>
+      <w:rFonts w:cs="Wingdings"/>
+      <w:sz w:val="20"/>
+    </w:rPr>
+  </w:style>
+  <w:style w:type="character" w:styleId="ListLabel1660">
+    <w:name w:val="ListLabel 1660"/>
+    <w:qFormat/>
+    <w:rPr>
+      <w:rFonts w:cs="Wingdings"/>
+      <w:sz w:val="20"/>
+    </w:rPr>
+  </w:style>
+  <w:style w:type="character" w:styleId="ListLabel1661">
+    <w:name w:val="ListLabel 1661"/>
+    <w:qFormat/>
+    <w:rPr>
+      <w:rFonts w:ascii="Arial" w:hAnsi="Arial" w:cs="Symbol"/>
+      <w:sz w:val="22"/>
+    </w:rPr>
+  </w:style>
+  <w:style w:type="character" w:styleId="ListLabel1662">
+    <w:name w:val="ListLabel 1662"/>
+    <w:qFormat/>
+    <w:rPr>
+      <w:rFonts w:cs="Courier New"/>
+      <w:sz w:val="20"/>
+    </w:rPr>
+  </w:style>
+  <w:style w:type="character" w:styleId="ListLabel1663">
+    <w:name w:val="ListLabel 1663"/>
+    <w:qFormat/>
+    <w:rPr>
+      <w:rFonts w:cs="Wingdings"/>
+      <w:sz w:val="20"/>
+    </w:rPr>
+  </w:style>
+  <w:style w:type="character" w:styleId="ListLabel1664">
+    <w:name w:val="ListLabel 1664"/>
+    <w:qFormat/>
+    <w:rPr>
+      <w:rFonts w:cs="Wingdings"/>
+      <w:sz w:val="20"/>
+    </w:rPr>
+  </w:style>
+  <w:style w:type="character" w:styleId="ListLabel1665">
+    <w:name w:val="ListLabel 1665"/>
+    <w:qFormat/>
+    <w:rPr>
+      <w:rFonts w:cs="Wingdings"/>
+      <w:sz w:val="20"/>
+    </w:rPr>
+  </w:style>
+  <w:style w:type="character" w:styleId="ListLabel1666">
+    <w:name w:val="ListLabel 1666"/>
+    <w:qFormat/>
+    <w:rPr>
+      <w:rFonts w:cs="Wingdings"/>
+      <w:sz w:val="20"/>
+    </w:rPr>
+  </w:style>
+  <w:style w:type="character" w:styleId="ListLabel1667">
+    <w:name w:val="ListLabel 1667"/>
+    <w:qFormat/>
+    <w:rPr>
+      <w:rFonts w:cs="Wingdings"/>
+      <w:sz w:val="20"/>
+    </w:rPr>
+  </w:style>
+  <w:style w:type="character" w:styleId="ListLabel1668">
+    <w:name w:val="ListLabel 1668"/>
+    <w:qFormat/>
+    <w:rPr>
+      <w:rFonts w:cs="Wingdings"/>
+      <w:sz w:val="20"/>
+    </w:rPr>
+  </w:style>
+  <w:style w:type="character" w:styleId="ListLabel1669">
+    <w:name w:val="ListLabel 1669"/>
+    <w:qFormat/>
+    <w:rPr>
+      <w:rFonts w:cs="Wingdings"/>
+      <w:sz w:val="20"/>
+    </w:rPr>
+  </w:style>
+  <w:style w:type="character" w:styleId="ListLabel1670">
+    <w:name w:val="ListLabel 1670"/>
+    <w:qFormat/>
+    <w:rPr>
+      <w:rFonts w:ascii="Arial" w:hAnsi="Arial" w:cs="Symbol"/>
+      <w:sz w:val="22"/>
+    </w:rPr>
+  </w:style>
+  <w:style w:type="character" w:styleId="ListLabel1671">
+    <w:name w:val="ListLabel 1671"/>
+    <w:qFormat/>
+    <w:rPr>
+      <w:rFonts w:cs="Courier New"/>
+      <w:sz w:val="20"/>
+    </w:rPr>
+  </w:style>
+  <w:style w:type="character" w:styleId="ListLabel1672">
+    <w:name w:val="ListLabel 1672"/>
+    <w:qFormat/>
+    <w:rPr>
+      <w:rFonts w:cs="Wingdings"/>
+      <w:sz w:val="20"/>
+    </w:rPr>
+  </w:style>
+  <w:style w:type="character" w:styleId="ListLabel1673">
+    <w:name w:val="ListLabel 1673"/>
+    <w:qFormat/>
+    <w:rPr>
+      <w:rFonts w:cs="Wingdings"/>
+      <w:sz w:val="20"/>
+    </w:rPr>
+  </w:style>
+  <w:style w:type="character" w:styleId="ListLabel1674">
+    <w:name w:val="ListLabel 1674"/>
+    <w:qFormat/>
+    <w:rPr>
+      <w:rFonts w:cs="Wingdings"/>
+      <w:sz w:val="20"/>
+    </w:rPr>
+  </w:style>
+  <w:style w:type="character" w:styleId="ListLabel1675">
+    <w:name w:val="ListLabel 1675"/>
+    <w:qFormat/>
+    <w:rPr>
+      <w:rFonts w:cs="Wingdings"/>
+      <w:sz w:val="20"/>
+    </w:rPr>
+  </w:style>
+  <w:style w:type="character" w:styleId="ListLabel1676">
+    <w:name w:val="ListLabel 1676"/>
+    <w:qFormat/>
+    <w:rPr>
+      <w:rFonts w:cs="Wingdings"/>
+      <w:sz w:val="20"/>
+    </w:rPr>
+  </w:style>
+  <w:style w:type="character" w:styleId="ListLabel1677">
+    <w:name w:val="ListLabel 1677"/>
+    <w:qFormat/>
+    <w:rPr>
+      <w:rFonts w:cs="Wingdings"/>
+      <w:sz w:val="20"/>
+    </w:rPr>
+  </w:style>
+  <w:style w:type="character" w:styleId="ListLabel1678">
+    <w:name w:val="ListLabel 1678"/>
+    <w:qFormat/>
+    <w:rPr>
+      <w:rFonts w:cs="Wingdings"/>
+      <w:sz w:val="20"/>
+    </w:rPr>
+  </w:style>
+  <w:style w:type="character" w:styleId="ListLabel1679">
+    <w:name w:val="ListLabel 1679"/>
+    <w:qFormat/>
+    <w:rPr>
+      <w:rFonts w:ascii="Arial" w:hAnsi="Arial" w:cs="Symbol"/>
+      <w:sz w:val="22"/>
+    </w:rPr>
+  </w:style>
+  <w:style w:type="character" w:styleId="ListLabel1680">
+    <w:name w:val="ListLabel 1680"/>
+    <w:qFormat/>
+    <w:rPr>
+      <w:rFonts w:cs="Courier New"/>
+      <w:sz w:val="20"/>
+    </w:rPr>
+  </w:style>
+  <w:style w:type="character" w:styleId="ListLabel1681">
+    <w:name w:val="ListLabel 1681"/>
+    <w:qFormat/>
+    <w:rPr>
+      <w:rFonts w:cs="Wingdings"/>
+      <w:sz w:val="20"/>
+    </w:rPr>
+  </w:style>
+  <w:style w:type="character" w:styleId="ListLabel1682">
+    <w:name w:val="ListLabel 1682"/>
+    <w:qFormat/>
+    <w:rPr>
+      <w:rFonts w:cs="Wingdings"/>
+      <w:sz w:val="20"/>
+    </w:rPr>
+  </w:style>
+  <w:style w:type="character" w:styleId="ListLabel1683">
+    <w:name w:val="ListLabel 1683"/>
+    <w:qFormat/>
+    <w:rPr>
+      <w:rFonts w:cs="Wingdings"/>
+      <w:sz w:val="20"/>
+    </w:rPr>
+  </w:style>
+  <w:style w:type="character" w:styleId="ListLabel1684">
+    <w:name w:val="ListLabel 1684"/>
+    <w:qFormat/>
+    <w:rPr>
+      <w:rFonts w:cs="Wingdings"/>
+      <w:sz w:val="20"/>
+    </w:rPr>
+  </w:style>
+  <w:style w:type="character" w:styleId="ListLabel1685">
+    <w:name w:val="ListLabel 1685"/>
+    <w:qFormat/>
+    <w:rPr>
+      <w:rFonts w:cs="Wingdings"/>
+      <w:sz w:val="20"/>
+    </w:rPr>
+  </w:style>
+  <w:style w:type="character" w:styleId="ListLabel1686">
+    <w:name w:val="ListLabel 1686"/>
+    <w:qFormat/>
+    <w:rPr>
+      <w:rFonts w:cs="Wingdings"/>
+      <w:sz w:val="20"/>
+    </w:rPr>
+  </w:style>
+  <w:style w:type="character" w:styleId="ListLabel1687">
+    <w:name w:val="ListLabel 1687"/>
+    <w:qFormat/>
+    <w:rPr>
+      <w:rFonts w:cs="Wingdings"/>
+      <w:sz w:val="20"/>
+    </w:rPr>
+  </w:style>
+  <w:style w:type="character" w:styleId="ListLabel1688">
+    <w:name w:val="ListLabel 1688"/>
+    <w:qFormat/>
+    <w:rPr>
+      <w:rFonts w:ascii="Arial" w:hAnsi="Arial" w:cs="Symbol"/>
+      <w:sz w:val="22"/>
+    </w:rPr>
+  </w:style>
+  <w:style w:type="character" w:styleId="ListLabel1689">
+    <w:name w:val="ListLabel 1689"/>
+    <w:qFormat/>
+    <w:rPr>
+      <w:rFonts w:cs="Courier New"/>
+      <w:sz w:val="20"/>
+    </w:rPr>
+  </w:style>
+  <w:style w:type="character" w:styleId="ListLabel1690">
+    <w:name w:val="ListLabel 1690"/>
+    <w:qFormat/>
+    <w:rPr>
+      <w:rFonts w:cs="Wingdings"/>
+      <w:sz w:val="20"/>
+    </w:rPr>
+  </w:style>
+  <w:style w:type="character" w:styleId="ListLabel1691">
+    <w:name w:val="ListLabel 1691"/>
+    <w:qFormat/>
+    <w:rPr>
+      <w:rFonts w:cs="Wingdings"/>
+      <w:sz w:val="20"/>
+    </w:rPr>
+  </w:style>
+  <w:style w:type="character" w:styleId="ListLabel1692">
+    <w:name w:val="ListLabel 1692"/>
+    <w:qFormat/>
+    <w:rPr>
+      <w:rFonts w:cs="Wingdings"/>
+      <w:sz w:val="20"/>
+    </w:rPr>
+  </w:style>
+  <w:style w:type="character" w:styleId="ListLabel1693">
+    <w:name w:val="ListLabel 1693"/>
+    <w:qFormat/>
+    <w:rPr>
+      <w:rFonts w:cs="Wingdings"/>
+      <w:sz w:val="20"/>
+    </w:rPr>
+  </w:style>
+  <w:style w:type="character" w:styleId="ListLabel1694">
+    <w:name w:val="ListLabel 1694"/>
+    <w:qFormat/>
+    <w:rPr>
+      <w:rFonts w:cs="Wingdings"/>
+      <w:sz w:val="20"/>
+    </w:rPr>
+  </w:style>
+  <w:style w:type="character" w:styleId="ListLabel1695">
+    <w:name w:val="ListLabel 1695"/>
+    <w:qFormat/>
+    <w:rPr>
+      <w:rFonts w:cs="Wingdings"/>
+      <w:sz w:val="20"/>
+    </w:rPr>
+  </w:style>
+  <w:style w:type="character" w:styleId="ListLabel1696">
+    <w:name w:val="ListLabel 1696"/>
+    <w:qFormat/>
+    <w:rPr>
+      <w:rFonts w:cs="Wingdings"/>
+      <w:sz w:val="20"/>
+    </w:rPr>
+  </w:style>
+  <w:style w:type="character" w:styleId="ListLabel1697">
+    <w:name w:val="ListLabel 1697"/>
+    <w:qFormat/>
+    <w:rPr>
+      <w:rFonts w:ascii="Calibri Light" w:hAnsi="Calibri Light" w:cs="Symbol"/>
+      <w:sz w:val="22"/>
+    </w:rPr>
+  </w:style>
+  <w:style w:type="character" w:styleId="ListLabel1698">
+    <w:name w:val="ListLabel 1698"/>
+    <w:qFormat/>
+    <w:rPr>
+      <w:rFonts w:cs="Courier New"/>
+      <w:sz w:val="20"/>
+    </w:rPr>
+  </w:style>
+  <w:style w:type="character" w:styleId="ListLabel1699">
+    <w:name w:val="ListLabel 1699"/>
+    <w:qFormat/>
+    <w:rPr>
+      <w:rFonts w:cs="Wingdings"/>
+      <w:sz w:val="20"/>
+    </w:rPr>
+  </w:style>
+  <w:style w:type="character" w:styleId="ListLabel1700">
+    <w:name w:val="ListLabel 1700"/>
+    <w:qFormat/>
+    <w:rPr>
+      <w:rFonts w:cs="Wingdings"/>
+      <w:sz w:val="20"/>
+    </w:rPr>
+  </w:style>
+  <w:style w:type="character" w:styleId="ListLabel1701">
+    <w:name w:val="ListLabel 1701"/>
+    <w:qFormat/>
+    <w:rPr>
+      <w:rFonts w:cs="Wingdings"/>
+      <w:sz w:val="20"/>
+    </w:rPr>
+  </w:style>
+  <w:style w:type="character" w:styleId="ListLabel1702">
+    <w:name w:val="ListLabel 1702"/>
+    <w:qFormat/>
+    <w:rPr>
+      <w:rFonts w:cs="Wingdings"/>
+      <w:sz w:val="20"/>
+    </w:rPr>
+  </w:style>
+  <w:style w:type="character" w:styleId="ListLabel1703">
+    <w:name w:val="ListLabel 1703"/>
+    <w:qFormat/>
+    <w:rPr>
+      <w:rFonts w:cs="Wingdings"/>
+      <w:sz w:val="20"/>
+    </w:rPr>
+  </w:style>
+  <w:style w:type="character" w:styleId="ListLabel1704">
+    <w:name w:val="ListLabel 1704"/>
+    <w:qFormat/>
+    <w:rPr>
+      <w:rFonts w:cs="Wingdings"/>
+      <w:sz w:val="20"/>
+    </w:rPr>
+  </w:style>
+  <w:style w:type="character" w:styleId="ListLabel1705">
+    <w:name w:val="ListLabel 1705"/>
+    <w:qFormat/>
+    <w:rPr>
+      <w:rFonts w:cs="Wingdings"/>
+      <w:sz w:val="20"/>
+    </w:rPr>
+  </w:style>
+  <w:style w:type="character" w:styleId="ListLabel1706">
+    <w:name w:val="ListLabel 1706"/>
+    <w:qFormat/>
+    <w:rPr>
+      <w:rFonts w:ascii="Calibri Light" w:hAnsi="Calibri Light" w:cs="Symbol"/>
+      <w:sz w:val="22"/>
+    </w:rPr>
+  </w:style>
+  <w:style w:type="character" w:styleId="ListLabel1707">
+    <w:name w:val="ListLabel 1707"/>
+    <w:qFormat/>
+    <w:rPr>
+      <w:rFonts w:cs="Courier New"/>
+      <w:sz w:val="20"/>
+    </w:rPr>
+  </w:style>
+  <w:style w:type="character" w:styleId="ListLabel1708">
+    <w:name w:val="ListLabel 1708"/>
+    <w:qFormat/>
+    <w:rPr>
+      <w:rFonts w:cs="Wingdings"/>
+      <w:sz w:val="20"/>
+    </w:rPr>
+  </w:style>
+  <w:style w:type="character" w:styleId="ListLabel1709">
+    <w:name w:val="ListLabel 1709"/>
+    <w:qFormat/>
+    <w:rPr>
+      <w:rFonts w:cs="Wingdings"/>
+      <w:sz w:val="20"/>
+    </w:rPr>
+  </w:style>
+  <w:style w:type="character" w:styleId="ListLabel1710">
+    <w:name w:val="ListLabel 1710"/>
+    <w:qFormat/>
+    <w:rPr>
+      <w:rFonts w:cs="Wingdings"/>
+      <w:sz w:val="20"/>
+    </w:rPr>
+  </w:style>
+  <w:style w:type="character" w:styleId="ListLabel1711">
+    <w:name w:val="ListLabel 1711"/>
+    <w:qFormat/>
+    <w:rPr>
+      <w:rFonts w:cs="Wingdings"/>
+      <w:sz w:val="20"/>
+    </w:rPr>
+  </w:style>
+  <w:style w:type="character" w:styleId="ListLabel1712">
+    <w:name w:val="ListLabel 1712"/>
+    <w:qFormat/>
+    <w:rPr>
+      <w:rFonts w:cs="Wingdings"/>
+      <w:sz w:val="20"/>
+    </w:rPr>
+  </w:style>
+  <w:style w:type="character" w:styleId="ListLabel1713">
+    <w:name w:val="ListLabel 1713"/>
+    <w:qFormat/>
+    <w:rPr>
+      <w:rFonts w:cs="Wingdings"/>
+      <w:sz w:val="20"/>
+    </w:rPr>
+  </w:style>
+  <w:style w:type="character" w:styleId="ListLabel1714">
+    <w:name w:val="ListLabel 1714"/>
+    <w:qFormat/>
+    <w:rPr>
+      <w:rFonts w:cs="Wingdings"/>
+      <w:sz w:val="20"/>
+    </w:rPr>
+  </w:style>
+  <w:style w:type="character" w:styleId="ListLabel1715">
+    <w:name w:val="ListLabel 1715"/>
+    <w:qFormat/>
+    <w:rPr>
+      <w:rFonts w:ascii="Arial" w:hAnsi="Arial" w:cs="Symbol"/>
+      <w:sz w:val="22"/>
+    </w:rPr>
+  </w:style>
+  <w:style w:type="character" w:styleId="ListLabel1716">
+    <w:name w:val="ListLabel 1716"/>
+    <w:qFormat/>
+    <w:rPr>
+      <w:rFonts w:cs="Courier New"/>
+      <w:sz w:val="20"/>
+    </w:rPr>
+  </w:style>
+  <w:style w:type="character" w:styleId="ListLabel1717">
+    <w:name w:val="ListLabel 1717"/>
+    <w:qFormat/>
+    <w:rPr>
+      <w:rFonts w:cs="Wingdings"/>
+      <w:sz w:val="20"/>
+    </w:rPr>
+  </w:style>
+  <w:style w:type="character" w:styleId="ListLabel1718">
+    <w:name w:val="ListLabel 1718"/>
+    <w:qFormat/>
+    <w:rPr>
+      <w:rFonts w:cs="Wingdings"/>
+      <w:sz w:val="20"/>
+    </w:rPr>
+  </w:style>
+  <w:style w:type="character" w:styleId="ListLabel1719">
+    <w:name w:val="ListLabel 1719"/>
+    <w:qFormat/>
+    <w:rPr>
+      <w:rFonts w:cs="Wingdings"/>
+      <w:sz w:val="20"/>
+    </w:rPr>
+  </w:style>
+  <w:style w:type="character" w:styleId="ListLabel1720">
+    <w:name w:val="ListLabel 1720"/>
+    <w:qFormat/>
+    <w:rPr>
+      <w:rFonts w:cs="Wingdings"/>
+      <w:sz w:val="20"/>
+    </w:rPr>
+  </w:style>
+  <w:style w:type="character" w:styleId="ListLabel1721">
+    <w:name w:val="ListLabel 1721"/>
+    <w:qFormat/>
+    <w:rPr>
+      <w:rFonts w:cs="Wingdings"/>
+      <w:sz w:val="20"/>
+    </w:rPr>
+  </w:style>
+  <w:style w:type="character" w:styleId="ListLabel1722">
+    <w:name w:val="ListLabel 1722"/>
+    <w:qFormat/>
+    <w:rPr>
+      <w:rFonts w:cs="Wingdings"/>
+      <w:sz w:val="20"/>
+    </w:rPr>
+  </w:style>
+  <w:style w:type="character" w:styleId="ListLabel1723">
+    <w:name w:val="ListLabel 1723"/>
+    <w:qFormat/>
+    <w:rPr>
+      <w:rFonts w:cs="Wingdings"/>
+      <w:sz w:val="20"/>
+    </w:rPr>
+  </w:style>
+  <w:style w:type="character" w:styleId="ListLabel1724">
+    <w:name w:val="ListLabel 1724"/>
+    <w:qFormat/>
+    <w:rPr>
+      <w:rFonts w:ascii="Calibri Light" w:hAnsi="Calibri Light" w:cs="Symbol"/>
+      <w:sz w:val="22"/>
+    </w:rPr>
+  </w:style>
+  <w:style w:type="character" w:styleId="ListLabel1725">
+    <w:name w:val="ListLabel 1725"/>
+    <w:qFormat/>
+    <w:rPr>
+      <w:rFonts w:cs="Courier New"/>
+      <w:sz w:val="20"/>
+    </w:rPr>
+  </w:style>
+  <w:style w:type="character" w:styleId="ListLabel1726">
+    <w:name w:val="ListLabel 1726"/>
+    <w:qFormat/>
+    <w:rPr>
+      <w:rFonts w:cs="Wingdings"/>
+      <w:sz w:val="20"/>
+    </w:rPr>
+  </w:style>
+  <w:style w:type="character" w:styleId="ListLabel1727">
+    <w:name w:val="ListLabel 1727"/>
+    <w:qFormat/>
+    <w:rPr>
+      <w:rFonts w:cs="Wingdings"/>
+      <w:sz w:val="20"/>
+    </w:rPr>
+  </w:style>
+  <w:style w:type="character" w:styleId="ListLabel1728">
+    <w:name w:val="ListLabel 1728"/>
+    <w:qFormat/>
+    <w:rPr>
+      <w:rFonts w:cs="Wingdings"/>
+      <w:sz w:val="20"/>
+    </w:rPr>
+  </w:style>
+  <w:style w:type="character" w:styleId="ListLabel1729">
+    <w:name w:val="ListLabel 1729"/>
+    <w:qFormat/>
+    <w:rPr>
+      <w:rFonts w:cs="Wingdings"/>
+      <w:sz w:val="20"/>
+    </w:rPr>
+  </w:style>
+  <w:style w:type="character" w:styleId="ListLabel1730">
+    <w:name w:val="ListLabel 1730"/>
+    <w:qFormat/>
+    <w:rPr>
+      <w:rFonts w:cs="Wingdings"/>
+      <w:sz w:val="20"/>
+    </w:rPr>
+  </w:style>
+  <w:style w:type="character" w:styleId="ListLabel1731">
+    <w:name w:val="ListLabel 1731"/>
+    <w:qFormat/>
+    <w:rPr>
+      <w:rFonts w:cs="Wingdings"/>
+      <w:sz w:val="20"/>
+    </w:rPr>
+  </w:style>
+  <w:style w:type="character" w:styleId="ListLabel1732">
+    <w:name w:val="ListLabel 1732"/>
+    <w:qFormat/>
+    <w:rPr>
+      <w:rFonts w:cs="Wingdings"/>
+      <w:sz w:val="20"/>
+    </w:rPr>
+  </w:style>
+  <w:style w:type="character" w:styleId="ListLabel1733">
+    <w:name w:val="ListLabel 1733"/>
+    <w:qFormat/>
+    <w:rPr>
+      <w:rFonts w:ascii="Calibri Light" w:hAnsi="Calibri Light" w:cs="Symbol"/>
+      <w:sz w:val="22"/>
+    </w:rPr>
+  </w:style>
+  <w:style w:type="character" w:styleId="ListLabel1734">
+    <w:name w:val="ListLabel 1734"/>
+    <w:qFormat/>
+    <w:rPr>
+      <w:rFonts w:cs="Courier New"/>
+      <w:sz w:val="20"/>
+    </w:rPr>
+  </w:style>
+  <w:style w:type="character" w:styleId="ListLabel1735">
+    <w:name w:val="ListLabel 1735"/>
+    <w:qFormat/>
+    <w:rPr>
+      <w:rFonts w:cs="Wingdings"/>
+      <w:sz w:val="20"/>
+    </w:rPr>
+  </w:style>
+  <w:style w:type="character" w:styleId="ListLabel1736">
+    <w:name w:val="ListLabel 1736"/>
+    <w:qFormat/>
+    <w:rPr>
+      <w:rFonts w:cs="Wingdings"/>
+      <w:sz w:val="20"/>
+    </w:rPr>
+  </w:style>
+  <w:style w:type="character" w:styleId="ListLabel1737">
+    <w:name w:val="ListLabel 1737"/>
+    <w:qFormat/>
+    <w:rPr>
+      <w:rFonts w:cs="Wingdings"/>
+      <w:sz w:val="20"/>
+    </w:rPr>
+  </w:style>
+  <w:style w:type="character" w:styleId="ListLabel1738">
+    <w:name w:val="ListLabel 1738"/>
+    <w:qFormat/>
+    <w:rPr>
+      <w:rFonts w:cs="Wingdings"/>
+      <w:sz w:val="20"/>
+    </w:rPr>
+  </w:style>
+  <w:style w:type="character" w:styleId="ListLabel1739">
+    <w:name w:val="ListLabel 1739"/>
+    <w:qFormat/>
+    <w:rPr>
+      <w:rFonts w:cs="Wingdings"/>
+      <w:sz w:val="20"/>
+    </w:rPr>
+  </w:style>
+  <w:style w:type="character" w:styleId="ListLabel1740">
+    <w:name w:val="ListLabel 1740"/>
+    <w:qFormat/>
+    <w:rPr>
+      <w:rFonts w:cs="Wingdings"/>
+      <w:sz w:val="20"/>
+    </w:rPr>
+  </w:style>
+  <w:style w:type="character" w:styleId="ListLabel1741">
+    <w:name w:val="ListLabel 1741"/>
+    <w:qFormat/>
+    <w:rPr>
+      <w:rFonts w:cs="Wingdings"/>
+      <w:sz w:val="20"/>
+    </w:rPr>
+  </w:style>
   <w:style w:type="paragraph" w:styleId="Titre">
     <w:name w:val="Titre"/>
     <w:basedOn w:val="Normal"/>

</xml_diff>